<commit_message>
Changed mission patch to Rascal
</commit_message>
<xml_diff>
--- a/RCL-P-CMQA2-Rascal-RFP.docx
+++ b/RCL-P-CMQA2-Rascal-RFP.docx
@@ -1,6 +1,6 @@
 
 <file path=word/document.xml><?xml version="1.0" encoding="utf-8"?>
-<w:document xmlns:ve="http://schemas.openxmlformats.org/markup-compatibility/2006" xmlns:o="urn:schemas-microsoft-com:office:office" xmlns:r="http://schemas.openxmlformats.org/officeDocument/2006/relationships" xmlns:m="http://schemas.openxmlformats.org/officeDocument/2006/math" xmlns:v="urn:schemas-microsoft-com:vml" xmlns:wp="http://schemas.openxmlformats.org/drawingml/2006/wordprocessingDrawing" xmlns:w10="urn:schemas-microsoft-com:office:word" xmlns:w="http://schemas.openxmlformats.org/wordprocessingml/2006/main" xmlns:wne="http://schemas.microsoft.com/office/word/2006/wordml">
+<w:document xmlns:wpc="http://schemas.microsoft.com/office/word/2010/wordprocessingCanvas" xmlns:mc="http://schemas.openxmlformats.org/markup-compatibility/2006" xmlns:o="urn:schemas-microsoft-com:office:office" xmlns:r="http://schemas.openxmlformats.org/officeDocument/2006/relationships" xmlns:m="http://schemas.openxmlformats.org/officeDocument/2006/math" xmlns:v="urn:schemas-microsoft-com:vml" xmlns:wp14="http://schemas.microsoft.com/office/word/2010/wordprocessingDrawing" xmlns:wp="http://schemas.openxmlformats.org/drawingml/2006/wordprocessingDrawing" xmlns:w10="urn:schemas-microsoft-com:office:word" xmlns:w="http://schemas.openxmlformats.org/wordprocessingml/2006/main" xmlns:w14="http://schemas.microsoft.com/office/word/2010/wordml" xmlns:wpg="http://schemas.microsoft.com/office/word/2010/wordprocessingGroup" xmlns:wpi="http://schemas.microsoft.com/office/word/2010/wordprocessingInk" xmlns:wne="http://schemas.microsoft.com/office/word/2006/wordml" xmlns:wps="http://schemas.microsoft.com/office/word/2010/wordprocessingShape" mc:Ignorable="w14 wp14">
   <w:body>
     <w:p>
       <w:pPr>
@@ -116,6 +116,7 @@
                     <w:id w:val="442658929"/>
                     <w:text/>
                   </w:sdtPr>
+                  <w:sdtEndPr/>
                   <w:sdtContent>
                     <w:p>
                       <w:pPr>
@@ -173,6 +174,7 @@
                     <w:id w:val="-210656509"/>
                     <w:text/>
                   </w:sdtPr>
+                  <w:sdtEndPr/>
                   <w:sdtContent>
                     <w:p>
                       <w:pPr>
@@ -199,6 +201,7 @@
                     <w:id w:val="-1992858161"/>
                     <w:picture/>
                   </w:sdtPr>
+                  <w:sdtEndPr/>
                   <w:sdtContent>
                     <w:p>
                       <w:pPr>
@@ -215,9 +218,9 @@
                         </w:rPr>
                         <w:drawing>
                           <wp:inline distT="0" distB="0" distL="0" distR="0">
-                            <wp:extent cx="1905000" cy="1905000"/>
+                            <wp:extent cx="2066306" cy="2066306"/>
                             <wp:effectExtent l="0" t="0" r="0" b="0"/>
-                            <wp:docPr id="6" name="Picture 4"/>
+                            <wp:docPr id="1" name="Picture 1"/>
                             <wp:cNvGraphicFramePr>
                               <a:graphicFrameLocks xmlns:a="http://schemas.openxmlformats.org/drawingml/2006/main" noChangeAspect="1"/>
                             </wp:cNvGraphicFramePr>
@@ -225,16 +228,14 @@
                               <a:graphicData uri="http://schemas.openxmlformats.org/drawingml/2006/picture">
                                 <pic:pic xmlns:pic="http://schemas.openxmlformats.org/drawingml/2006/picture">
                                   <pic:nvPicPr>
-                                    <pic:cNvPr id="0" name="Picture 4"/>
-                                    <pic:cNvPicPr>
-                                      <a:picLocks noChangeAspect="1" noChangeArrowheads="1"/>
-                                    </pic:cNvPicPr>
+                                    <pic:cNvPr id="0" name="Rascal Patch.png"/>
+                                    <pic:cNvPicPr/>
                                   </pic:nvPicPr>
                                   <pic:blipFill>
-                                    <a:blip r:embed="rId8">
+                                    <a:blip r:embed="rId9">
                                       <a:extLst>
                                         <a:ext uri="{28A0092B-C50C-407E-A947-70E740481C1C}">
-                                          <a14:useLocalDpi xmlns="" xmlns:wpc="http://schemas.microsoft.com/office/word/2010/wordprocessingCanvas" xmlns:mc="http://schemas.openxmlformats.org/markup-compatibility/2006" xmlns:o="urn:schemas-microsoft-com:office:office" xmlns:v="urn:schemas-microsoft-com:vml" xmlns:wp14="http://schemas.microsoft.com/office/word/2010/wordprocessingDrawing" xmlns:w10="urn:schemas-microsoft-com:office:word" xmlns:w="http://schemas.openxmlformats.org/wordprocessingml/2006/main" xmlns:w14="http://schemas.microsoft.com/office/word/2010/wordml" xmlns:wpg="http://schemas.microsoft.com/office/word/2010/wordprocessingGroup" xmlns:wpi="http://schemas.microsoft.com/office/word/2010/wordprocessingInk" xmlns:wps="http://schemas.microsoft.com/office/word/2010/wordprocessingShape" xmlns:a14="http://schemas.microsoft.com/office/drawing/2010/main" val="0"/>
+                                          <a14:useLocalDpi xmlns:a14="http://schemas.microsoft.com/office/drawing/2010/main" val="0"/>
                                         </a:ext>
                                       </a:extLst>
                                     </a:blip>
@@ -242,18 +243,14 @@
                                       <a:fillRect/>
                                     </a:stretch>
                                   </pic:blipFill>
-                                  <pic:spPr bwMode="auto">
+                                  <pic:spPr>
                                     <a:xfrm>
                                       <a:off x="0" y="0"/>
-                                      <a:ext cx="1905000" cy="1905000"/>
+                                      <a:ext cx="2066731" cy="2066731"/>
                                     </a:xfrm>
                                     <a:prstGeom prst="rect">
                                       <a:avLst/>
                                     </a:prstGeom>
-                                    <a:noFill/>
-                                    <a:ln>
-                                      <a:noFill/>
-                                    </a:ln>
                                   </pic:spPr>
                                 </pic:pic>
                               </a:graphicData>
@@ -281,14 +278,27 @@
                   <w:r>
                     <w:t xml:space="preserve">Last Updated: </w:t>
                   </w:r>
-                  <w:fldSimple w:instr=" DATE \@ &quot;M/d/yy&quot; ">
-                    <w:r>
-                      <w:rPr>
-                        <w:noProof/>
-                      </w:rPr>
-                      <w:t>9/6/13</w:t>
-                    </w:r>
-                  </w:fldSimple>
+                  <w:r>
+                    <w:fldChar w:fldCharType="begin"/>
+                  </w:r>
+                  <w:r>
+                    <w:instrText xml:space="preserve"> DATE \@ "M/d/yy" </w:instrText>
+                  </w:r>
+                  <w:r>
+                    <w:fldChar w:fldCharType="separate"/>
+                  </w:r>
+                  <w:r>
+                    <w:rPr>
+                      <w:noProof/>
+                    </w:rPr>
+                    <w:t>9/6/13</w:t>
+                  </w:r>
+                  <w:r>
+                    <w:rPr>
+                      <w:noProof/>
+                    </w:rPr>
+                    <w:fldChar w:fldCharType="end"/>
+                  </w:r>
                 </w:p>
                 <w:p>
                   <w:pPr>
@@ -302,6 +312,7 @@
                       <w:id w:val="1880516279"/>
                       <w:text/>
                     </w:sdtPr>
+                    <w:sdtEndPr/>
                     <w:sdtContent>
                       <w:r>
                         <w:t>RCL</w:t>
@@ -550,6 +561,8 @@
           <w:lang w:bidi="en-US"/>
         </w:rPr>
       </w:pPr>
+      <w:bookmarkStart w:id="1" w:name="_GoBack"/>
+      <w:bookmarkEnd w:id="1"/>
     </w:p>
     <w:p>
       <w:pPr>
@@ -653,7 +666,7 @@
       <w:tblPr>
         <w:tblW w:w="9000" w:type="dxa"/>
         <w:tblLayout w:type="fixed"/>
-        <w:tblLook w:val="0000"/>
+        <w:tblLook w:val="0000" w:firstRow="0" w:lastRow="0" w:firstColumn="0" w:lastColumn="0" w:noHBand="0" w:noVBand="0"/>
       </w:tblPr>
       <w:tblGrid>
         <w:gridCol w:w="1800"/>
@@ -990,7 +1003,7 @@
         <w:tblW w:w="10205" w:type="dxa"/>
         <w:tblInd w:w="-35" w:type="dxa"/>
         <w:tblLayout w:type="fixed"/>
-        <w:tblLook w:val="0000"/>
+        <w:tblLook w:val="0000" w:firstRow="0" w:lastRow="0" w:firstColumn="0" w:lastColumn="0" w:noHBand="0" w:noVBand="0"/>
       </w:tblPr>
       <w:tblGrid>
         <w:gridCol w:w="1673"/>
@@ -1208,6 +1221,7 @@
             </w:placeholder>
             <w:text/>
           </w:sdtPr>
+          <w:sdtEndPr/>
           <w:sdtContent>
             <w:tc>
               <w:tcPr>
@@ -1258,6 +1272,7 @@
               <w:calendar w:val="gregorian"/>
             </w:date>
           </w:sdtPr>
+          <w:sdtEndPr/>
           <w:sdtContent>
             <w:tc>
               <w:tcPr>
@@ -1302,6 +1317,7 @@
             </w:placeholder>
             <w:text/>
           </w:sdtPr>
+          <w:sdtEndPr/>
           <w:sdtContent>
             <w:tc>
               <w:tcPr>
@@ -2191,6 +2207,9 @@
       <w:sdtPr>
         <w:rPr>
           <w:rFonts w:ascii="Times New Roman" w:eastAsia="SimSun" w:hAnsi="Times New Roman" w:cs="Mangal"/>
+          <w:b w:val="0"/>
+          <w:bCs w:val="0"/>
+          <w:color w:val="auto"/>
           <w:kern w:val="1"/>
           <w:sz w:val="24"/>
           <w:szCs w:val="24"/>
@@ -2204,10 +2223,7 @@
       </w:sdtPr>
       <w:sdtEndPr>
         <w:rPr>
-          <w:b w:val="0"/>
-          <w:bCs w:val="0"/>
           <w:noProof/>
-          <w:color w:val="auto"/>
         </w:rPr>
       </w:sdtEndPr>
       <w:sdtContent>
@@ -2869,25 +2885,25 @@
       <w:pPr>
         <w:pStyle w:val="Heading1"/>
       </w:pPr>
-      <w:bookmarkStart w:id="1" w:name="_Toc366229611"/>
+      <w:bookmarkStart w:id="2" w:name="_Toc366229611"/>
       <w:r>
         <w:lastRenderedPageBreak/>
         <w:t>1. INTRODUCTION</w:t>
       </w:r>
-      <w:bookmarkEnd w:id="1"/>
+      <w:bookmarkEnd w:id="2"/>
     </w:p>
     <w:p>
       <w:pPr>
         <w:pStyle w:val="Heading1"/>
       </w:pPr>
-      <w:bookmarkStart w:id="2" w:name="_Toc366229612"/>
+      <w:bookmarkStart w:id="3" w:name="_Toc366229612"/>
       <w:r>
         <w:t xml:space="preserve">2. </w:t>
       </w:r>
       <w:r>
         <w:t>Mission Overview</w:t>
       </w:r>
-      <w:bookmarkEnd w:id="2"/>
+      <w:bookmarkEnd w:id="3"/>
     </w:p>
     <w:p>
       <w:pPr>
@@ -2896,46 +2912,46 @@
           <w:vertAlign w:val="subscript"/>
         </w:rPr>
       </w:pPr>
-      <w:bookmarkStart w:id="3" w:name="_Toc366229613"/>
+      <w:bookmarkStart w:id="4" w:name="_Toc366229613"/>
       <w:r>
         <w:t xml:space="preserve">3. </w:t>
       </w:r>
       <w:r>
         <w:t>Concept of Operations</w:t>
       </w:r>
-      <w:bookmarkEnd w:id="3"/>
+      <w:bookmarkEnd w:id="4"/>
     </w:p>
     <w:p>
       <w:pPr>
         <w:pStyle w:val="Heading1"/>
       </w:pPr>
-      <w:bookmarkStart w:id="4" w:name="_Toc366229614"/>
+      <w:bookmarkStart w:id="5" w:name="_Toc366229614"/>
       <w:r>
         <w:t xml:space="preserve">4. </w:t>
       </w:r>
       <w:r>
         <w:t>Team Organization</w:t>
       </w:r>
-      <w:bookmarkEnd w:id="4"/>
+      <w:bookmarkEnd w:id="5"/>
     </w:p>
     <w:p>
       <w:pPr>
         <w:pStyle w:val="Heading1"/>
       </w:pPr>
-      <w:bookmarkStart w:id="5" w:name="Fig_C1"/>
-      <w:bookmarkStart w:id="6" w:name="_Toc366229615"/>
-      <w:bookmarkEnd w:id="5"/>
+      <w:bookmarkStart w:id="6" w:name="Fig_C1"/>
+      <w:bookmarkStart w:id="7" w:name="_Toc366229615"/>
+      <w:bookmarkEnd w:id="6"/>
       <w:r>
         <w:t xml:space="preserve">5. </w:t>
       </w:r>
       <w:r>
         <w:t>Conclusion</w:t>
       </w:r>
-      <w:bookmarkEnd w:id="6"/>
+      <w:bookmarkEnd w:id="7"/>
     </w:p>
     <w:sectPr>
-      <w:headerReference w:type="default" r:id="rId9"/>
-      <w:footerReference w:type="default" r:id="rId10"/>
+      <w:headerReference w:type="default" r:id="rId10"/>
+      <w:footerReference w:type="default" r:id="rId11"/>
       <w:pgSz w:w="12240" w:h="15840"/>
       <w:pgMar w:top="1440" w:right="1440" w:bottom="1440" w:left="1440" w:header="996" w:footer="996" w:gutter="0"/>
       <w:cols w:space="720"/>
@@ -2946,7 +2962,7 @@
 </file>
 
 <file path=word/endnotes.xml><?xml version="1.0" encoding="utf-8"?>
-<w:endnotes xmlns:ve="http://schemas.openxmlformats.org/markup-compatibility/2006" xmlns:o="urn:schemas-microsoft-com:office:office" xmlns:r="http://schemas.openxmlformats.org/officeDocument/2006/relationships" xmlns:m="http://schemas.openxmlformats.org/officeDocument/2006/math" xmlns:v="urn:schemas-microsoft-com:vml" xmlns:wp="http://schemas.openxmlformats.org/drawingml/2006/wordprocessingDrawing" xmlns:w10="urn:schemas-microsoft-com:office:word" xmlns:w="http://schemas.openxmlformats.org/wordprocessingml/2006/main" xmlns:wne="http://schemas.microsoft.com/office/word/2006/wordml">
+<w:endnotes xmlns:wpc="http://schemas.microsoft.com/office/word/2010/wordprocessingCanvas" xmlns:mc="http://schemas.openxmlformats.org/markup-compatibility/2006" xmlns:o="urn:schemas-microsoft-com:office:office" xmlns:r="http://schemas.openxmlformats.org/officeDocument/2006/relationships" xmlns:m="http://schemas.openxmlformats.org/officeDocument/2006/math" xmlns:v="urn:schemas-microsoft-com:vml" xmlns:wp14="http://schemas.microsoft.com/office/word/2010/wordprocessingDrawing" xmlns:wp="http://schemas.openxmlformats.org/drawingml/2006/wordprocessingDrawing" xmlns:w10="urn:schemas-microsoft-com:office:word" xmlns:w="http://schemas.openxmlformats.org/wordprocessingml/2006/main" xmlns:w14="http://schemas.microsoft.com/office/word/2010/wordml" xmlns:wpg="http://schemas.microsoft.com/office/word/2010/wordprocessingGroup" xmlns:wpi="http://schemas.microsoft.com/office/word/2010/wordprocessingInk" xmlns:wne="http://schemas.microsoft.com/office/word/2006/wordml" xmlns:wps="http://schemas.microsoft.com/office/word/2010/wordprocessingShape" mc:Ignorable="w14 wp14">
   <w:endnote w:type="separator" w:id="-1">
     <w:p>
       <w:r>
@@ -2965,7 +2981,7 @@
 </file>
 
 <file path=word/footer1.xml><?xml version="1.0" encoding="utf-8"?>
-<w:ftr xmlns:ve="http://schemas.openxmlformats.org/markup-compatibility/2006" xmlns:o="urn:schemas-microsoft-com:office:office" xmlns:r="http://schemas.openxmlformats.org/officeDocument/2006/relationships" xmlns:m="http://schemas.openxmlformats.org/officeDocument/2006/math" xmlns:v="urn:schemas-microsoft-com:vml" xmlns:wp="http://schemas.openxmlformats.org/drawingml/2006/wordprocessingDrawing" xmlns:w10="urn:schemas-microsoft-com:office:word" xmlns:w="http://schemas.openxmlformats.org/wordprocessingml/2006/main" xmlns:wne="http://schemas.microsoft.com/office/word/2006/wordml">
+<w:ftr xmlns:wpc="http://schemas.microsoft.com/office/word/2010/wordprocessingCanvas" xmlns:mc="http://schemas.openxmlformats.org/markup-compatibility/2006" xmlns:o="urn:schemas-microsoft-com:office:office" xmlns:r="http://schemas.openxmlformats.org/officeDocument/2006/relationships" xmlns:m="http://schemas.openxmlformats.org/officeDocument/2006/math" xmlns:v="urn:schemas-microsoft-com:vml" xmlns:wp14="http://schemas.microsoft.com/office/word/2010/wordprocessingDrawing" xmlns:wp="http://schemas.openxmlformats.org/drawingml/2006/wordprocessingDrawing" xmlns:w10="urn:schemas-microsoft-com:office:word" xmlns:w="http://schemas.openxmlformats.org/wordprocessingml/2006/main" xmlns:w14="http://schemas.microsoft.com/office/word/2010/wordml" xmlns:wpg="http://schemas.microsoft.com/office/word/2010/wordprocessingGroup" xmlns:wpi="http://schemas.microsoft.com/office/word/2010/wordprocessingInk" xmlns:wne="http://schemas.microsoft.com/office/word/2006/wordml" xmlns:wps="http://schemas.microsoft.com/office/word/2010/wordprocessingShape" mc:Ignorable="w14 wp14">
   <w:p>
     <w:pPr>
       <w:pStyle w:val="Header"/>
@@ -2981,6 +2997,7 @@
         <w:id w:val="-2134693748"/>
         <w:text/>
       </w:sdtPr>
+      <w:sdtEndPr/>
       <w:sdtContent>
         <w:r>
           <w:rPr>
@@ -3133,7 +3150,7 @@
 </file>
 
 <file path=word/footnotes.xml><?xml version="1.0" encoding="utf-8"?>
-<w:footnotes xmlns:ve="http://schemas.openxmlformats.org/markup-compatibility/2006" xmlns:o="urn:schemas-microsoft-com:office:office" xmlns:r="http://schemas.openxmlformats.org/officeDocument/2006/relationships" xmlns:m="http://schemas.openxmlformats.org/officeDocument/2006/math" xmlns:v="urn:schemas-microsoft-com:vml" xmlns:wp="http://schemas.openxmlformats.org/drawingml/2006/wordprocessingDrawing" xmlns:w10="urn:schemas-microsoft-com:office:word" xmlns:w="http://schemas.openxmlformats.org/wordprocessingml/2006/main" xmlns:wne="http://schemas.microsoft.com/office/word/2006/wordml">
+<w:footnotes xmlns:wpc="http://schemas.microsoft.com/office/word/2010/wordprocessingCanvas" xmlns:mc="http://schemas.openxmlformats.org/markup-compatibility/2006" xmlns:o="urn:schemas-microsoft-com:office:office" xmlns:r="http://schemas.openxmlformats.org/officeDocument/2006/relationships" xmlns:m="http://schemas.openxmlformats.org/officeDocument/2006/math" xmlns:v="urn:schemas-microsoft-com:vml" xmlns:wp14="http://schemas.microsoft.com/office/word/2010/wordprocessingDrawing" xmlns:wp="http://schemas.openxmlformats.org/drawingml/2006/wordprocessingDrawing" xmlns:w10="urn:schemas-microsoft-com:office:word" xmlns:w="http://schemas.openxmlformats.org/wordprocessingml/2006/main" xmlns:w14="http://schemas.microsoft.com/office/word/2010/wordml" xmlns:wpg="http://schemas.microsoft.com/office/word/2010/wordprocessingGroup" xmlns:wpi="http://schemas.microsoft.com/office/word/2010/wordprocessingInk" xmlns:wne="http://schemas.microsoft.com/office/word/2006/wordml" xmlns:wps="http://schemas.microsoft.com/office/word/2010/wordprocessingShape" mc:Ignorable="w14 wp14">
   <w:footnote w:type="separator" w:id="-1">
     <w:p>
       <w:r>
@@ -3152,7 +3169,7 @@
 </file>
 
 <file path=word/header1.xml><?xml version="1.0" encoding="utf-8"?>
-<w:hdr xmlns:ve="http://schemas.openxmlformats.org/markup-compatibility/2006" xmlns:o="urn:schemas-microsoft-com:office:office" xmlns:r="http://schemas.openxmlformats.org/officeDocument/2006/relationships" xmlns:m="http://schemas.openxmlformats.org/officeDocument/2006/math" xmlns:v="urn:schemas-microsoft-com:vml" xmlns:wp="http://schemas.openxmlformats.org/drawingml/2006/wordprocessingDrawing" xmlns:w10="urn:schemas-microsoft-com:office:word" xmlns:w="http://schemas.openxmlformats.org/wordprocessingml/2006/main" xmlns:wne="http://schemas.microsoft.com/office/word/2006/wordml">
+<w:hdr xmlns:wpc="http://schemas.microsoft.com/office/word/2010/wordprocessingCanvas" xmlns:mc="http://schemas.openxmlformats.org/markup-compatibility/2006" xmlns:o="urn:schemas-microsoft-com:office:office" xmlns:r="http://schemas.openxmlformats.org/officeDocument/2006/relationships" xmlns:m="http://schemas.openxmlformats.org/officeDocument/2006/math" xmlns:v="urn:schemas-microsoft-com:vml" xmlns:wp14="http://schemas.microsoft.com/office/word/2010/wordprocessingDrawing" xmlns:wp="http://schemas.openxmlformats.org/drawingml/2006/wordprocessingDrawing" xmlns:w10="urn:schemas-microsoft-com:office:word" xmlns:w="http://schemas.openxmlformats.org/wordprocessingml/2006/main" xmlns:w14="http://schemas.microsoft.com/office/word/2010/wordml" xmlns:wpg="http://schemas.microsoft.com/office/word/2010/wordprocessingGroup" xmlns:wpi="http://schemas.microsoft.com/office/word/2010/wordprocessingInk" xmlns:wne="http://schemas.microsoft.com/office/word/2006/wordml" xmlns:wps="http://schemas.microsoft.com/office/word/2010/wordprocessingShape" mc:Ignorable="w14 wp14">
   <w:p>
     <w:pPr>
       <w:pStyle w:val="Header"/>
@@ -3196,7 +3213,7 @@
 </file>
 
 <file path=word/numbering.xml><?xml version="1.0" encoding="utf-8"?>
-<w:numbering xmlns:ve="http://schemas.openxmlformats.org/markup-compatibility/2006" xmlns:o="urn:schemas-microsoft-com:office:office" xmlns:r="http://schemas.openxmlformats.org/officeDocument/2006/relationships" xmlns:m="http://schemas.openxmlformats.org/officeDocument/2006/math" xmlns:v="urn:schemas-microsoft-com:vml" xmlns:wp="http://schemas.openxmlformats.org/drawingml/2006/wordprocessingDrawing" xmlns:w10="urn:schemas-microsoft-com:office:word" xmlns:w="http://schemas.openxmlformats.org/wordprocessingml/2006/main" xmlns:wne="http://schemas.microsoft.com/office/word/2006/wordml">
+<w:numbering xmlns:wpc="http://schemas.microsoft.com/office/word/2010/wordprocessingCanvas" xmlns:mc="http://schemas.openxmlformats.org/markup-compatibility/2006" xmlns:o="urn:schemas-microsoft-com:office:office" xmlns:r="http://schemas.openxmlformats.org/officeDocument/2006/relationships" xmlns:m="http://schemas.openxmlformats.org/officeDocument/2006/math" xmlns:v="urn:schemas-microsoft-com:vml" xmlns:wp14="http://schemas.microsoft.com/office/word/2010/wordprocessingDrawing" xmlns:wp="http://schemas.openxmlformats.org/drawingml/2006/wordprocessingDrawing" xmlns:w10="urn:schemas-microsoft-com:office:word" xmlns:w="http://schemas.openxmlformats.org/wordprocessingml/2006/main" xmlns:w14="http://schemas.microsoft.com/office/word/2010/wordml" xmlns:wpg="http://schemas.microsoft.com/office/word/2010/wordprocessingGroup" xmlns:wpi="http://schemas.microsoft.com/office/word/2010/wordprocessingInk" xmlns:wne="http://schemas.microsoft.com/office/word/2006/wordml" xmlns:wps="http://schemas.microsoft.com/office/word/2010/wordprocessingShape" mc:Ignorable="w14 wp14">
   <w:abstractNum w:abstractNumId="0">
     <w:nsid w:val="00000001"/>
     <w:multiLevelType w:val="multilevel"/>
@@ -7508,7 +7525,7 @@
 </file>
 
 <file path=word/styles.xml><?xml version="1.0" encoding="utf-8"?>
-<w:styles xmlns:r="http://schemas.openxmlformats.org/officeDocument/2006/relationships" xmlns:w="http://schemas.openxmlformats.org/wordprocessingml/2006/main">
+<w:styles xmlns:mc="http://schemas.openxmlformats.org/markup-compatibility/2006" xmlns:r="http://schemas.openxmlformats.org/officeDocument/2006/relationships" xmlns:w="http://schemas.openxmlformats.org/wordprocessingml/2006/main" xmlns:w14="http://schemas.microsoft.com/office/word/2010/wordml" mc:Ignorable="w14">
   <w:docDefaults>
     <w:rPrDefault>
       <w:rPr>
@@ -7747,7 +7764,6 @@
     <w:uiPriority w:val="99"/>
     <w:semiHidden/>
     <w:unhideWhenUsed/>
-    <w:qFormat/>
     <w:tblPr>
       <w:tblInd w:w="0" w:type="dxa"/>
       <w:tblCellMar>
@@ -9238,7 +9254,7 @@
 </file>
 
 <file path=word/glossary/document.xml><?xml version="1.0" encoding="utf-8"?>
-<w:glossaryDocument xmlns:ve="http://schemas.openxmlformats.org/markup-compatibility/2006" xmlns:o="urn:schemas-microsoft-com:office:office" xmlns:r="http://schemas.openxmlformats.org/officeDocument/2006/relationships" xmlns:m="http://schemas.openxmlformats.org/officeDocument/2006/math" xmlns:v="urn:schemas-microsoft-com:vml" xmlns:wp="http://schemas.openxmlformats.org/drawingml/2006/wordprocessingDrawing" xmlns:w10="urn:schemas-microsoft-com:office:word" xmlns:w="http://schemas.openxmlformats.org/wordprocessingml/2006/main" xmlns:wne="http://schemas.microsoft.com/office/word/2006/wordml">
+<w:glossaryDocument xmlns:wpc="http://schemas.microsoft.com/office/word/2010/wordprocessingCanvas" xmlns:mc="http://schemas.openxmlformats.org/markup-compatibility/2006" xmlns:o="urn:schemas-microsoft-com:office:office" xmlns:r="http://schemas.openxmlformats.org/officeDocument/2006/relationships" xmlns:m="http://schemas.openxmlformats.org/officeDocument/2006/math" xmlns:v="urn:schemas-microsoft-com:vml" xmlns:wp14="http://schemas.microsoft.com/office/word/2010/wordprocessingDrawing" xmlns:wp="http://schemas.openxmlformats.org/drawingml/2006/wordprocessingDrawing" xmlns:w10="urn:schemas-microsoft-com:office:word" xmlns:w="http://schemas.openxmlformats.org/wordprocessingml/2006/main" xmlns:w14="http://schemas.microsoft.com/office/word/2010/wordml" xmlns:wpg="http://schemas.microsoft.com/office/word/2010/wordprocessingGroup" xmlns:wpi="http://schemas.microsoft.com/office/word/2010/wordprocessingInk" xmlns:wne="http://schemas.microsoft.com/office/word/2006/wordml" xmlns:wps="http://schemas.microsoft.com/office/word/2010/wordprocessingShape" mc:Ignorable="w14 wp14">
   <w:docParts>
     <w:docPart>
       <w:docPartPr>
@@ -9339,7 +9355,7 @@
 </file>
 
 <file path=word/glossary/fontTable.xml><?xml version="1.0" encoding="utf-8"?>
-<w:fonts xmlns:r="http://schemas.openxmlformats.org/officeDocument/2006/relationships" xmlns:w="http://schemas.openxmlformats.org/wordprocessingml/2006/main">
+<w:fonts xmlns:mc="http://schemas.openxmlformats.org/markup-compatibility/2006" xmlns:r="http://schemas.openxmlformats.org/officeDocument/2006/relationships" xmlns:w="http://schemas.openxmlformats.org/wordprocessingml/2006/main" xmlns:w14="http://schemas.microsoft.com/office/word/2010/wordml" mc:Ignorable="w14">
   <w:font w:name="Times New Roman">
     <w:panose1 w:val="02020603050405020304"/>
     <w:charset w:val="00"/>
@@ -9366,8 +9382,9 @@
     <w:panose1 w:val="02010600030101010101"/>
     <w:charset w:val="86"/>
     <w:family w:val="auto"/>
+    <w:notTrueType/>
     <w:pitch w:val="variable"/>
-    <w:sig w:usb0="00000003" w:usb1="288F0000" w:usb2="00000016" w:usb3="00000000" w:csb0="00040001" w:csb1="00000000"/>
+    <w:sig w:usb0="00000001" w:usb1="080E0000" w:usb2="00000010" w:usb3="00000000" w:csb0="00040000" w:csb1="00000000"/>
   </w:font>
   <w:font w:name="Courier New">
     <w:panose1 w:val="02070309020205020404"/>
@@ -9423,12 +9440,13 @@
 </file>
 
 <file path=word/glossary/settings.xml><?xml version="1.0" encoding="utf-8"?>
-<w:settings xmlns:o="urn:schemas-microsoft-com:office:office" xmlns:r="http://schemas.openxmlformats.org/officeDocument/2006/relationships" xmlns:m="http://schemas.openxmlformats.org/officeDocument/2006/math" xmlns:v="urn:schemas-microsoft-com:vml" xmlns:w10="urn:schemas-microsoft-com:office:word" xmlns:w="http://schemas.openxmlformats.org/wordprocessingml/2006/main" xmlns:sl="http://schemas.openxmlformats.org/schemaLibrary/2006/main">
+<w:settings xmlns:mc="http://schemas.openxmlformats.org/markup-compatibility/2006" xmlns:o="urn:schemas-microsoft-com:office:office" xmlns:r="http://schemas.openxmlformats.org/officeDocument/2006/relationships" xmlns:m="http://schemas.openxmlformats.org/officeDocument/2006/math" xmlns:v="urn:schemas-microsoft-com:vml" xmlns:w10="urn:schemas-microsoft-com:office:word" xmlns:w="http://schemas.openxmlformats.org/wordprocessingml/2006/main" xmlns:w14="http://schemas.microsoft.com/office/word/2010/wordml" xmlns:sl="http://schemas.openxmlformats.org/schemaLibrary/2006/main" mc:Ignorable="w14">
   <w:view w:val="normal"/>
   <w:defaultTabStop w:val="720"/>
   <w:characterSpacingControl w:val="doNotCompress"/>
   <w:compat>
     <w:useFELayout/>
+    <w:compatSetting w:name="compatibilityMode" w:uri="http://schemas.microsoft.com/office/word" w:val="12"/>
   </w:compat>
   <w:rsids>
     <w:rsidRoot w:val="006F10D3"/>
@@ -9441,9 +9459,11 @@
     <w:rsid w:val="005C1E0B"/>
     <w:rsid w:val="006F10D3"/>
     <w:rsid w:val="008C7B43"/>
+    <w:rsid w:val="008D3E82"/>
     <w:rsid w:val="009A205D"/>
     <w:rsid w:val="009A4C60"/>
     <w:rsid w:val="00A554A1"/>
+    <w:rsid w:val="00A72198"/>
     <w:rsid w:val="00CD5544"/>
     <w:rsid w:val="00DE0155"/>
     <w:rsid w:val="00FE5C4C"/>
@@ -9453,7 +9473,7 @@
     <m:mathFont m:val="Cambria Math"/>
     <m:brkBin m:val="before"/>
     <m:brkBinSub m:val="--"/>
-    <m:smallFrac m:val="off"/>
+    <m:smallFrac m:val="0"/>
     <m:dispDef/>
     <m:lMargin m:val="0"/>
     <m:rMargin m:val="0"/>
@@ -9470,7 +9490,7 @@
 </file>
 
 <file path=word/glossary/styles.xml><?xml version="1.0" encoding="utf-8"?>
-<w:styles xmlns:r="http://schemas.openxmlformats.org/officeDocument/2006/relationships" xmlns:w="http://schemas.openxmlformats.org/wordprocessingml/2006/main">
+<w:styles xmlns:mc="http://schemas.openxmlformats.org/markup-compatibility/2006" xmlns:r="http://schemas.openxmlformats.org/officeDocument/2006/relationships" xmlns:w="http://schemas.openxmlformats.org/wordprocessingml/2006/main" xmlns:w14="http://schemas.microsoft.com/office/word/2010/wordml" mc:Ignorable="w14">
   <w:docDefaults>
     <w:rPrDefault>
       <w:rPr>
@@ -9641,7 +9661,6 @@
     <w:uiPriority w:val="99"/>
     <w:semiHidden/>
     <w:unhideWhenUsed/>
-    <w:qFormat/>
     <w:tblPr>
       <w:tblInd w:w="0" w:type="dxa"/>
       <w:tblCellMar>
@@ -33982,8 +34001,198 @@
 </w:styles>
 </file>
 
+<file path=word/glossary/stylesWithEffects.xml><?xml version="1.0" encoding="utf-8"?>
+<w:styles xmlns:wpc="http://schemas.microsoft.com/office/word/2010/wordprocessingCanvas" xmlns:mc="http://schemas.openxmlformats.org/markup-compatibility/2006" xmlns:o="urn:schemas-microsoft-com:office:office" xmlns:r="http://schemas.openxmlformats.org/officeDocument/2006/relationships" xmlns:m="http://schemas.openxmlformats.org/officeDocument/2006/math" xmlns:v="urn:schemas-microsoft-com:vml" xmlns:wp14="http://schemas.microsoft.com/office/word/2010/wordprocessingDrawing" xmlns:wp="http://schemas.openxmlformats.org/drawingml/2006/wordprocessingDrawing" xmlns:w10="urn:schemas-microsoft-com:office:word" xmlns:w="http://schemas.openxmlformats.org/wordprocessingml/2006/main" xmlns:w14="http://schemas.microsoft.com/office/word/2010/wordml" xmlns:wpg="http://schemas.microsoft.com/office/word/2010/wordprocessingGroup" xmlns:wpi="http://schemas.microsoft.com/office/word/2010/wordprocessingInk" xmlns:wne="http://schemas.microsoft.com/office/word/2006/wordml" xmlns:wps="http://schemas.microsoft.com/office/word/2010/wordprocessingShape" mc:Ignorable="w14 wp14">
+  <w:docDefaults>
+    <w:rPrDefault>
+      <w:rPr>
+        <w:rFonts w:asciiTheme="minorHAnsi" w:eastAsiaTheme="minorEastAsia" w:hAnsiTheme="minorHAnsi" w:cstheme="minorBidi"/>
+        <w:sz w:val="22"/>
+        <w:szCs w:val="22"/>
+        <w:lang w:val="en-US" w:eastAsia="en-US" w:bidi="ar-SA"/>
+      </w:rPr>
+    </w:rPrDefault>
+    <w:pPrDefault>
+      <w:pPr>
+        <w:spacing w:after="200" w:line="276" w:lineRule="auto"/>
+      </w:pPr>
+    </w:pPrDefault>
+  </w:docDefaults>
+  <w:latentStyles w:defLockedState="0" w:defUIPriority="99" w:defSemiHidden="1" w:defUnhideWhenUsed="1" w:defQFormat="0" w:count="267">
+    <w:lsdException w:name="Normal" w:semiHidden="0" w:uiPriority="0" w:unhideWhenUsed="0" w:qFormat="1"/>
+    <w:lsdException w:name="heading 1" w:semiHidden="0" w:uiPriority="9" w:unhideWhenUsed="0" w:qFormat="1"/>
+    <w:lsdException w:name="heading 2" w:uiPriority="9" w:qFormat="1"/>
+    <w:lsdException w:name="heading 3" w:uiPriority="9" w:qFormat="1"/>
+    <w:lsdException w:name="heading 4" w:uiPriority="9" w:qFormat="1"/>
+    <w:lsdException w:name="heading 5" w:uiPriority="9" w:qFormat="1"/>
+    <w:lsdException w:name="heading 6" w:uiPriority="9" w:qFormat="1"/>
+    <w:lsdException w:name="heading 7" w:uiPriority="9" w:qFormat="1"/>
+    <w:lsdException w:name="heading 8" w:uiPriority="9" w:qFormat="1"/>
+    <w:lsdException w:name="heading 9" w:uiPriority="9" w:qFormat="1"/>
+    <w:lsdException w:name="toc 1" w:uiPriority="39"/>
+    <w:lsdException w:name="toc 2" w:uiPriority="39"/>
+    <w:lsdException w:name="toc 3" w:uiPriority="39"/>
+    <w:lsdException w:name="toc 4" w:uiPriority="39"/>
+    <w:lsdException w:name="toc 5" w:uiPriority="39"/>
+    <w:lsdException w:name="toc 6" w:uiPriority="39"/>
+    <w:lsdException w:name="toc 7" w:uiPriority="39"/>
+    <w:lsdException w:name="toc 8" w:uiPriority="39"/>
+    <w:lsdException w:name="toc 9" w:uiPriority="39"/>
+    <w:lsdException w:name="caption" w:uiPriority="35" w:qFormat="1"/>
+    <w:lsdException w:name="Title" w:semiHidden="0" w:uiPriority="10" w:unhideWhenUsed="0" w:qFormat="1"/>
+    <w:lsdException w:name="Default Paragraph Font" w:uiPriority="1"/>
+    <w:lsdException w:name="Subtitle" w:semiHidden="0" w:uiPriority="11" w:unhideWhenUsed="0" w:qFormat="1"/>
+    <w:lsdException w:name="Strong" w:semiHidden="0" w:uiPriority="22" w:unhideWhenUsed="0" w:qFormat="1"/>
+    <w:lsdException w:name="Emphasis" w:semiHidden="0" w:uiPriority="20" w:unhideWhenUsed="0" w:qFormat="1"/>
+    <w:lsdException w:name="Table Grid" w:semiHidden="0" w:uiPriority="59" w:unhideWhenUsed="0"/>
+    <w:lsdException w:name="Placeholder Text" w:unhideWhenUsed="0"/>
+    <w:lsdException w:name="No Spacing" w:semiHidden="0" w:uiPriority="1" w:unhideWhenUsed="0" w:qFormat="1"/>
+    <w:lsdException w:name="Light Shading" w:semiHidden="0" w:uiPriority="60" w:unhideWhenUsed="0"/>
+    <w:lsdException w:name="Light List" w:semiHidden="0" w:uiPriority="61" w:unhideWhenUsed="0"/>
+    <w:lsdException w:name="Light Grid" w:semiHidden="0" w:uiPriority="62" w:unhideWhenUsed="0"/>
+    <w:lsdException w:name="Medium Shading 1" w:semiHidden="0" w:uiPriority="63" w:unhideWhenUsed="0"/>
+    <w:lsdException w:name="Medium Shading 2" w:semiHidden="0" w:uiPriority="64" w:unhideWhenUsed="0"/>
+    <w:lsdException w:name="Medium List 1" w:semiHidden="0" w:uiPriority="65" w:unhideWhenUsed="0"/>
+    <w:lsdException w:name="Medium List 2" w:semiHidden="0" w:uiPriority="66" w:unhideWhenUsed="0"/>
+    <w:lsdException w:name="Medium Grid 1" w:semiHidden="0" w:uiPriority="67" w:unhideWhenUsed="0"/>
+    <w:lsdException w:name="Medium Grid 2" w:semiHidden="0" w:uiPriority="68" w:unhideWhenUsed="0"/>
+    <w:lsdException w:name="Medium Grid 3" w:semiHidden="0" w:uiPriority="69" w:unhideWhenUsed="0"/>
+    <w:lsdException w:name="Dark List" w:semiHidden="0" w:uiPriority="70" w:unhideWhenUsed="0"/>
+    <w:lsdException w:name="Colorful Shading" w:semiHidden="0" w:uiPriority="71" w:unhideWhenUsed="0"/>
+    <w:lsdException w:name="Colorful List" w:semiHidden="0" w:uiPriority="72" w:unhideWhenUsed="0"/>
+    <w:lsdException w:name="Colorful Grid" w:semiHidden="0" w:uiPriority="73" w:unhideWhenUsed="0"/>
+    <w:lsdException w:name="Light Shading Accent 1" w:semiHidden="0" w:uiPriority="60" w:unhideWhenUsed="0"/>
+    <w:lsdException w:name="Light List Accent 1" w:semiHidden="0" w:uiPriority="61" w:unhideWhenUsed="0"/>
+    <w:lsdException w:name="Light Grid Accent 1" w:semiHidden="0" w:uiPriority="62" w:unhideWhenUsed="0"/>
+    <w:lsdException w:name="Medium Shading 1 Accent 1" w:semiHidden="0" w:uiPriority="63" w:unhideWhenUsed="0"/>
+    <w:lsdException w:name="Medium Shading 2 Accent 1" w:semiHidden="0" w:uiPriority="64" w:unhideWhenUsed="0"/>
+    <w:lsdException w:name="Medium List 1 Accent 1" w:semiHidden="0" w:uiPriority="65" w:unhideWhenUsed="0"/>
+    <w:lsdException w:name="Revision" w:unhideWhenUsed="0"/>
+    <w:lsdException w:name="List Paragraph" w:semiHidden="0" w:uiPriority="34" w:unhideWhenUsed="0" w:qFormat="1"/>
+    <w:lsdException w:name="Quote" w:semiHidden="0" w:uiPriority="29" w:unhideWhenUsed="0" w:qFormat="1"/>
+    <w:lsdException w:name="Intense Quote" w:semiHidden="0" w:uiPriority="30" w:unhideWhenUsed="0" w:qFormat="1"/>
+    <w:lsdException w:name="Medium List 2 Accent 1" w:semiHidden="0" w:uiPriority="66" w:unhideWhenUsed="0"/>
+    <w:lsdException w:name="Medium Grid 1 Accent 1" w:semiHidden="0" w:uiPriority="67" w:unhideWhenUsed="0"/>
+    <w:lsdException w:name="Medium Grid 2 Accent 1" w:semiHidden="0" w:uiPriority="68" w:unhideWhenUsed="0"/>
+    <w:lsdException w:name="Medium Grid 3 Accent 1" w:semiHidden="0" w:uiPriority="69" w:unhideWhenUsed="0"/>
+    <w:lsdException w:name="Dark List Accent 1" w:semiHidden="0" w:uiPriority="70" w:unhideWhenUsed="0"/>
+    <w:lsdException w:name="Colorful Shading Accent 1" w:semiHidden="0" w:uiPriority="71" w:unhideWhenUsed="0"/>
+    <w:lsdException w:name="Colorful List Accent 1" w:semiHidden="0" w:uiPriority="72" w:unhideWhenUsed="0"/>
+    <w:lsdException w:name="Colorful Grid Accent 1" w:semiHidden="0" w:uiPriority="73" w:unhideWhenUsed="0"/>
+    <w:lsdException w:name="Light Shading Accent 2" w:semiHidden="0" w:uiPriority="60" w:unhideWhenUsed="0"/>
+    <w:lsdException w:name="Light List Accent 2" w:semiHidden="0" w:uiPriority="61" w:unhideWhenUsed="0"/>
+    <w:lsdException w:name="Light Grid Accent 2" w:semiHidden="0" w:uiPriority="62" w:unhideWhenUsed="0"/>
+    <w:lsdException w:name="Medium Shading 1 Accent 2" w:semiHidden="0" w:uiPriority="63" w:unhideWhenUsed="0"/>
+    <w:lsdException w:name="Medium Shading 2 Accent 2" w:semiHidden="0" w:uiPriority="64" w:unhideWhenUsed="0"/>
+    <w:lsdException w:name="Medium List 1 Accent 2" w:semiHidden="0" w:uiPriority="65" w:unhideWhenUsed="0"/>
+    <w:lsdException w:name="Medium List 2 Accent 2" w:semiHidden="0" w:uiPriority="66" w:unhideWhenUsed="0"/>
+    <w:lsdException w:name="Medium Grid 1 Accent 2" w:semiHidden="0" w:uiPriority="67" w:unhideWhenUsed="0"/>
+    <w:lsdException w:name="Medium Grid 2 Accent 2" w:semiHidden="0" w:uiPriority="68" w:unhideWhenUsed="0"/>
+    <w:lsdException w:name="Medium Grid 3 Accent 2" w:semiHidden="0" w:uiPriority="69" w:unhideWhenUsed="0"/>
+    <w:lsdException w:name="Dark List Accent 2" w:semiHidden="0" w:uiPriority="70" w:unhideWhenUsed="0"/>
+    <w:lsdException w:name="Colorful Shading Accent 2" w:semiHidden="0" w:uiPriority="71" w:unhideWhenUsed="0"/>
+    <w:lsdException w:name="Colorful List Accent 2" w:semiHidden="0" w:uiPriority="72" w:unhideWhenUsed="0"/>
+    <w:lsdException w:name="Colorful Grid Accent 2" w:semiHidden="0" w:uiPriority="73" w:unhideWhenUsed="0"/>
+    <w:lsdException w:name="Light Shading Accent 3" w:semiHidden="0" w:uiPriority="60" w:unhideWhenUsed="0"/>
+    <w:lsdException w:name="Light List Accent 3" w:semiHidden="0" w:uiPriority="61" w:unhideWhenUsed="0"/>
+    <w:lsdException w:name="Light Grid Accent 3" w:semiHidden="0" w:uiPriority="62" w:unhideWhenUsed="0"/>
+    <w:lsdException w:name="Medium Shading 1 Accent 3" w:semiHidden="0" w:uiPriority="63" w:unhideWhenUsed="0"/>
+    <w:lsdException w:name="Medium Shading 2 Accent 3" w:semiHidden="0" w:uiPriority="64" w:unhideWhenUsed="0"/>
+    <w:lsdException w:name="Medium List 1 Accent 3" w:semiHidden="0" w:uiPriority="65" w:unhideWhenUsed="0"/>
+    <w:lsdException w:name="Medium List 2 Accent 3" w:semiHidden="0" w:uiPriority="66" w:unhideWhenUsed="0"/>
+    <w:lsdException w:name="Medium Grid 1 Accent 3" w:semiHidden="0" w:uiPriority="67" w:unhideWhenUsed="0"/>
+    <w:lsdException w:name="Medium Grid 2 Accent 3" w:semiHidden="0" w:uiPriority="68" w:unhideWhenUsed="0"/>
+    <w:lsdException w:name="Medium Grid 3 Accent 3" w:semiHidden="0" w:uiPriority="69" w:unhideWhenUsed="0"/>
+    <w:lsdException w:name="Dark List Accent 3" w:semiHidden="0" w:uiPriority="70" w:unhideWhenUsed="0"/>
+    <w:lsdException w:name="Colorful Shading Accent 3" w:semiHidden="0" w:uiPriority="71" w:unhideWhenUsed="0"/>
+    <w:lsdException w:name="Colorful List Accent 3" w:semiHidden="0" w:uiPriority="72" w:unhideWhenUsed="0"/>
+    <w:lsdException w:name="Colorful Grid Accent 3" w:semiHidden="0" w:uiPriority="73" w:unhideWhenUsed="0"/>
+    <w:lsdException w:name="Light Shading Accent 4" w:semiHidden="0" w:uiPriority="60" w:unhideWhenUsed="0"/>
+    <w:lsdException w:name="Light List Accent 4" w:semiHidden="0" w:uiPriority="61" w:unhideWhenUsed="0"/>
+    <w:lsdException w:name="Light Grid Accent 4" w:semiHidden="0" w:uiPriority="62" w:unhideWhenUsed="0"/>
+    <w:lsdException w:name="Medium Shading 1 Accent 4" w:semiHidden="0" w:uiPriority="63" w:unhideWhenUsed="0"/>
+    <w:lsdException w:name="Medium Shading 2 Accent 4" w:semiHidden="0" w:uiPriority="64" w:unhideWhenUsed="0"/>
+    <w:lsdException w:name="Medium List 1 Accent 4" w:semiHidden="0" w:uiPriority="65" w:unhideWhenUsed="0"/>
+    <w:lsdException w:name="Medium List 2 Accent 4" w:semiHidden="0" w:uiPriority="66" w:unhideWhenUsed="0"/>
+    <w:lsdException w:name="Medium Grid 1 Accent 4" w:semiHidden="0" w:uiPriority="67" w:unhideWhenUsed="0"/>
+    <w:lsdException w:name="Medium Grid 2 Accent 4" w:semiHidden="0" w:uiPriority="68" w:unhideWhenUsed="0"/>
+    <w:lsdException w:name="Medium Grid 3 Accent 4" w:semiHidden="0" w:uiPriority="69" w:unhideWhenUsed="0"/>
+    <w:lsdException w:name="Dark List Accent 4" w:semiHidden="0" w:uiPriority="70" w:unhideWhenUsed="0"/>
+    <w:lsdException w:name="Colorful Shading Accent 4" w:semiHidden="0" w:uiPriority="71" w:unhideWhenUsed="0"/>
+    <w:lsdException w:name="Colorful List Accent 4" w:semiHidden="0" w:uiPriority="72" w:unhideWhenUsed="0"/>
+    <w:lsdException w:name="Colorful Grid Accent 4" w:semiHidden="0" w:uiPriority="73" w:unhideWhenUsed="0"/>
+    <w:lsdException w:name="Light Shading Accent 5" w:semiHidden="0" w:uiPriority="60" w:unhideWhenUsed="0"/>
+    <w:lsdException w:name="Light List Accent 5" w:semiHidden="0" w:uiPriority="61" w:unhideWhenUsed="0"/>
+    <w:lsdException w:name="Light Grid Accent 5" w:semiHidden="0" w:uiPriority="62" w:unhideWhenUsed="0"/>
+    <w:lsdException w:name="Medium Shading 1 Accent 5" w:semiHidden="0" w:uiPriority="63" w:unhideWhenUsed="0"/>
+    <w:lsdException w:name="Medium Shading 2 Accent 5" w:semiHidden="0" w:uiPriority="64" w:unhideWhenUsed="0"/>
+    <w:lsdException w:name="Medium List 1 Accent 5" w:semiHidden="0" w:uiPriority="65" w:unhideWhenUsed="0"/>
+    <w:lsdException w:name="Medium List 2 Accent 5" w:semiHidden="0" w:uiPriority="66" w:unhideWhenUsed="0"/>
+    <w:lsdException w:name="Medium Grid 1 Accent 5" w:semiHidden="0" w:uiPriority="67" w:unhideWhenUsed="0"/>
+    <w:lsdException w:name="Medium Grid 2 Accent 5" w:semiHidden="0" w:uiPriority="68" w:unhideWhenUsed="0"/>
+    <w:lsdException w:name="Medium Grid 3 Accent 5" w:semiHidden="0" w:uiPriority="69" w:unhideWhenUsed="0"/>
+    <w:lsdException w:name="Dark List Accent 5" w:semiHidden="0" w:uiPriority="70" w:unhideWhenUsed="0"/>
+    <w:lsdException w:name="Colorful Shading Accent 5" w:semiHidden="0" w:uiPriority="71" w:unhideWhenUsed="0"/>
+    <w:lsdException w:name="Colorful List Accent 5" w:semiHidden="0" w:uiPriority="72" w:unhideWhenUsed="0"/>
+    <w:lsdException w:name="Colorful Grid Accent 5" w:semiHidden="0" w:uiPriority="73" w:unhideWhenUsed="0"/>
+    <w:lsdException w:name="Light Shading Accent 6" w:semiHidden="0" w:uiPriority="60" w:unhideWhenUsed="0"/>
+    <w:lsdException w:name="Light List Accent 6" w:semiHidden="0" w:uiPriority="61" w:unhideWhenUsed="0"/>
+    <w:lsdException w:name="Light Grid Accent 6" w:semiHidden="0" w:uiPriority="62" w:unhideWhenUsed="0"/>
+    <w:lsdException w:name="Medium Shading 1 Accent 6" w:semiHidden="0" w:uiPriority="63" w:unhideWhenUsed="0"/>
+    <w:lsdException w:name="Medium Shading 2 Accent 6" w:semiHidden="0" w:uiPriority="64" w:unhideWhenUsed="0"/>
+    <w:lsdException w:name="Medium List 1 Accent 6" w:semiHidden="0" w:uiPriority="65" w:unhideWhenUsed="0"/>
+    <w:lsdException w:name="Medium List 2 Accent 6" w:semiHidden="0" w:uiPriority="66" w:unhideWhenUsed="0"/>
+    <w:lsdException w:name="Medium Grid 1 Accent 6" w:semiHidden="0" w:uiPriority="67" w:unhideWhenUsed="0"/>
+    <w:lsdException w:name="Medium Grid 2 Accent 6" w:semiHidden="0" w:uiPriority="68" w:unhideWhenUsed="0"/>
+    <w:lsdException w:name="Medium Grid 3 Accent 6" w:semiHidden="0" w:uiPriority="69" w:unhideWhenUsed="0"/>
+    <w:lsdException w:name="Dark List Accent 6" w:semiHidden="0" w:uiPriority="70" w:unhideWhenUsed="0"/>
+    <w:lsdException w:name="Colorful Shading Accent 6" w:semiHidden="0" w:uiPriority="71" w:unhideWhenUsed="0"/>
+    <w:lsdException w:name="Colorful List Accent 6" w:semiHidden="0" w:uiPriority="72" w:unhideWhenUsed="0"/>
+    <w:lsdException w:name="Colorful Grid Accent 6" w:semiHidden="0" w:uiPriority="73" w:unhideWhenUsed="0"/>
+    <w:lsdException w:name="Subtle Emphasis" w:semiHidden="0" w:uiPriority="19" w:unhideWhenUsed="0" w:qFormat="1"/>
+    <w:lsdException w:name="Intense Emphasis" w:semiHidden="0" w:uiPriority="21" w:unhideWhenUsed="0" w:qFormat="1"/>
+    <w:lsdException w:name="Subtle Reference" w:semiHidden="0" w:uiPriority="31" w:unhideWhenUsed="0" w:qFormat="1"/>
+    <w:lsdException w:name="Intense Reference" w:semiHidden="0" w:uiPriority="32" w:unhideWhenUsed="0" w:qFormat="1"/>
+    <w:lsdException w:name="Book Title" w:semiHidden="0" w:uiPriority="33" w:unhideWhenUsed="0" w:qFormat="1"/>
+    <w:lsdException w:name="Bibliography" w:uiPriority="37"/>
+    <w:lsdException w:name="TOC Heading" w:uiPriority="39" w:qFormat="1"/>
+  </w:latentStyles>
+  <w:style w:type="paragraph" w:default="1" w:styleId="Normal">
+    <w:name w:val="Normal"/>
+    <w:qFormat/>
+  </w:style>
+  <w:style w:type="character" w:default="1" w:styleId="DefaultParagraphFont">
+    <w:name w:val="Default Paragraph Font"/>
+    <w:uiPriority w:val="1"/>
+    <w:semiHidden/>
+    <w:unhideWhenUsed/>
+  </w:style>
+  <w:style w:type="table" w:default="1" w:styleId="TableNormal">
+    <w:name w:val="Normal Table"/>
+    <w:uiPriority w:val="99"/>
+    <w:semiHidden/>
+    <w:unhideWhenUsed/>
+    <w:tblPr>
+      <w:tblInd w:w="0" w:type="dxa"/>
+      <w:tblCellMar>
+        <w:top w:w="0" w:type="dxa"/>
+        <w:left w:w="108" w:type="dxa"/>
+        <w:bottom w:w="0" w:type="dxa"/>
+        <w:right w:w="108" w:type="dxa"/>
+      </w:tblCellMar>
+    </w:tblPr>
+  </w:style>
+  <w:style w:type="numbering" w:default="1" w:styleId="NoList">
+    <w:name w:val="No List"/>
+    <w:uiPriority w:val="99"/>
+    <w:semiHidden/>
+    <w:unhideWhenUsed/>
+  </w:style>
+</w:styles>
+</file>
+
 <file path=word/glossary/webSettings.xml><?xml version="1.0" encoding="utf-8"?>
-<w:webSettings xmlns:r="http://schemas.openxmlformats.org/officeDocument/2006/relationships" xmlns:w="http://schemas.openxmlformats.org/wordprocessingml/2006/main">
+<w:webSettings xmlns:mc="http://schemas.openxmlformats.org/markup-compatibility/2006" xmlns:r="http://schemas.openxmlformats.org/officeDocument/2006/relationships" xmlns:w="http://schemas.openxmlformats.org/wordprocessingml/2006/main" xmlns:w14="http://schemas.microsoft.com/office/word/2010/wordml" mc:Ignorable="w14">
   <w:optimizeForBrowser/>
   <w:allowPNG/>
 </w:webSettings>
@@ -34277,7 +34486,7 @@
 </file>
 
 <file path=customXml/itemProps1.xml><?xml version="1.0" encoding="utf-8"?>
-<ds:datastoreItem xmlns:ds="http://schemas.openxmlformats.org/officeDocument/2006/customXml" ds:itemID="{092FEE33-6B1D-4937-BE44-A3B96633B31E}">
+<ds:datastoreItem xmlns:ds="http://schemas.openxmlformats.org/officeDocument/2006/customXml" ds:itemID="{8331F9BC-D627-433C-9991-5F79C9834F02}">
   <ds:schemaRefs>
     <ds:schemaRef ds:uri="http://schemas.openxmlformats.org/officeDocument/2006/bibliography"/>
   </ds:schemaRefs>

</xml_diff>

<commit_message>
Added table of team members and positions
</commit_message>
<xml_diff>
--- a/RCL-P-CMQA2-Rascal-RFP.docx
+++ b/RCL-P-CMQA2-Rascal-RFP.docx
@@ -291,7 +291,7 @@
                     <w:rPr>
                       <w:noProof/>
                     </w:rPr>
-                    <w:t>9/6/13</w:t>
+                    <w:t>9/7/13</w:t>
                   </w:r>
                   <w:r>
                     <w:rPr>
@@ -561,8 +561,6 @@
           <w:lang w:bidi="en-US"/>
         </w:rPr>
       </w:pPr>
-      <w:bookmarkStart w:id="1" w:name="_GoBack"/>
-      <w:bookmarkEnd w:id="1"/>
     </w:p>
     <w:p>
       <w:pPr>
@@ -664,288 +662,637 @@
     <w:p/>
     <w:tbl>
       <w:tblPr>
-        <w:tblW w:w="9000" w:type="dxa"/>
-        <w:tblLayout w:type="fixed"/>
-        <w:tblLook w:val="0000" w:firstRow="0" w:lastRow="0" w:firstColumn="0" w:lastColumn="0" w:noHBand="0" w:noVBand="0"/>
+        <w:tblStyle w:val="TableGrid"/>
+        <w:tblW w:w="0" w:type="auto"/>
+        <w:tblLook w:val="04A0" w:firstRow="1" w:lastRow="0" w:firstColumn="1" w:lastColumn="0" w:noHBand="0" w:noVBand="1"/>
       </w:tblPr>
       <w:tblGrid>
-        <w:gridCol w:w="1800"/>
-        <w:gridCol w:w="5760"/>
-        <w:gridCol w:w="360"/>
-        <w:gridCol w:w="1080"/>
+        <w:gridCol w:w="2394"/>
+        <w:gridCol w:w="2394"/>
+        <w:gridCol w:w="2394"/>
+        <w:gridCol w:w="2394"/>
       </w:tblGrid>
       <w:tr>
+        <w:trPr>
+          <w:trHeight w:val="305"/>
+        </w:trPr>
         <w:tc>
           <w:tcPr>
-            <w:tcW w:w="1800" w:type="dxa"/>
-            <w:shd w:val="clear" w:color="auto" w:fill="auto"/>
-            <w:vAlign w:val="bottom"/>
+            <w:tcW w:w="2394" w:type="dxa"/>
+            <w:tcBorders>
+              <w:bottom w:val="threeDEngrave" w:sz="24" w:space="0" w:color="auto"/>
+            </w:tcBorders>
+            <w:shd w:val="clear" w:color="auto" w:fill="17365D" w:themeFill="text2" w:themeFillShade="BF"/>
           </w:tcPr>
           <w:p>
             <w:pPr>
-              <w:pStyle w:val="TableText1"/>
-              <w:snapToGrid w:val="0"/>
-            </w:pPr>
-          </w:p>
-          <w:p>
-            <w:pPr>
-              <w:pStyle w:val="TableText1"/>
+              <w:jc w:val="center"/>
+              <w:rPr>
+                <w:b/>
+                <w:color w:val="FFFFFF" w:themeColor="background1"/>
+              </w:rPr>
             </w:pPr>
             <w:r>
-              <w:t>Prepared by:</w:t>
+              <w:rPr>
+                <w:b/>
+                <w:color w:val="FFFFFF" w:themeColor="background1"/>
+              </w:rPr>
+              <w:t>Team Member</w:t>
             </w:r>
           </w:p>
         </w:tc>
         <w:tc>
           <w:tcPr>
-            <w:tcW w:w="5760" w:type="dxa"/>
+            <w:tcW w:w="2394" w:type="dxa"/>
             <w:tcBorders>
-              <w:bottom w:val="single" w:sz="4" w:space="0" w:color="000000"/>
+              <w:bottom w:val="threeDEngrave" w:sz="24" w:space="0" w:color="auto"/>
             </w:tcBorders>
-            <w:shd w:val="clear" w:color="auto" w:fill="auto"/>
+            <w:shd w:val="clear" w:color="auto" w:fill="17365D" w:themeFill="text2" w:themeFillShade="BF"/>
           </w:tcPr>
           <w:p>
             <w:pPr>
-              <w:pStyle w:val="TableText1"/>
-              <w:snapToGrid w:val="0"/>
+              <w:jc w:val="center"/>
+              <w:rPr>
+                <w:b/>
+                <w:color w:val="FFFFFF" w:themeColor="background1"/>
+              </w:rPr>
             </w:pPr>
+            <w:r>
+              <w:rPr>
+                <w:b/>
+                <w:color w:val="FFFFFF" w:themeColor="background1"/>
+              </w:rPr>
+              <w:t>Position</w:t>
+            </w:r>
           </w:p>
+        </w:tc>
+        <w:tc>
+          <w:tcPr>
+            <w:tcW w:w="2394" w:type="dxa"/>
+            <w:tcBorders>
+              <w:bottom w:val="threeDEngrave" w:sz="24" w:space="0" w:color="auto"/>
+            </w:tcBorders>
+            <w:shd w:val="clear" w:color="auto" w:fill="17365D" w:themeFill="text2" w:themeFillShade="BF"/>
+          </w:tcPr>
           <w:p>
             <w:pPr>
-              <w:pStyle w:val="TableText1"/>
+              <w:jc w:val="center"/>
+              <w:rPr>
+                <w:b/>
+                <w:color w:val="FFFFFF" w:themeColor="background1"/>
+              </w:rPr>
+            </w:pPr>
+            <w:r>
+              <w:rPr>
+                <w:b/>
+                <w:color w:val="FFFFFF" w:themeColor="background1"/>
+              </w:rPr>
+              <w:t>Email</w:t>
+            </w:r>
+          </w:p>
+        </w:tc>
+        <w:tc>
+          <w:tcPr>
+            <w:tcW w:w="2394" w:type="dxa"/>
+            <w:tcBorders>
+              <w:bottom w:val="threeDEngrave" w:sz="24" w:space="0" w:color="auto"/>
+            </w:tcBorders>
+            <w:shd w:val="clear" w:color="auto" w:fill="17365D" w:themeFill="text2" w:themeFillShade="BF"/>
+          </w:tcPr>
+          <w:p>
+            <w:pPr>
+              <w:jc w:val="center"/>
+              <w:rPr>
+                <w:b/>
+                <w:color w:val="FFFFFF" w:themeColor="background1"/>
+              </w:rPr>
+            </w:pPr>
+            <w:r>
+              <w:rPr>
+                <w:b/>
+                <w:color w:val="FFFFFF" w:themeColor="background1"/>
+              </w:rPr>
+              <w:t>Phone</w:t>
+            </w:r>
+          </w:p>
+        </w:tc>
+      </w:tr>
+      <w:tr>
+        <w:trPr>
+          <w:trHeight w:val="305"/>
+        </w:trPr>
+        <w:tc>
+          <w:tcPr>
+            <w:tcW w:w="2394" w:type="dxa"/>
+            <w:tcBorders>
+              <w:top w:val="threeDEngrave" w:sz="24" w:space="0" w:color="auto"/>
+              <w:bottom w:val="single" w:sz="4" w:space="0" w:color="auto"/>
+            </w:tcBorders>
+            <w:vAlign w:val="center"/>
+          </w:tcPr>
+          <w:p>
+            <w:pPr>
+              <w:jc w:val="center"/>
+              <w:rPr>
+                <w:color w:val="000000" w:themeColor="text1"/>
+              </w:rPr>
+            </w:pPr>
+            <w:r>
+              <w:rPr>
+                <w:color w:val="000000" w:themeColor="text1"/>
+              </w:rPr>
+              <w:t>Tom Moline</w:t>
+            </w:r>
+          </w:p>
+        </w:tc>
+        <w:tc>
+          <w:tcPr>
+            <w:tcW w:w="2394" w:type="dxa"/>
+            <w:tcBorders>
+              <w:top w:val="threeDEngrave" w:sz="24" w:space="0" w:color="auto"/>
+              <w:bottom w:val="single" w:sz="4" w:space="0" w:color="auto"/>
+            </w:tcBorders>
+            <w:vAlign w:val="center"/>
+          </w:tcPr>
+          <w:p>
+            <w:pPr>
+              <w:jc w:val="center"/>
+              <w:rPr>
+                <w:color w:val="000000" w:themeColor="text1"/>
+              </w:rPr>
+            </w:pPr>
+            <w:r>
+              <w:rPr>
+                <w:color w:val="000000" w:themeColor="text1"/>
+              </w:rPr>
+              <w:t>Program Manager</w:t>
+            </w:r>
+          </w:p>
+        </w:tc>
+        <w:tc>
+          <w:tcPr>
+            <w:tcW w:w="2394" w:type="dxa"/>
+            <w:tcBorders>
+              <w:top w:val="threeDEngrave" w:sz="24" w:space="0" w:color="auto"/>
+              <w:bottom w:val="single" w:sz="4" w:space="0" w:color="auto"/>
+            </w:tcBorders>
+            <w:vAlign w:val="center"/>
+          </w:tcPr>
+          <w:p>
+            <w:pPr>
+              <w:jc w:val="center"/>
+              <w:rPr>
+                <w:color w:val="000000" w:themeColor="text1"/>
+              </w:rPr>
+            </w:pPr>
+            <w:hyperlink r:id="rId10" w:history="1">
+              <w:r>
+                <w:rPr>
+                  <w:rStyle w:val="Hyperlink"/>
+                  <w:color w:val="000000" w:themeColor="text1"/>
+                </w:rPr>
+                <w:t>tmoline@slu.edu</w:t>
+              </w:r>
+            </w:hyperlink>
+          </w:p>
+        </w:tc>
+        <w:tc>
+          <w:tcPr>
+            <w:tcW w:w="2394" w:type="dxa"/>
+            <w:tcBorders>
+              <w:top w:val="threeDEngrave" w:sz="24" w:space="0" w:color="auto"/>
+              <w:bottom w:val="single" w:sz="4" w:space="0" w:color="auto"/>
+            </w:tcBorders>
+            <w:vAlign w:val="center"/>
+          </w:tcPr>
+          <w:p>
+            <w:pPr>
+              <w:jc w:val="center"/>
+              <w:rPr>
+                <w:color w:val="000000" w:themeColor="text1"/>
+              </w:rPr>
+            </w:pPr>
+            <w:r>
+              <w:rPr>
+                <w:color w:val="000000" w:themeColor="text1"/>
+              </w:rPr>
+              <w:t>630-401-0791</w:t>
+            </w:r>
+          </w:p>
+        </w:tc>
+      </w:tr>
+      <w:tr>
+        <w:trPr>
+          <w:trHeight w:val="360"/>
+        </w:trPr>
+        <w:tc>
+          <w:tcPr>
+            <w:tcW w:w="2394" w:type="dxa"/>
+            <w:tcBorders>
+              <w:top w:val="single" w:sz="4" w:space="0" w:color="auto"/>
+              <w:bottom w:val="single" w:sz="4" w:space="0" w:color="auto"/>
+            </w:tcBorders>
+            <w:shd w:val="clear" w:color="auto" w:fill="auto"/>
+            <w:vAlign w:val="center"/>
+          </w:tcPr>
+          <w:p>
+            <w:pPr>
+              <w:jc w:val="center"/>
+              <w:rPr>
+                <w:color w:val="000000" w:themeColor="text1"/>
+              </w:rPr>
+            </w:pPr>
+            <w:r>
+              <w:rPr>
+                <w:color w:val="000000" w:themeColor="text1"/>
+              </w:rPr>
+              <w:t>Nate Richard</w:t>
+            </w:r>
+          </w:p>
+        </w:tc>
+        <w:tc>
+          <w:tcPr>
+            <w:tcW w:w="2394" w:type="dxa"/>
+            <w:tcBorders>
+              <w:top w:val="single" w:sz="4" w:space="0" w:color="auto"/>
+              <w:bottom w:val="single" w:sz="4" w:space="0" w:color="auto"/>
+            </w:tcBorders>
+            <w:shd w:val="clear" w:color="auto" w:fill="auto"/>
+            <w:vAlign w:val="center"/>
+          </w:tcPr>
+          <w:p>
+            <w:pPr>
+              <w:jc w:val="center"/>
+              <w:rPr>
+                <w:color w:val="000000" w:themeColor="text1"/>
+              </w:rPr>
             </w:pPr>
           </w:p>
         </w:tc>
         <w:tc>
           <w:tcPr>
-            <w:tcW w:w="360" w:type="dxa"/>
+            <w:tcW w:w="2394" w:type="dxa"/>
+            <w:tcBorders>
+              <w:top w:val="single" w:sz="4" w:space="0" w:color="auto"/>
+              <w:bottom w:val="single" w:sz="4" w:space="0" w:color="auto"/>
+            </w:tcBorders>
             <w:shd w:val="clear" w:color="auto" w:fill="auto"/>
+            <w:vAlign w:val="center"/>
           </w:tcPr>
           <w:p>
             <w:pPr>
-              <w:pStyle w:val="TableText1"/>
-              <w:snapToGrid w:val="0"/>
+              <w:jc w:val="center"/>
+              <w:rPr>
+                <w:color w:val="000000" w:themeColor="text1"/>
+              </w:rPr>
+            </w:pPr>
+            <w:hyperlink r:id="rId11" w:history="1">
+              <w:r>
+                <w:rPr>
+                  <w:rStyle w:val="Hyperlink"/>
+                  <w:color w:val="000000" w:themeColor="text1"/>
+                </w:rPr>
+                <w:t>nrichar8@slu.edu</w:t>
+              </w:r>
+            </w:hyperlink>
+          </w:p>
+        </w:tc>
+        <w:tc>
+          <w:tcPr>
+            <w:tcW w:w="2394" w:type="dxa"/>
+            <w:tcBorders>
+              <w:top w:val="single" w:sz="4" w:space="0" w:color="auto"/>
+              <w:bottom w:val="single" w:sz="4" w:space="0" w:color="auto"/>
+            </w:tcBorders>
+            <w:shd w:val="clear" w:color="auto" w:fill="auto"/>
+            <w:vAlign w:val="center"/>
+          </w:tcPr>
+          <w:p>
+            <w:pPr>
+              <w:jc w:val="center"/>
+              <w:rPr>
+                <w:color w:val="000000" w:themeColor="text1"/>
+              </w:rPr>
+            </w:pPr>
+            <w:r>
+              <w:rPr>
+                <w:color w:val="000000" w:themeColor="text1"/>
+              </w:rPr>
+              <w:t>608-732-7147</w:t>
+            </w:r>
+          </w:p>
+        </w:tc>
+      </w:tr>
+      <w:tr>
+        <w:trPr>
+          <w:trHeight w:val="360"/>
+        </w:trPr>
+        <w:tc>
+          <w:tcPr>
+            <w:tcW w:w="2394" w:type="dxa"/>
+            <w:tcBorders>
+              <w:top w:val="single" w:sz="4" w:space="0" w:color="auto"/>
+              <w:bottom w:val="single" w:sz="4" w:space="0" w:color="auto"/>
+            </w:tcBorders>
+            <w:shd w:val="clear" w:color="auto" w:fill="auto"/>
+            <w:vAlign w:val="center"/>
+          </w:tcPr>
+          <w:p>
+            <w:pPr>
+              <w:jc w:val="center"/>
+              <w:rPr>
+                <w:color w:val="000000" w:themeColor="text1"/>
+              </w:rPr>
+            </w:pPr>
+            <w:r>
+              <w:rPr>
+                <w:color w:val="000000" w:themeColor="text1"/>
+              </w:rPr>
+              <w:t>Tyler Olson</w:t>
+            </w:r>
+          </w:p>
+        </w:tc>
+        <w:tc>
+          <w:tcPr>
+            <w:tcW w:w="2394" w:type="dxa"/>
+            <w:tcBorders>
+              <w:top w:val="single" w:sz="4" w:space="0" w:color="auto"/>
+              <w:bottom w:val="single" w:sz="4" w:space="0" w:color="auto"/>
+            </w:tcBorders>
+            <w:shd w:val="clear" w:color="auto" w:fill="auto"/>
+            <w:vAlign w:val="center"/>
+          </w:tcPr>
+          <w:p>
+            <w:pPr>
+              <w:jc w:val="center"/>
+              <w:rPr>
+                <w:color w:val="000000" w:themeColor="text1"/>
+              </w:rPr>
+            </w:pPr>
+            <w:r>
+              <w:rPr>
+                <w:color w:val="000000" w:themeColor="text1"/>
+              </w:rPr>
+              <w:t>Power Lead</w:t>
+            </w:r>
+          </w:p>
+        </w:tc>
+        <w:tc>
+          <w:tcPr>
+            <w:tcW w:w="2394" w:type="dxa"/>
+            <w:tcBorders>
+              <w:top w:val="single" w:sz="4" w:space="0" w:color="auto"/>
+              <w:bottom w:val="single" w:sz="4" w:space="0" w:color="auto"/>
+            </w:tcBorders>
+            <w:shd w:val="clear" w:color="auto" w:fill="auto"/>
+            <w:vAlign w:val="center"/>
+          </w:tcPr>
+          <w:p>
+            <w:pPr>
+              <w:jc w:val="center"/>
+              <w:rPr>
+                <w:color w:val="000000" w:themeColor="text1"/>
+              </w:rPr>
+            </w:pPr>
+            <w:hyperlink r:id="rId12" w:history="1">
+              <w:r>
+                <w:rPr>
+                  <w:rStyle w:val="Hyperlink"/>
+                  <w:color w:val="000000" w:themeColor="text1"/>
+                </w:rPr>
+                <w:t>tolson6@slu.edu</w:t>
+              </w:r>
+            </w:hyperlink>
+          </w:p>
+        </w:tc>
+        <w:tc>
+          <w:tcPr>
+            <w:tcW w:w="2394" w:type="dxa"/>
+            <w:tcBorders>
+              <w:top w:val="single" w:sz="4" w:space="0" w:color="auto"/>
+              <w:bottom w:val="single" w:sz="4" w:space="0" w:color="auto"/>
+            </w:tcBorders>
+            <w:shd w:val="clear" w:color="auto" w:fill="auto"/>
+            <w:vAlign w:val="center"/>
+          </w:tcPr>
+          <w:p>
+            <w:pPr>
+              <w:jc w:val="center"/>
+              <w:rPr>
+                <w:color w:val="000000" w:themeColor="text1"/>
+              </w:rPr>
+            </w:pPr>
+            <w:r>
+              <w:rPr>
+                <w:color w:val="000000" w:themeColor="text1"/>
+              </w:rPr>
+              <w:t>812-204-1098</w:t>
+            </w:r>
+          </w:p>
+        </w:tc>
+      </w:tr>
+      <w:tr>
+        <w:trPr>
+          <w:trHeight w:val="360"/>
+        </w:trPr>
+        <w:tc>
+          <w:tcPr>
+            <w:tcW w:w="2394" w:type="dxa"/>
+            <w:tcBorders>
+              <w:top w:val="single" w:sz="4" w:space="0" w:color="auto"/>
+            </w:tcBorders>
+            <w:shd w:val="clear" w:color="auto" w:fill="auto"/>
+            <w:vAlign w:val="center"/>
+          </w:tcPr>
+          <w:p>
+            <w:pPr>
+              <w:jc w:val="center"/>
+              <w:rPr>
+                <w:color w:val="000000" w:themeColor="text1"/>
+              </w:rPr>
+            </w:pPr>
+            <w:r>
+              <w:rPr>
+                <w:color w:val="000000" w:themeColor="text1"/>
+              </w:rPr>
+              <w:t xml:space="preserve">Bryant </w:t>
+            </w:r>
+            <w:proofErr w:type="spellStart"/>
+            <w:r>
+              <w:rPr>
+                <w:color w:val="000000" w:themeColor="text1"/>
+              </w:rPr>
+              <w:t>Gaume</w:t>
+            </w:r>
+            <w:proofErr w:type="spellEnd"/>
+          </w:p>
+        </w:tc>
+        <w:tc>
+          <w:tcPr>
+            <w:tcW w:w="2394" w:type="dxa"/>
+            <w:tcBorders>
+              <w:top w:val="single" w:sz="4" w:space="0" w:color="auto"/>
+            </w:tcBorders>
+            <w:shd w:val="clear" w:color="auto" w:fill="auto"/>
+            <w:vAlign w:val="center"/>
+          </w:tcPr>
+          <w:p>
+            <w:pPr>
+              <w:jc w:val="center"/>
+              <w:rPr>
+                <w:color w:val="000000" w:themeColor="text1"/>
+              </w:rPr>
+            </w:pPr>
+            <w:r>
+              <w:rPr>
+                <w:color w:val="000000" w:themeColor="text1"/>
+              </w:rPr>
+              <w:t>Structures Lead</w:t>
+            </w:r>
+          </w:p>
+        </w:tc>
+        <w:tc>
+          <w:tcPr>
+            <w:tcW w:w="2394" w:type="dxa"/>
+            <w:tcBorders>
+              <w:top w:val="single" w:sz="4" w:space="0" w:color="auto"/>
+            </w:tcBorders>
+            <w:shd w:val="clear" w:color="auto" w:fill="auto"/>
+            <w:vAlign w:val="center"/>
+          </w:tcPr>
+          <w:p>
+            <w:pPr>
+              <w:jc w:val="center"/>
+              <w:rPr>
+                <w:color w:val="000000" w:themeColor="text1"/>
+              </w:rPr>
+            </w:pPr>
+            <w:hyperlink r:id="rId13" w:history="1">
+              <w:r>
+                <w:rPr>
+                  <w:rStyle w:val="Hyperlink"/>
+                  <w:color w:val="000000" w:themeColor="text1"/>
+                </w:rPr>
+                <w:t>gbryant1@slu.edu</w:t>
+              </w:r>
+            </w:hyperlink>
+          </w:p>
+        </w:tc>
+        <w:tc>
+          <w:tcPr>
+            <w:tcW w:w="2394" w:type="dxa"/>
+            <w:tcBorders>
+              <w:top w:val="single" w:sz="4" w:space="0" w:color="auto"/>
+            </w:tcBorders>
+            <w:shd w:val="clear" w:color="auto" w:fill="auto"/>
+            <w:vAlign w:val="center"/>
+          </w:tcPr>
+          <w:p>
+            <w:pPr>
+              <w:jc w:val="center"/>
+              <w:rPr>
+                <w:color w:val="000000" w:themeColor="text1"/>
+              </w:rPr>
+            </w:pPr>
+            <w:r>
+              <w:rPr>
+                <w:color w:val="000000" w:themeColor="text1"/>
+              </w:rPr>
+              <w:t>636-448-0378</w:t>
+            </w:r>
+          </w:p>
+        </w:tc>
+      </w:tr>
+      <w:tr>
+        <w:trPr>
+          <w:trHeight w:val="369"/>
+        </w:trPr>
+        <w:tc>
+          <w:tcPr>
+            <w:tcW w:w="2394" w:type="dxa"/>
+            <w:tcBorders>
+              <w:top w:val="single" w:sz="4" w:space="0" w:color="auto"/>
+            </w:tcBorders>
+            <w:vAlign w:val="center"/>
+          </w:tcPr>
+          <w:p>
+            <w:pPr>
+              <w:jc w:val="center"/>
+              <w:rPr>
+                <w:color w:val="000000" w:themeColor="text1"/>
+              </w:rPr>
+            </w:pPr>
+            <w:r>
+              <w:rPr>
+                <w:color w:val="000000" w:themeColor="text1"/>
+              </w:rPr>
+              <w:t>Jennifer Babb</w:t>
+            </w:r>
+          </w:p>
+        </w:tc>
+        <w:tc>
+          <w:tcPr>
+            <w:tcW w:w="2394" w:type="dxa"/>
+            <w:tcBorders>
+              <w:top w:val="single" w:sz="4" w:space="0" w:color="auto"/>
+            </w:tcBorders>
+            <w:vAlign w:val="center"/>
+          </w:tcPr>
+          <w:p>
+            <w:pPr>
+              <w:jc w:val="center"/>
+              <w:rPr>
+                <w:color w:val="000000" w:themeColor="text1"/>
+              </w:rPr>
             </w:pPr>
           </w:p>
         </w:tc>
         <w:tc>
           <w:tcPr>
-            <w:tcW w:w="1080" w:type="dxa"/>
+            <w:tcW w:w="2394" w:type="dxa"/>
             <w:tcBorders>
-              <w:bottom w:val="single" w:sz="4" w:space="0" w:color="000000"/>
+              <w:top w:val="single" w:sz="4" w:space="0" w:color="auto"/>
             </w:tcBorders>
-            <w:shd w:val="clear" w:color="auto" w:fill="auto"/>
+            <w:vAlign w:val="center"/>
           </w:tcPr>
           <w:p>
             <w:pPr>
-              <w:pStyle w:val="TableText1"/>
-              <w:snapToGrid w:val="0"/>
+              <w:jc w:val="center"/>
+              <w:rPr>
+                <w:color w:val="000000" w:themeColor="text1"/>
+              </w:rPr>
             </w:pPr>
-          </w:p>
-          <w:p>
-            <w:pPr>
-              <w:pStyle w:val="TableText1"/>
-            </w:pPr>
-          </w:p>
-        </w:tc>
-      </w:tr>
-      <w:tr>
-        <w:tc>
-          <w:tcPr>
-            <w:tcW w:w="1800" w:type="dxa"/>
-            <w:shd w:val="clear" w:color="auto" w:fill="auto"/>
-          </w:tcPr>
-          <w:p>
-            <w:pPr>
-              <w:pStyle w:val="TableText1"/>
-              <w:snapToGrid w:val="0"/>
-            </w:pPr>
+            <w:hyperlink r:id="rId14" w:history="1">
+              <w:r>
+                <w:rPr>
+                  <w:rStyle w:val="Hyperlink"/>
+                  <w:color w:val="000000" w:themeColor="text1"/>
+                </w:rPr>
+                <w:t>jbabb1@slu.edu</w:t>
+              </w:r>
+            </w:hyperlink>
           </w:p>
         </w:tc>
         <w:tc>
           <w:tcPr>
-            <w:tcW w:w="5760" w:type="dxa"/>
+            <w:tcW w:w="2394" w:type="dxa"/>
             <w:tcBorders>
-              <w:top w:val="single" w:sz="4" w:space="0" w:color="000000"/>
+              <w:top w:val="single" w:sz="4" w:space="0" w:color="auto"/>
             </w:tcBorders>
-            <w:shd w:val="clear" w:color="auto" w:fill="auto"/>
+            <w:vAlign w:val="center"/>
           </w:tcPr>
           <w:p>
             <w:pPr>
-              <w:pStyle w:val="TableText1"/>
-            </w:pPr>
-          </w:p>
-          <w:p>
-            <w:pPr>
-              <w:pStyle w:val="TableText1"/>
+              <w:jc w:val="center"/>
+              <w:rPr>
+                <w:color w:val="000000" w:themeColor="text1"/>
+              </w:rPr>
             </w:pPr>
             <w:r>
-              <w:t>Rascal Program Manager</w:t>
-            </w:r>
-          </w:p>
-        </w:tc>
-        <w:tc>
-          <w:tcPr>
-            <w:tcW w:w="360" w:type="dxa"/>
-            <w:shd w:val="clear" w:color="auto" w:fill="auto"/>
-          </w:tcPr>
-          <w:p>
-            <w:pPr>
-              <w:pStyle w:val="TableText1"/>
-              <w:snapToGrid w:val="0"/>
-            </w:pPr>
-          </w:p>
-        </w:tc>
-        <w:tc>
-          <w:tcPr>
-            <w:tcW w:w="1080" w:type="dxa"/>
-            <w:tcBorders>
-              <w:top w:val="single" w:sz="4" w:space="0" w:color="000000"/>
-            </w:tcBorders>
-            <w:shd w:val="clear" w:color="auto" w:fill="auto"/>
-          </w:tcPr>
-          <w:p>
-            <w:pPr>
-              <w:pStyle w:val="TableText1"/>
-              <w:snapToGrid w:val="0"/>
-            </w:pPr>
-            <w:r>
-              <w:t>Date</w:t>
-            </w:r>
-          </w:p>
-        </w:tc>
-      </w:tr>
-      <w:tr>
-        <w:tc>
-          <w:tcPr>
-            <w:tcW w:w="1800" w:type="dxa"/>
-            <w:shd w:val="clear" w:color="auto" w:fill="auto"/>
-          </w:tcPr>
-          <w:p>
-            <w:pPr>
-              <w:pStyle w:val="TableText1"/>
-              <w:snapToGrid w:val="0"/>
-            </w:pPr>
-          </w:p>
-          <w:p>
-            <w:pPr>
-              <w:pStyle w:val="TableText1"/>
-            </w:pPr>
-            <w:r>
-              <w:t>Approval:</w:t>
-            </w:r>
-          </w:p>
-        </w:tc>
-        <w:tc>
-          <w:tcPr>
-            <w:tcW w:w="5760" w:type="dxa"/>
-            <w:tcBorders>
-              <w:bottom w:val="single" w:sz="4" w:space="0" w:color="000000"/>
-            </w:tcBorders>
-            <w:shd w:val="clear" w:color="auto" w:fill="auto"/>
-          </w:tcPr>
-          <w:p>
-            <w:pPr>
-              <w:pStyle w:val="TableText1"/>
-              <w:snapToGrid w:val="0"/>
-            </w:pPr>
-          </w:p>
-        </w:tc>
-        <w:tc>
-          <w:tcPr>
-            <w:tcW w:w="360" w:type="dxa"/>
-            <w:shd w:val="clear" w:color="auto" w:fill="auto"/>
-          </w:tcPr>
-          <w:p>
-            <w:pPr>
-              <w:pStyle w:val="TableText1"/>
-              <w:snapToGrid w:val="0"/>
-            </w:pPr>
-          </w:p>
-        </w:tc>
-        <w:tc>
-          <w:tcPr>
-            <w:tcW w:w="1080" w:type="dxa"/>
-            <w:tcBorders>
-              <w:bottom w:val="single" w:sz="4" w:space="0" w:color="000000"/>
-            </w:tcBorders>
-            <w:shd w:val="clear" w:color="auto" w:fill="auto"/>
-          </w:tcPr>
-          <w:p>
-            <w:pPr>
-              <w:pStyle w:val="TableText1"/>
-              <w:snapToGrid w:val="0"/>
-            </w:pPr>
-          </w:p>
-        </w:tc>
-      </w:tr>
-      <w:tr>
-        <w:tc>
-          <w:tcPr>
-            <w:tcW w:w="1800" w:type="dxa"/>
-            <w:shd w:val="clear" w:color="auto" w:fill="auto"/>
-          </w:tcPr>
-          <w:p>
-            <w:pPr>
-              <w:pStyle w:val="TableText1"/>
-              <w:snapToGrid w:val="0"/>
-            </w:pPr>
-          </w:p>
-          <w:p>
-            <w:pPr>
-              <w:pStyle w:val="TableText1"/>
-            </w:pPr>
-          </w:p>
-        </w:tc>
-        <w:tc>
-          <w:tcPr>
-            <w:tcW w:w="5760" w:type="dxa"/>
-            <w:tcBorders>
-              <w:top w:val="single" w:sz="4" w:space="0" w:color="000000"/>
-            </w:tcBorders>
-            <w:shd w:val="clear" w:color="auto" w:fill="auto"/>
-          </w:tcPr>
-          <w:p>
-            <w:pPr>
-              <w:pStyle w:val="TableText1"/>
-            </w:pPr>
-          </w:p>
-          <w:p>
-            <w:pPr>
-              <w:pStyle w:val="TableText1"/>
-            </w:pPr>
-            <w:r>
-              <w:t>Rascal Team Member</w:t>
-            </w:r>
-          </w:p>
-        </w:tc>
-        <w:tc>
-          <w:tcPr>
-            <w:tcW w:w="360" w:type="dxa"/>
-            <w:shd w:val="clear" w:color="auto" w:fill="auto"/>
-          </w:tcPr>
-          <w:p>
-            <w:pPr>
-              <w:pStyle w:val="TableText1"/>
-              <w:snapToGrid w:val="0"/>
-            </w:pPr>
-          </w:p>
-        </w:tc>
-        <w:tc>
-          <w:tcPr>
-            <w:tcW w:w="1080" w:type="dxa"/>
-            <w:tcBorders>
-              <w:top w:val="single" w:sz="4" w:space="0" w:color="000000"/>
-            </w:tcBorders>
-            <w:shd w:val="clear" w:color="auto" w:fill="auto"/>
-          </w:tcPr>
-          <w:p>
-            <w:pPr>
-              <w:pStyle w:val="TableText1"/>
-              <w:snapToGrid w:val="0"/>
-            </w:pPr>
-            <w:r>
-              <w:t>Date</w:t>
+              <w:rPr>
+                <w:color w:val="000000" w:themeColor="text1"/>
+              </w:rPr>
+              <w:t>636-579-6816</w:t>
             </w:r>
           </w:p>
         </w:tc>
@@ -981,6 +1328,7 @@
           <w:sz w:val="28"/>
           <w:szCs w:val="28"/>
         </w:rPr>
+        <w:lastRenderedPageBreak/>
         <w:t>Revisions Summary</w:t>
       </w:r>
     </w:p>
@@ -2203,6 +2551,16 @@
         </w:rPr>
       </w:pPr>
     </w:p>
+    <w:p>
+      <w:pPr>
+        <w:rPr>
+          <w:b/>
+          <w:bCs/>
+          <w:sz w:val="28"/>
+          <w:szCs w:val="28"/>
+        </w:rPr>
+      </w:pPr>
+    </w:p>
     <w:sdt>
       <w:sdtPr>
         <w:rPr>
@@ -2883,13 +3241,86 @@
     </w:p>
     <w:p>
       <w:pPr>
+        <w:rPr>
+          <w:b/>
+          <w:bCs/>
+        </w:rPr>
+      </w:pPr>
+    </w:p>
+    <w:p>
+      <w:pPr>
+        <w:rPr>
+          <w:b/>
+          <w:bCs/>
+        </w:rPr>
+      </w:pPr>
+    </w:p>
+    <w:p>
+      <w:pPr>
+        <w:rPr>
+          <w:b/>
+          <w:bCs/>
+        </w:rPr>
+      </w:pPr>
+    </w:p>
+    <w:p>
+      <w:pPr>
+        <w:rPr>
+          <w:b/>
+          <w:bCs/>
+        </w:rPr>
+      </w:pPr>
+    </w:p>
+    <w:p>
+      <w:pPr>
+        <w:rPr>
+          <w:b/>
+          <w:bCs/>
+        </w:rPr>
+      </w:pPr>
+    </w:p>
+    <w:p>
+      <w:pPr>
+        <w:rPr>
+          <w:b/>
+          <w:bCs/>
+        </w:rPr>
+      </w:pPr>
+    </w:p>
+    <w:p>
+      <w:pPr>
+        <w:rPr>
+          <w:b/>
+          <w:bCs/>
+        </w:rPr>
+      </w:pPr>
+    </w:p>
+    <w:p>
+      <w:pPr>
         <w:pStyle w:val="Heading1"/>
-      </w:pPr>
-      <w:bookmarkStart w:id="2" w:name="_Toc366229611"/>
+        <w:numPr>
+          <w:ilvl w:val="0"/>
+          <w:numId w:val="40"/>
+        </w:numPr>
+        <w:ind w:left="360"/>
+      </w:pPr>
+      <w:bookmarkStart w:id="1" w:name="_Toc366229611"/>
       <w:r>
         <w:lastRenderedPageBreak/>
-        <w:t>1. INTRODUCTION</w:t>
+        <w:t>I</w:t>
       </w:r>
+      <w:bookmarkEnd w:id="1"/>
+      <w:r>
+        <w:t>ntroduction</w:t>
+      </w:r>
+    </w:p>
+    <w:p>
+      <w:pPr>
+        <w:rPr>
+          <w:sz w:val="22"/>
+        </w:rPr>
+      </w:pPr>
+      <w:bookmarkStart w:id="2" w:name="_GoBack"/>
       <w:bookmarkEnd w:id="2"/>
     </w:p>
     <w:p>
@@ -2950,8 +3381,8 @@
       <w:bookmarkEnd w:id="7"/>
     </w:p>
     <w:sectPr>
-      <w:headerReference w:type="default" r:id="rId10"/>
-      <w:footerReference w:type="default" r:id="rId11"/>
+      <w:headerReference w:type="default" r:id="rId15"/>
+      <w:footerReference w:type="default" r:id="rId16"/>
       <w:pgSz w:w="12240" w:h="15840"/>
       <w:pgMar w:top="1440" w:right="1440" w:bottom="1440" w:left="1440" w:header="996" w:footer="996" w:gutter="0"/>
       <w:cols w:space="720"/>
@@ -3137,7 +3568,7 @@
         <w:b/>
         <w:noProof/>
       </w:rPr>
-      <w:t>6 September 2013</w:t>
+      <w:t>7 September 2013</w:t>
     </w:r>
     <w:r>
       <w:rPr>
@@ -3187,26 +3618,6 @@
   <w:p>
     <w:pPr>
       <w:pStyle w:val="Header"/>
-      <w:rPr>
-        <w:b/>
-      </w:rPr>
-    </w:pPr>
-    <w:r>
-      <w:rPr>
-        <w:b/>
-      </w:rPr>
-      <w:t>Rascal</w:t>
-    </w:r>
-    <w:r>
-      <w:rPr>
-        <w:b/>
-      </w:rPr>
-      <w:t xml:space="preserve"> </w:t>
-    </w:r>
-  </w:p>
-  <w:p>
-    <w:pPr>
-      <w:pStyle w:val="Header"/>
     </w:pPr>
   </w:p>
 </w:hdr>
@@ -6994,6 +7405,95 @@
     </w:lvl>
   </w:abstractNum>
   <w:abstractNum w:abstractNumId="35">
+    <w:nsid w:val="68815FB7"/>
+    <w:multiLevelType w:val="hybridMultilevel"/>
+    <w:tmpl w:val="D8F02CB8"/>
+    <w:lvl w:ilvl="0" w:tplc="0409000F">
+      <w:start w:val="1"/>
+      <w:numFmt w:val="decimal"/>
+      <w:lvlText w:val="%1."/>
+      <w:lvlJc w:val="left"/>
+      <w:pPr>
+        <w:ind w:left="720" w:hanging="360"/>
+      </w:pPr>
+      <w:rPr>
+        <w:rFonts w:hint="default"/>
+      </w:rPr>
+    </w:lvl>
+    <w:lvl w:ilvl="1" w:tplc="04090019" w:tentative="1">
+      <w:start w:val="1"/>
+      <w:numFmt w:val="lowerLetter"/>
+      <w:lvlText w:val="%2."/>
+      <w:lvlJc w:val="left"/>
+      <w:pPr>
+        <w:ind w:left="1440" w:hanging="360"/>
+      </w:pPr>
+    </w:lvl>
+    <w:lvl w:ilvl="2" w:tplc="0409001B" w:tentative="1">
+      <w:start w:val="1"/>
+      <w:numFmt w:val="lowerRoman"/>
+      <w:lvlText w:val="%3."/>
+      <w:lvlJc w:val="right"/>
+      <w:pPr>
+        <w:ind w:left="2160" w:hanging="180"/>
+      </w:pPr>
+    </w:lvl>
+    <w:lvl w:ilvl="3" w:tplc="0409000F" w:tentative="1">
+      <w:start w:val="1"/>
+      <w:numFmt w:val="decimal"/>
+      <w:lvlText w:val="%4."/>
+      <w:lvlJc w:val="left"/>
+      <w:pPr>
+        <w:ind w:left="2880" w:hanging="360"/>
+      </w:pPr>
+    </w:lvl>
+    <w:lvl w:ilvl="4" w:tplc="04090019" w:tentative="1">
+      <w:start w:val="1"/>
+      <w:numFmt w:val="lowerLetter"/>
+      <w:lvlText w:val="%5."/>
+      <w:lvlJc w:val="left"/>
+      <w:pPr>
+        <w:ind w:left="3600" w:hanging="360"/>
+      </w:pPr>
+    </w:lvl>
+    <w:lvl w:ilvl="5" w:tplc="0409001B" w:tentative="1">
+      <w:start w:val="1"/>
+      <w:numFmt w:val="lowerRoman"/>
+      <w:lvlText w:val="%6."/>
+      <w:lvlJc w:val="right"/>
+      <w:pPr>
+        <w:ind w:left="4320" w:hanging="180"/>
+      </w:pPr>
+    </w:lvl>
+    <w:lvl w:ilvl="6" w:tplc="0409000F" w:tentative="1">
+      <w:start w:val="1"/>
+      <w:numFmt w:val="decimal"/>
+      <w:lvlText w:val="%7."/>
+      <w:lvlJc w:val="left"/>
+      <w:pPr>
+        <w:ind w:left="5040" w:hanging="360"/>
+      </w:pPr>
+    </w:lvl>
+    <w:lvl w:ilvl="7" w:tplc="04090019" w:tentative="1">
+      <w:start w:val="1"/>
+      <w:numFmt w:val="lowerLetter"/>
+      <w:lvlText w:val="%8."/>
+      <w:lvlJc w:val="left"/>
+      <w:pPr>
+        <w:ind w:left="5760" w:hanging="360"/>
+      </w:pPr>
+    </w:lvl>
+    <w:lvl w:ilvl="8" w:tplc="0409001B" w:tentative="1">
+      <w:start w:val="1"/>
+      <w:numFmt w:val="lowerRoman"/>
+      <w:lvlText w:val="%9."/>
+      <w:lvlJc w:val="right"/>
+      <w:pPr>
+        <w:ind w:left="6480" w:hanging="180"/>
+      </w:pPr>
+    </w:lvl>
+  </w:abstractNum>
+  <w:abstractNum w:abstractNumId="36">
     <w:nsid w:val="77DA2EA5"/>
     <w:multiLevelType w:val="hybridMultilevel"/>
     <w:tmpl w:val="5A447BF2"/>
@@ -7083,7 +7583,7 @@
       </w:pPr>
     </w:lvl>
   </w:abstractNum>
-  <w:abstractNum w:abstractNumId="36">
+  <w:abstractNum w:abstractNumId="37">
     <w:nsid w:val="785779C3"/>
     <w:multiLevelType w:val="multilevel"/>
     <w:tmpl w:val="00D89AA6"/>
@@ -7196,7 +7696,7 @@
       </w:rPr>
     </w:lvl>
   </w:abstractNum>
-  <w:abstractNum w:abstractNumId="37">
+  <w:abstractNum w:abstractNumId="38">
     <w:nsid w:val="793B17D2"/>
     <w:multiLevelType w:val="hybridMultilevel"/>
     <w:tmpl w:val="FDF2F4AC"/>
@@ -7282,7 +7782,7 @@
       </w:pPr>
     </w:lvl>
   </w:abstractNum>
-  <w:abstractNum w:abstractNumId="38">
+  <w:abstractNum w:abstractNumId="39">
     <w:nsid w:val="7C953A60"/>
     <w:multiLevelType w:val="multilevel"/>
     <w:tmpl w:val="18C243E0"/>
@@ -7450,7 +7950,7 @@
     <w:abstractNumId w:val="14"/>
   </w:num>
   <w:num w:numId="16">
-    <w:abstractNumId w:val="35"/>
+    <w:abstractNumId w:val="36"/>
   </w:num>
   <w:num w:numId="17">
     <w:abstractNumId w:val="33"/>
@@ -7474,7 +7974,7 @@
     <w:abstractNumId w:val="20"/>
   </w:num>
   <w:num w:numId="24">
-    <w:abstractNumId w:val="38"/>
+    <w:abstractNumId w:val="39"/>
   </w:num>
   <w:num w:numId="25">
     <w:abstractNumId w:val="16"/>
@@ -7483,7 +7983,7 @@
     <w:abstractNumId w:val="30"/>
   </w:num>
   <w:num w:numId="27">
-    <w:abstractNumId w:val="37"/>
+    <w:abstractNumId w:val="38"/>
   </w:num>
   <w:num w:numId="28">
     <w:abstractNumId w:val="31"/>
@@ -7516,10 +8016,13 @@
     <w:abstractNumId w:val="32"/>
   </w:num>
   <w:num w:numId="38">
-    <w:abstractNumId w:val="36"/>
+    <w:abstractNumId w:val="37"/>
   </w:num>
   <w:num w:numId="39">
     <w:abstractNumId w:val="21"/>
+  </w:num>
+  <w:num w:numId="40">
+    <w:abstractNumId w:val="35"/>
   </w:num>
 </w:numbering>
 </file>
@@ -9382,9 +9885,8 @@
     <w:panose1 w:val="02010600030101010101"/>
     <w:charset w:val="86"/>
     <w:family w:val="auto"/>
-    <w:notTrueType/>
     <w:pitch w:val="variable"/>
-    <w:sig w:usb0="00000001" w:usb1="080E0000" w:usb2="00000010" w:usb3="00000000" w:csb0="00040000" w:csb1="00000000"/>
+    <w:sig w:usb0="00000003" w:usb1="288F0000" w:usb2="00000016" w:usb3="00000000" w:csb0="00040001" w:csb1="00000000"/>
   </w:font>
   <w:font w:name="Courier New">
     <w:panose1 w:val="02070309020205020404"/>
@@ -9458,6 +9960,7 @@
     <w:rsid w:val="003C72D6"/>
     <w:rsid w:val="005C1E0B"/>
     <w:rsid w:val="006F10D3"/>
+    <w:rsid w:val="00742221"/>
     <w:rsid w:val="008C7B43"/>
     <w:rsid w:val="008D3E82"/>
     <w:rsid w:val="009A205D"/>
@@ -34486,7 +34989,7 @@
 </file>
 
 <file path=customXml/itemProps1.xml><?xml version="1.0" encoding="utf-8"?>
-<ds:datastoreItem xmlns:ds="http://schemas.openxmlformats.org/officeDocument/2006/customXml" ds:itemID="{8331F9BC-D627-433C-9991-5F79C9834F02}">
+<ds:datastoreItem xmlns:ds="http://schemas.openxmlformats.org/officeDocument/2006/customXml" ds:itemID="{7A8F315F-76C6-4DA6-8268-225E67182A7A}">
   <ds:schemaRefs>
     <ds:schemaRef ds:uri="http://schemas.openxmlformats.org/officeDocument/2006/bibliography"/>
   </ds:schemaRefs>

</xml_diff>

<commit_message>
Added paragraph introducing reader to CubeSats in general
</commit_message>
<xml_diff>
--- a/RCL-P-CMQA2-Rascal-RFP.docx
+++ b/RCL-P-CMQA2-Rascal-RFP.docx
@@ -3316,6 +3316,78 @@
     </w:p>
     <w:p>
       <w:pPr>
+        <w:spacing w:after="120"/>
+        <w:jc w:val="both"/>
+        <w:rPr>
+          <w:sz w:val="22"/>
+        </w:rPr>
+      </w:pPr>
+      <w:r>
+        <w:rPr>
+          <w:sz w:val="22"/>
+        </w:rPr>
+        <w:t>The Rascal mission consists of a 6U CubeSat-Class satellite that is to operate at any altitude above 300 km and inclination above 40</w:t>
+      </w:r>
+      <w:r>
+        <w:rPr>
+          <w:rFonts w:ascii="Calibri" w:hAnsi="Calibri"/>
+          <w:sz w:val="22"/>
+        </w:rPr>
+        <w:t>⁰</w:t>
+      </w:r>
+      <w:r>
+        <w:rPr>
+          <w:sz w:val="22"/>
+        </w:rPr>
+        <w:t xml:space="preserve">. </w:t>
+      </w:r>
+      <w:r>
+        <w:rPr>
+          <w:sz w:val="22"/>
+        </w:rPr>
+        <w:t xml:space="preserve">Before describing the mission in further detail, it is important to establish the meanings of various terms that are associated with any given CubeSat mission, since most of such terms are not used outside of the small-satellite industry. Firstly, </w:t>
+      </w:r>
+      <w:r>
+        <w:rPr>
+          <w:sz w:val="22"/>
+        </w:rPr>
+        <w:t>1U</w:t>
+      </w:r>
+      <w:r>
+        <w:rPr>
+          <w:sz w:val="22"/>
+        </w:rPr>
+        <w:t>, or one standard unit,</w:t>
+      </w:r>
+      <w:r>
+        <w:rPr>
+          <w:sz w:val="22"/>
+        </w:rPr>
+        <w:t xml:space="preserve"> is defined as a cube of a uniform edge length of 10 cm. A CubeSat-Class satellite (aka a “nanosatellite”) is a satellite whose dimensions derive from </w:t>
+      </w:r>
+      <w:r>
+        <w:rPr>
+          <w:sz w:val="22"/>
+        </w:rPr>
+        <w:t xml:space="preserve">1 or more of these </w:t>
+      </w:r>
+      <w:r>
+        <w:rPr>
+          <w:sz w:val="22"/>
+        </w:rPr>
+        <w:t xml:space="preserve">standard </w:t>
+      </w:r>
+      <w:r>
+        <w:rPr>
+          <w:sz w:val="22"/>
+        </w:rPr>
+        <w:t>units, a designation that was created by California Polytechnic University in the early 2000’s for describing the satellites being developed by various universities that met this definition. The reason for creating such satellites is twofold: it greatly reduces the time and monetary investment associated with developing custom satellite shapes and structures, while allowing the development of standard satellite deployers (such as the P-POD) for integration into any rocket configuration, thus allowing greater access to launch opportunities for university missions, such as Rascal. The largest deployer volume currently available is for 6U satellites, thus putting a design constraint on the Rascal structure as a whole.</w:t>
+      </w:r>
+    </w:p>
+    <w:p>
+      <w:pPr>
+        <w:spacing w:after="120"/>
+        <w:jc w:val="both"/>
         <w:rPr>
           <w:sz w:val="22"/>
         </w:rPr>
@@ -3326,40 +3398,65 @@
     <w:p>
       <w:pPr>
         <w:pStyle w:val="Heading1"/>
+        <w:numPr>
+          <w:ilvl w:val="0"/>
+          <w:numId w:val="40"/>
+        </w:numPr>
+        <w:ind w:left="360"/>
       </w:pPr>
       <w:bookmarkStart w:id="3" w:name="_Toc366229612"/>
-      <w:r>
-        <w:t xml:space="preserve">2. </w:t>
-      </w:r>
       <w:r>
         <w:t>Mission Overview</w:t>
       </w:r>
+      <w:bookmarkStart w:id="4" w:name="_Toc366229613"/>
       <w:bookmarkEnd w:id="3"/>
     </w:p>
     <w:p>
       <w:pPr>
-        <w:pStyle w:val="Heading1"/>
+        <w:pStyle w:val="ListParagraph"/>
+        <w:numPr>
+          <w:ilvl w:val="0"/>
+          <w:numId w:val="41"/>
+        </w:numPr>
         <w:rPr>
-          <w:vertAlign w:val="subscript"/>
+          <w:vanish/>
         </w:rPr>
       </w:pPr>
-      <w:bookmarkStart w:id="4" w:name="_Toc366229613"/>
-      <w:r>
-        <w:t xml:space="preserve">3. </w:t>
-      </w:r>
-      <w:r>
-        <w:t>Concept of Operations</w:t>
-      </w:r>
-      <w:bookmarkEnd w:id="4"/>
     </w:p>
     <w:p>
       <w:pPr>
+        <w:pStyle w:val="Heading2"/>
+        <w:spacing w:after="120"/>
+      </w:pPr>
+      <w:r>
+        <w:t>Minimum Success Criteria</w:t>
+      </w:r>
+    </w:p>
+    <w:p>
+      <w:pPr>
+        <w:pStyle w:val="BodyText"/>
+        <w:rPr>
+          <w:lang w:eastAsia="en-US" w:bidi="ar-SA"/>
+        </w:rPr>
+      </w:pPr>
+    </w:p>
+    <w:p>
+      <w:pPr>
+        <w:pStyle w:val="BodyText"/>
+        <w:rPr>
+          <w:lang w:eastAsia="en-US" w:bidi="ar-SA"/>
+        </w:rPr>
+      </w:pPr>
+    </w:p>
+    <w:bookmarkEnd w:id="4"/>
+    <w:p>
+      <w:pPr>
         <w:pStyle w:val="Heading1"/>
       </w:pPr>
-      <w:bookmarkStart w:id="5" w:name="_Toc366229614"/>
       <w:r>
         <w:t xml:space="preserve">4. </w:t>
       </w:r>
+      <w:bookmarkStart w:id="5" w:name="_Toc366229614"/>
       <w:r>
         <w:t>Team Organization</w:t>
       </w:r>
@@ -3375,10 +3472,10 @@
       <w:r>
         <w:t xml:space="preserve">5. </w:t>
       </w:r>
+      <w:bookmarkEnd w:id="7"/>
       <w:r>
-        <w:t>Conclusion</w:t>
+        <w:t>Schedule</w:t>
       </w:r>
-      <w:bookmarkEnd w:id="7"/>
     </w:p>
     <w:sectPr>
       <w:headerReference w:type="default" r:id="rId15"/>
@@ -3486,7 +3583,7 @@
         <w:b/>
         <w:noProof/>
       </w:rPr>
-      <w:t>1</w:t>
+      <w:t>4</w:t>
     </w:r>
     <w:r>
       <w:rPr>
@@ -7405,6 +7502,99 @@
     </w:lvl>
   </w:abstractNum>
   <w:abstractNum w:abstractNumId="35">
+    <w:nsid w:val="67711CDB"/>
+    <w:multiLevelType w:val="hybridMultilevel"/>
+    <w:tmpl w:val="C2DE3432"/>
+    <w:lvl w:ilvl="0" w:tplc="B20ADA7A">
+      <w:start w:val="1"/>
+      <w:numFmt w:val="decimal"/>
+      <w:pStyle w:val="Heading2"/>
+      <w:lvlText w:val="%1.1"/>
+      <w:lvlJc w:val="left"/>
+      <w:pPr>
+        <w:ind w:left="776" w:hanging="360"/>
+      </w:pPr>
+      <w:rPr>
+        <w:rFonts w:hint="default"/>
+        <w:b/>
+        <w:sz w:val="24"/>
+        <w:szCs w:val="24"/>
+      </w:rPr>
+    </w:lvl>
+    <w:lvl w:ilvl="1" w:tplc="04090019" w:tentative="1">
+      <w:start w:val="1"/>
+      <w:numFmt w:val="lowerLetter"/>
+      <w:lvlText w:val="%2."/>
+      <w:lvlJc w:val="left"/>
+      <w:pPr>
+        <w:ind w:left="1496" w:hanging="360"/>
+      </w:pPr>
+    </w:lvl>
+    <w:lvl w:ilvl="2" w:tplc="0409001B" w:tentative="1">
+      <w:start w:val="1"/>
+      <w:numFmt w:val="lowerRoman"/>
+      <w:lvlText w:val="%3."/>
+      <w:lvlJc w:val="right"/>
+      <w:pPr>
+        <w:ind w:left="2216" w:hanging="180"/>
+      </w:pPr>
+    </w:lvl>
+    <w:lvl w:ilvl="3" w:tplc="0409000F" w:tentative="1">
+      <w:start w:val="1"/>
+      <w:numFmt w:val="decimal"/>
+      <w:lvlText w:val="%4."/>
+      <w:lvlJc w:val="left"/>
+      <w:pPr>
+        <w:ind w:left="2936" w:hanging="360"/>
+      </w:pPr>
+    </w:lvl>
+    <w:lvl w:ilvl="4" w:tplc="04090019" w:tentative="1">
+      <w:start w:val="1"/>
+      <w:numFmt w:val="lowerLetter"/>
+      <w:lvlText w:val="%5."/>
+      <w:lvlJc w:val="left"/>
+      <w:pPr>
+        <w:ind w:left="3656" w:hanging="360"/>
+      </w:pPr>
+    </w:lvl>
+    <w:lvl w:ilvl="5" w:tplc="0409001B" w:tentative="1">
+      <w:start w:val="1"/>
+      <w:numFmt w:val="lowerRoman"/>
+      <w:lvlText w:val="%6."/>
+      <w:lvlJc w:val="right"/>
+      <w:pPr>
+        <w:ind w:left="4376" w:hanging="180"/>
+      </w:pPr>
+    </w:lvl>
+    <w:lvl w:ilvl="6" w:tplc="0409000F" w:tentative="1">
+      <w:start w:val="1"/>
+      <w:numFmt w:val="decimal"/>
+      <w:lvlText w:val="%7."/>
+      <w:lvlJc w:val="left"/>
+      <w:pPr>
+        <w:ind w:left="5096" w:hanging="360"/>
+      </w:pPr>
+    </w:lvl>
+    <w:lvl w:ilvl="7" w:tplc="04090019" w:tentative="1">
+      <w:start w:val="1"/>
+      <w:numFmt w:val="lowerLetter"/>
+      <w:lvlText w:val="%8."/>
+      <w:lvlJc w:val="left"/>
+      <w:pPr>
+        <w:ind w:left="5816" w:hanging="360"/>
+      </w:pPr>
+    </w:lvl>
+    <w:lvl w:ilvl="8" w:tplc="0409001B" w:tentative="1">
+      <w:start w:val="1"/>
+      <w:numFmt w:val="lowerRoman"/>
+      <w:lvlText w:val="%9."/>
+      <w:lvlJc w:val="right"/>
+      <w:pPr>
+        <w:ind w:left="6536" w:hanging="180"/>
+      </w:pPr>
+    </w:lvl>
+  </w:abstractNum>
+  <w:abstractNum w:abstractNumId="36">
     <w:nsid w:val="68815FB7"/>
     <w:multiLevelType w:val="hybridMultilevel"/>
     <w:tmpl w:val="D8F02CB8"/>
@@ -7493,7 +7683,7 @@
       </w:pPr>
     </w:lvl>
   </w:abstractNum>
-  <w:abstractNum w:abstractNumId="36">
+  <w:abstractNum w:abstractNumId="37">
     <w:nsid w:val="77DA2EA5"/>
     <w:multiLevelType w:val="hybridMultilevel"/>
     <w:tmpl w:val="5A447BF2"/>
@@ -7583,7 +7773,7 @@
       </w:pPr>
     </w:lvl>
   </w:abstractNum>
-  <w:abstractNum w:abstractNumId="37">
+  <w:abstractNum w:abstractNumId="38">
     <w:nsid w:val="785779C3"/>
     <w:multiLevelType w:val="multilevel"/>
     <w:tmpl w:val="00D89AA6"/>
@@ -7696,7 +7886,7 @@
       </w:rPr>
     </w:lvl>
   </w:abstractNum>
-  <w:abstractNum w:abstractNumId="38">
+  <w:abstractNum w:abstractNumId="39">
     <w:nsid w:val="793B17D2"/>
     <w:multiLevelType w:val="hybridMultilevel"/>
     <w:tmpl w:val="FDF2F4AC"/>
@@ -7782,7 +7972,7 @@
       </w:pPr>
     </w:lvl>
   </w:abstractNum>
-  <w:abstractNum w:abstractNumId="39">
+  <w:abstractNum w:abstractNumId="40">
     <w:nsid w:val="7C953A60"/>
     <w:multiLevelType w:val="multilevel"/>
     <w:tmpl w:val="18C243E0"/>
@@ -7950,7 +8140,7 @@
     <w:abstractNumId w:val="14"/>
   </w:num>
   <w:num w:numId="16">
-    <w:abstractNumId w:val="36"/>
+    <w:abstractNumId w:val="37"/>
   </w:num>
   <w:num w:numId="17">
     <w:abstractNumId w:val="33"/>
@@ -7974,7 +8164,7 @@
     <w:abstractNumId w:val="20"/>
   </w:num>
   <w:num w:numId="24">
-    <w:abstractNumId w:val="39"/>
+    <w:abstractNumId w:val="40"/>
   </w:num>
   <w:num w:numId="25">
     <w:abstractNumId w:val="16"/>
@@ -7983,7 +8173,7 @@
     <w:abstractNumId w:val="30"/>
   </w:num>
   <w:num w:numId="27">
-    <w:abstractNumId w:val="38"/>
+    <w:abstractNumId w:val="39"/>
   </w:num>
   <w:num w:numId="28">
     <w:abstractNumId w:val="31"/>
@@ -8016,12 +8206,15 @@
     <w:abstractNumId w:val="32"/>
   </w:num>
   <w:num w:numId="38">
-    <w:abstractNumId w:val="37"/>
+    <w:abstractNumId w:val="38"/>
   </w:num>
   <w:num w:numId="39">
     <w:abstractNumId w:val="21"/>
   </w:num>
   <w:num w:numId="40">
+    <w:abstractNumId w:val="36"/>
+  </w:num>
+  <w:num w:numId="41">
     <w:abstractNumId w:val="35"/>
   </w:num>
 </w:numbering>
@@ -8233,27 +8426,24 @@
   </w:style>
   <w:style w:type="paragraph" w:styleId="Heading2">
     <w:name w:val="heading 2"/>
-    <w:basedOn w:val="Normal"/>
+    <w:basedOn w:val="ListParagraph"/>
     <w:next w:val="BodyText"/>
     <w:link w:val="Heading2Char"/>
     <w:qFormat/>
-    <w:rsid w:val="009C364B"/>
-    <w:pPr>
-      <w:tabs>
-        <w:tab w:val="num" w:pos="0"/>
-      </w:tabs>
-      <w:overflowPunct w:val="0"/>
-      <w:autoSpaceDE w:val="0"/>
-      <w:spacing w:before="240" w:after="60"/>
-      <w:ind w:left="576" w:hanging="576"/>
-      <w:textAlignment w:val="baseline"/>
+    <w:rsid w:val="001E16F0"/>
+    <w:pPr>
+      <w:numPr>
+        <w:numId w:val="41"/>
+      </w:numPr>
+      <w:ind w:left="360"/>
       <w:outlineLvl w:val="1"/>
     </w:pPr>
     <w:rPr>
+      <w:rFonts w:ascii="Arial" w:hAnsi="Arial" w:cs="Arial"/>
       <w:b/>
-      <w:color w:val="000000"/>
-      <w:spacing w:val="5"/>
-      <w:sz w:val="22"/>
+      <w:i/>
+      <w:sz w:val="24"/>
+      <w:szCs w:val="24"/>
     </w:rPr>
   </w:style>
   <w:style w:type="character" w:default="1" w:styleId="DefaultParagraphFont">
@@ -8302,15 +8492,13 @@
     <w:name w:val="Heading 2 Char"/>
     <w:basedOn w:val="DefaultParagraphFont"/>
     <w:link w:val="Heading2"/>
-    <w:rsid w:val="009C364B"/>
-    <w:rPr>
-      <w:rFonts w:ascii="Times New Roman" w:eastAsia="SimSun" w:hAnsi="Times New Roman" w:cs="Mangal"/>
+    <w:rsid w:val="001E16F0"/>
+    <w:rPr>
+      <w:rFonts w:ascii="Arial" w:eastAsia="Times New Roman" w:hAnsi="Arial" w:cs="Arial"/>
       <w:b/>
-      <w:color w:val="000000"/>
-      <w:spacing w:val="5"/>
-      <w:kern w:val="1"/>
-      <w:szCs w:val="24"/>
-      <w:lang w:eastAsia="hi-IN" w:bidi="hi-IN"/>
+      <w:i/>
+      <w:sz w:val="24"/>
+      <w:szCs w:val="24"/>
     </w:rPr>
   </w:style>
   <w:style w:type="character" w:customStyle="1" w:styleId="pagetitle">
@@ -9893,7 +10081,7 @@
     <w:charset w:val="00"/>
     <w:family w:val="modern"/>
     <w:pitch w:val="fixed"/>
-    <w:sig w:usb0="E0002AFF" w:usb1="C0007843" w:usb2="00000009" w:usb3="00000000" w:csb0="000001FF" w:csb1="00000000"/>
+    <w:sig w:usb0="20002A87" w:usb1="00000000" w:usb2="00000000" w:usb3="00000000" w:csb0="000001FF" w:csb1="00000000"/>
   </w:font>
   <w:font w:name="Wingdings">
     <w:panose1 w:val="05000000000000000000"/>
@@ -9934,9 +10122,8 @@
     <w:panose1 w:val="020B0604030504040204"/>
     <w:charset w:val="00"/>
     <w:family w:val="swiss"/>
-    <w:notTrueType/>
     <w:pitch w:val="variable"/>
-    <w:sig w:usb0="00000003" w:usb1="00000000" w:usb2="00000000" w:usb3="00000000" w:csb0="00000001" w:csb1="00000000"/>
+    <w:sig w:usb0="E1002EFF" w:usb1="C000605B" w:usb2="00000029" w:usb3="00000000" w:csb0="000101FF" w:csb1="00000000"/>
   </w:font>
 </w:fonts>
 </file>
@@ -9958,9 +10145,9 @@
     <w:rsid w:val="00383D41"/>
     <w:rsid w:val="00383DB6"/>
     <w:rsid w:val="003C72D6"/>
+    <w:rsid w:val="00526675"/>
     <w:rsid w:val="005C1E0B"/>
     <w:rsid w:val="006F10D3"/>
-    <w:rsid w:val="00742221"/>
     <w:rsid w:val="008C7B43"/>
     <w:rsid w:val="008D3E82"/>
     <w:rsid w:val="009A205D"/>
@@ -34989,7 +35176,7 @@
 </file>
 
 <file path=customXml/itemProps1.xml><?xml version="1.0" encoding="utf-8"?>
-<ds:datastoreItem xmlns:ds="http://schemas.openxmlformats.org/officeDocument/2006/customXml" ds:itemID="{7A8F315F-76C6-4DA6-8268-225E67182A7A}">
+<ds:datastoreItem xmlns:ds="http://schemas.openxmlformats.org/officeDocument/2006/customXml" ds:itemID="{6208AA8D-C0EF-4E33-9291-F3E5754A2F75}">
   <ds:schemaRefs>
     <ds:schemaRef ds:uri="http://schemas.openxmlformats.org/officeDocument/2006/bibliography"/>
   </ds:schemaRefs>

</xml_diff>

<commit_message>
Added sections describing mission parameters and goals
</commit_message>
<xml_diff>
--- a/RCL-P-CMQA2-Rascal-RFP.docx
+++ b/RCL-P-CMQA2-Rascal-RFP.docx
@@ -3392,8 +3392,475 @@
           <w:sz w:val="22"/>
         </w:rPr>
       </w:pPr>
+      <w:r>
+        <w:rPr>
+          <w:sz w:val="22"/>
+        </w:rPr>
+        <w:t xml:space="preserve">The actual Rascal mission consists of two separate 3U spacecraft that will be mounted to a common base plate for flight-integration and early on-orbit operations. Both 3U spacecraft will have identical hardware and external structures, as to simplify development time and cost. </w:t>
+      </w:r>
+      <w:r>
+        <w:rPr>
+          <w:sz w:val="22"/>
+        </w:rPr>
+        <w:t>Thus, e</w:t>
+      </w:r>
+      <w:r>
+        <w:rPr>
+          <w:sz w:val="22"/>
+        </w:rPr>
+        <w:t xml:space="preserve">ach satellite will have its own infrared and image-based navigation tools, six-degree-of-freedom propulsive control </w:t>
+      </w:r>
+      <w:r>
+        <w:rPr>
+          <w:sz w:val="22"/>
+        </w:rPr>
+        <w:t>from 6 or more thrusters, image processing capabilities for navigation, Commercial of the Shelf (COTS) power, command and data h</w:t>
+      </w:r>
       <w:bookmarkStart w:id="2" w:name="_GoBack"/>
       <w:bookmarkEnd w:id="2"/>
+      <w:r>
+        <w:rPr>
+          <w:sz w:val="22"/>
+        </w:rPr>
+        <w:t xml:space="preserve">andling, radio, and solar cell systems, and satellite-to-satellite GPS communication. </w:t>
+      </w:r>
+    </w:p>
+    <w:p>
+      <w:pPr>
+        <w:spacing w:after="120"/>
+        <w:jc w:val="both"/>
+        <w:rPr>
+          <w:sz w:val="22"/>
+        </w:rPr>
+      </w:pPr>
+      <w:r>
+        <w:rPr>
+          <w:b/>
+          <w:sz w:val="22"/>
+        </w:rPr>
+        <w:t>The ultimate goal of the Rascal mission is to demonstrate proximity operations technologies on a CubeSat class spacecraft: infrared/visible navigation, six-degree-of-freedom propulsive control, and navigation algorithms to use these capabilities</w:t>
+      </w:r>
+      <w:r>
+        <w:rPr>
+          <w:sz w:val="22"/>
+        </w:rPr>
+        <w:t xml:space="preserve">. </w:t>
+      </w:r>
+      <w:r>
+        <w:rPr>
+          <w:sz w:val="22"/>
+        </w:rPr>
+        <w:t>This will be accomplished by having one of the two 3U satellites eject from Rascal’s common baseplate, achieve stability, move out 100 m from the remaining satellite, and return to a distance of at least 10 m, at which point the remaining satellite will go through the same process. If enough propellant is left in each satellite after this process, a docking maneuver between the two may then take place.</w:t>
+      </w:r>
+    </w:p>
+    <w:p>
+      <w:pPr>
+        <w:spacing w:after="120"/>
+        <w:jc w:val="both"/>
+        <w:rPr>
+          <w:sz w:val="22"/>
+        </w:rPr>
+      </w:pPr>
+      <w:r>
+        <w:rPr>
+          <w:sz w:val="22"/>
+        </w:rPr>
+        <w:t>The parameters imposed upon this mission are listed in Table 1-1 below:</w:t>
+      </w:r>
+    </w:p>
+    <w:p>
+      <w:pPr>
+        <w:jc w:val="center"/>
+        <w:rPr>
+          <w:sz w:val="22"/>
+        </w:rPr>
+      </w:pPr>
+      <w:proofErr w:type="gramStart"/>
+      <w:r>
+        <w:rPr>
+          <w:sz w:val="22"/>
+        </w:rPr>
+        <w:t>Table 1-1.</w:t>
+      </w:r>
+      <w:proofErr w:type="gramEnd"/>
+      <w:r>
+        <w:rPr>
+          <w:sz w:val="22"/>
+        </w:rPr>
+        <w:t xml:space="preserve"> Rascal Mission Parameters</w:t>
+      </w:r>
+    </w:p>
+    <w:tbl>
+      <w:tblPr>
+        <w:tblStyle w:val="TableGrid"/>
+        <w:tblW w:w="0" w:type="auto"/>
+        <w:tblLook w:val="04A0" w:firstRow="1" w:lastRow="0" w:firstColumn="1" w:lastColumn="0" w:noHBand="0" w:noVBand="1"/>
+      </w:tblPr>
+      <w:tblGrid>
+        <w:gridCol w:w="1865"/>
+        <w:gridCol w:w="1853"/>
+        <w:gridCol w:w="1170"/>
+        <w:gridCol w:w="1070"/>
+        <w:gridCol w:w="1752"/>
+        <w:gridCol w:w="1866"/>
+      </w:tblGrid>
+      <w:tr>
+        <w:tc>
+          <w:tcPr>
+            <w:tcW w:w="1865" w:type="dxa"/>
+            <w:tcBorders>
+              <w:bottom w:val="threeDEngrave" w:sz="24" w:space="0" w:color="auto"/>
+            </w:tcBorders>
+            <w:shd w:val="clear" w:color="auto" w:fill="17365D" w:themeFill="text2" w:themeFillShade="BF"/>
+            <w:vAlign w:val="center"/>
+          </w:tcPr>
+          <w:p>
+            <w:pPr>
+              <w:jc w:val="center"/>
+              <w:rPr>
+                <w:b/>
+                <w:color w:val="FFFFFF" w:themeColor="background1"/>
+              </w:rPr>
+            </w:pPr>
+            <w:r>
+              <w:rPr>
+                <w:b/>
+                <w:color w:val="FFFFFF" w:themeColor="background1"/>
+              </w:rPr>
+              <w:t>Mass</w:t>
+            </w:r>
+          </w:p>
+        </w:tc>
+        <w:tc>
+          <w:tcPr>
+            <w:tcW w:w="1853" w:type="dxa"/>
+            <w:tcBorders>
+              <w:bottom w:val="threeDEngrave" w:sz="24" w:space="0" w:color="auto"/>
+            </w:tcBorders>
+            <w:shd w:val="clear" w:color="auto" w:fill="17365D" w:themeFill="text2" w:themeFillShade="BF"/>
+            <w:vAlign w:val="center"/>
+          </w:tcPr>
+          <w:p>
+            <w:pPr>
+              <w:jc w:val="center"/>
+              <w:rPr>
+                <w:b/>
+                <w:color w:val="FFFFFF" w:themeColor="background1"/>
+              </w:rPr>
+            </w:pPr>
+            <w:r>
+              <w:rPr>
+                <w:b/>
+                <w:color w:val="FFFFFF" w:themeColor="background1"/>
+              </w:rPr>
+              <w:t>Cube Size</w:t>
+            </w:r>
+          </w:p>
+        </w:tc>
+        <w:tc>
+          <w:tcPr>
+            <w:tcW w:w="2240" w:type="dxa"/>
+            <w:gridSpan w:val="2"/>
+            <w:tcBorders>
+              <w:bottom w:val="threeDEngrave" w:sz="24" w:space="0" w:color="auto"/>
+            </w:tcBorders>
+            <w:shd w:val="clear" w:color="auto" w:fill="17365D" w:themeFill="text2" w:themeFillShade="BF"/>
+            <w:vAlign w:val="center"/>
+          </w:tcPr>
+          <w:p>
+            <w:pPr>
+              <w:jc w:val="center"/>
+              <w:rPr>
+                <w:b/>
+                <w:color w:val="FFFFFF" w:themeColor="background1"/>
+              </w:rPr>
+            </w:pPr>
+            <w:r>
+              <w:rPr>
+                <w:b/>
+                <w:color w:val="FFFFFF" w:themeColor="background1"/>
+              </w:rPr>
+              <w:t>Desired Orbit</w:t>
+            </w:r>
+          </w:p>
+        </w:tc>
+        <w:tc>
+          <w:tcPr>
+            <w:tcW w:w="1752" w:type="dxa"/>
+            <w:tcBorders>
+              <w:bottom w:val="threeDEngrave" w:sz="24" w:space="0" w:color="auto"/>
+            </w:tcBorders>
+            <w:shd w:val="clear" w:color="auto" w:fill="17365D" w:themeFill="text2" w:themeFillShade="BF"/>
+            <w:vAlign w:val="center"/>
+          </w:tcPr>
+          <w:p>
+            <w:pPr>
+              <w:jc w:val="center"/>
+              <w:rPr>
+                <w:b/>
+                <w:color w:val="FFFFFF" w:themeColor="background1"/>
+              </w:rPr>
+            </w:pPr>
+            <w:r>
+              <w:rPr>
+                <w:b/>
+                <w:color w:val="FFFFFF" w:themeColor="background1"/>
+              </w:rPr>
+              <w:t>Acceptable Orbit Range</w:t>
+            </w:r>
+          </w:p>
+        </w:tc>
+        <w:tc>
+          <w:tcPr>
+            <w:tcW w:w="1866" w:type="dxa"/>
+            <w:tcBorders>
+              <w:bottom w:val="threeDEngrave" w:sz="24" w:space="0" w:color="auto"/>
+            </w:tcBorders>
+            <w:shd w:val="clear" w:color="auto" w:fill="17365D" w:themeFill="text2" w:themeFillShade="BF"/>
+            <w:vAlign w:val="center"/>
+          </w:tcPr>
+          <w:p>
+            <w:pPr>
+              <w:jc w:val="center"/>
+              <w:rPr>
+                <w:b/>
+                <w:color w:val="FFFFFF" w:themeColor="background1"/>
+              </w:rPr>
+            </w:pPr>
+            <w:r>
+              <w:rPr>
+                <w:b/>
+                <w:color w:val="FFFFFF" w:themeColor="background1"/>
+              </w:rPr>
+              <w:t>Desired Mission Life</w:t>
+            </w:r>
+          </w:p>
+        </w:tc>
+      </w:tr>
+      <w:tr>
+        <w:trPr>
+          <w:trHeight w:val="159"/>
+        </w:trPr>
+        <w:tc>
+          <w:tcPr>
+            <w:tcW w:w="1865" w:type="dxa"/>
+            <w:vMerge w:val="restart"/>
+            <w:tcBorders>
+              <w:top w:val="threeDEngrave" w:sz="24" w:space="0" w:color="auto"/>
+            </w:tcBorders>
+            <w:vAlign w:val="center"/>
+          </w:tcPr>
+          <w:p>
+            <w:pPr>
+              <w:jc w:val="center"/>
+            </w:pPr>
+            <w:r>
+              <w:t>8 kg</w:t>
+            </w:r>
+          </w:p>
+        </w:tc>
+        <w:tc>
+          <w:tcPr>
+            <w:tcW w:w="1853" w:type="dxa"/>
+            <w:vMerge w:val="restart"/>
+            <w:tcBorders>
+              <w:top w:val="threeDEngrave" w:sz="24" w:space="0" w:color="auto"/>
+            </w:tcBorders>
+            <w:vAlign w:val="center"/>
+          </w:tcPr>
+          <w:p>
+            <w:pPr>
+              <w:jc w:val="center"/>
+            </w:pPr>
+            <w:r>
+              <w:t>6U</w:t>
+            </w:r>
+          </w:p>
+        </w:tc>
+        <w:tc>
+          <w:tcPr>
+            <w:tcW w:w="1170" w:type="dxa"/>
+            <w:tcBorders>
+              <w:top w:val="threeDEngrave" w:sz="24" w:space="0" w:color="auto"/>
+            </w:tcBorders>
+            <w:vAlign w:val="center"/>
+          </w:tcPr>
+          <w:p>
+            <w:pPr>
+              <w:jc w:val="center"/>
+            </w:pPr>
+            <w:r>
+              <w:t>Altitude</w:t>
+            </w:r>
+          </w:p>
+        </w:tc>
+        <w:tc>
+          <w:tcPr>
+            <w:tcW w:w="1070" w:type="dxa"/>
+            <w:tcBorders>
+              <w:top w:val="threeDEngrave" w:sz="24" w:space="0" w:color="auto"/>
+            </w:tcBorders>
+            <w:vAlign w:val="center"/>
+          </w:tcPr>
+          <w:p>
+            <w:pPr>
+              <w:jc w:val="center"/>
+            </w:pPr>
+            <w:r>
+              <w:t>500 km</w:t>
+            </w:r>
+          </w:p>
+        </w:tc>
+        <w:tc>
+          <w:tcPr>
+            <w:tcW w:w="1752" w:type="dxa"/>
+            <w:vMerge w:val="restart"/>
+            <w:tcBorders>
+              <w:top w:val="threeDEngrave" w:sz="24" w:space="0" w:color="auto"/>
+            </w:tcBorders>
+            <w:vAlign w:val="center"/>
+          </w:tcPr>
+          <w:p>
+            <w:pPr>
+              <w:jc w:val="center"/>
+            </w:pPr>
+            <w:r>
+              <w:t>300-900 km</w:t>
+            </w:r>
+          </w:p>
+          <w:p>
+            <w:pPr>
+              <w:jc w:val="center"/>
+            </w:pPr>
+            <w:r>
+              <w:t>40</w:t>
+            </w:r>
+            <w:r>
+              <w:rPr>
+                <w:rFonts w:ascii="Calibri" w:hAnsi="Calibri"/>
+              </w:rPr>
+              <w:t>⁰</w:t>
+            </w:r>
+            <w:r>
+              <w:t>-100</w:t>
+            </w:r>
+            <w:r>
+              <w:rPr>
+                <w:rFonts w:ascii="Calibri" w:hAnsi="Calibri"/>
+              </w:rPr>
+              <w:t>⁰</w:t>
+            </w:r>
+          </w:p>
+        </w:tc>
+        <w:tc>
+          <w:tcPr>
+            <w:tcW w:w="1866" w:type="dxa"/>
+            <w:vMerge w:val="restart"/>
+            <w:tcBorders>
+              <w:top w:val="threeDEngrave" w:sz="24" w:space="0" w:color="auto"/>
+            </w:tcBorders>
+            <w:vAlign w:val="center"/>
+          </w:tcPr>
+          <w:p>
+            <w:pPr>
+              <w:jc w:val="center"/>
+            </w:pPr>
+            <w:r>
+              <w:t>6 Months</w:t>
+            </w:r>
+          </w:p>
+        </w:tc>
+      </w:tr>
+      <w:tr>
+        <w:trPr>
+          <w:trHeight w:val="159"/>
+        </w:trPr>
+        <w:tc>
+          <w:tcPr>
+            <w:tcW w:w="1865" w:type="dxa"/>
+            <w:vMerge/>
+          </w:tcPr>
+          <w:p>
+            <w:pPr>
+              <w:jc w:val="center"/>
+            </w:pPr>
+          </w:p>
+        </w:tc>
+        <w:tc>
+          <w:tcPr>
+            <w:tcW w:w="1853" w:type="dxa"/>
+            <w:vMerge/>
+          </w:tcPr>
+          <w:p>
+            <w:pPr>
+              <w:jc w:val="center"/>
+            </w:pPr>
+          </w:p>
+        </w:tc>
+        <w:tc>
+          <w:tcPr>
+            <w:tcW w:w="1170" w:type="dxa"/>
+          </w:tcPr>
+          <w:p>
+            <w:pPr>
+              <w:jc w:val="center"/>
+            </w:pPr>
+            <w:r>
+              <w:t>Inclination</w:t>
+            </w:r>
+          </w:p>
+        </w:tc>
+        <w:tc>
+          <w:tcPr>
+            <w:tcW w:w="1070" w:type="dxa"/>
+          </w:tcPr>
+          <w:p>
+            <w:pPr>
+              <w:jc w:val="center"/>
+            </w:pPr>
+            <w:r>
+              <w:t>40</w:t>
+            </w:r>
+            <w:r>
+              <w:rPr>
+                <w:rFonts w:ascii="Calibri" w:hAnsi="Calibri"/>
+              </w:rPr>
+              <w:t>⁰</w:t>
+            </w:r>
+          </w:p>
+        </w:tc>
+        <w:tc>
+          <w:tcPr>
+            <w:tcW w:w="1752" w:type="dxa"/>
+            <w:vMerge/>
+          </w:tcPr>
+          <w:p>
+            <w:pPr>
+              <w:jc w:val="center"/>
+            </w:pPr>
+          </w:p>
+        </w:tc>
+        <w:tc>
+          <w:tcPr>
+            <w:tcW w:w="1866" w:type="dxa"/>
+            <w:vMerge/>
+          </w:tcPr>
+          <w:p>
+            <w:pPr>
+              <w:jc w:val="center"/>
+            </w:pPr>
+          </w:p>
+        </w:tc>
+      </w:tr>
+    </w:tbl>
+    <w:p>
+      <w:pPr>
+        <w:spacing w:after="120"/>
+        <w:jc w:val="center"/>
+        <w:rPr>
+          <w:sz w:val="22"/>
+        </w:rPr>
+      </w:pPr>
     </w:p>
     <w:p>
       <w:pPr>
@@ -10145,7 +10612,6 @@
     <w:rsid w:val="00383D41"/>
     <w:rsid w:val="00383DB6"/>
     <w:rsid w:val="003C72D6"/>
-    <w:rsid w:val="00526675"/>
     <w:rsid w:val="005C1E0B"/>
     <w:rsid w:val="006F10D3"/>
     <w:rsid w:val="008C7B43"/>
@@ -10156,6 +10622,7 @@
     <w:rsid w:val="00A72198"/>
     <w:rsid w:val="00CD5544"/>
     <w:rsid w:val="00DE0155"/>
+    <w:rsid w:val="00FB5770"/>
     <w:rsid w:val="00FE5C4C"/>
     <w:rsid w:val="00FF481B"/>
   </w:rsids>
@@ -35176,7 +35643,7 @@
 </file>
 
 <file path=customXml/itemProps1.xml><?xml version="1.0" encoding="utf-8"?>
-<ds:datastoreItem xmlns:ds="http://schemas.openxmlformats.org/officeDocument/2006/customXml" ds:itemID="{6208AA8D-C0EF-4E33-9291-F3E5754A2F75}">
+<ds:datastoreItem xmlns:ds="http://schemas.openxmlformats.org/officeDocument/2006/customXml" ds:itemID="{9A8427CE-6BFA-4124-9968-DCE672475DE4}">
   <ds:schemaRefs>
     <ds:schemaRef ds:uri="http://schemas.openxmlformats.org/officeDocument/2006/bibliography"/>
   </ds:schemaRefs>

</xml_diff>

<commit_message>
Changed a value in Table 1-1 from 500 km to 200 km
</commit_message>
<xml_diff>
--- a/RCL-P-CMQA2-Rascal-RFP.docx
+++ b/RCL-P-CMQA2-Rascal-RFP.docx
@@ -232,7 +232,7 @@
                                     <a:blip r:embed="rId8">
                                       <a:extLst>
                                         <a:ext uri="{28A0092B-C50C-407E-A947-70E740481C1C}">
-                                          <a14:useLocalDpi xmlns:a14="http://schemas.microsoft.com/office/drawing/2010/main" xmlns:wps="http://schemas.microsoft.com/office/word/2010/wordprocessingShape" xmlns:wpi="http://schemas.microsoft.com/office/word/2010/wordprocessingInk" xmlns:wpg="http://schemas.microsoft.com/office/word/2010/wordprocessingGroup" xmlns:w14="http://schemas.microsoft.com/office/word/2010/wordml" xmlns:w="http://schemas.openxmlformats.org/wordprocessingml/2006/main" xmlns:w10="urn:schemas-microsoft-com:office:word" xmlns:wp14="http://schemas.microsoft.com/office/word/2010/wordprocessingDrawing" xmlns:v="urn:schemas-microsoft-com:vml" xmlns:o="urn:schemas-microsoft-com:office:office" xmlns:mc="http://schemas.openxmlformats.org/markup-compatibility/2006" xmlns:wpc="http://schemas.microsoft.com/office/word/2010/wordprocessingCanvas" xmlns="" val="0"/>
+                                          <a14:useLocalDpi xmlns="" xmlns:wpc="http://schemas.microsoft.com/office/word/2010/wordprocessingCanvas" xmlns:mc="http://schemas.openxmlformats.org/markup-compatibility/2006" xmlns:o="urn:schemas-microsoft-com:office:office" xmlns:v="urn:schemas-microsoft-com:vml" xmlns:wp14="http://schemas.microsoft.com/office/word/2010/wordprocessingDrawing" xmlns:w10="urn:schemas-microsoft-com:office:word" xmlns:w="http://schemas.openxmlformats.org/wordprocessingml/2006/main" xmlns:w14="http://schemas.microsoft.com/office/word/2010/wordml" xmlns:wpg="http://schemas.microsoft.com/office/word/2010/wordprocessingGroup" xmlns:wpi="http://schemas.microsoft.com/office/word/2010/wordprocessingInk" xmlns:wps="http://schemas.microsoft.com/office/word/2010/wordprocessingShape" xmlns:a14="http://schemas.microsoft.com/office/drawing/2010/main" val="0"/>
                                         </a:ext>
                                       </a:extLst>
                                     </a:blip>
@@ -835,25 +835,15 @@
                 <w:color w:val="000000" w:themeColor="text1"/>
               </w:rPr>
             </w:pPr>
-            <w:r>
-              <w:fldChar w:fldCharType="begin"/>
-            </w:r>
-            <w:r>
-              <w:instrText>HYPERLINK "mailto:tmoline@slu.edu"</w:instrText>
-            </w:r>
-            <w:r>
-              <w:fldChar w:fldCharType="separate"/>
-            </w:r>
-            <w:r>
-              <w:rPr>
-                <w:rStyle w:val="Hyperlink"/>
-                <w:color w:val="000000" w:themeColor="text1"/>
-              </w:rPr>
-              <w:t>tmoline@slu.edu</w:t>
-            </w:r>
-            <w:r>
-              <w:fldChar w:fldCharType="end"/>
-            </w:r>
+            <w:hyperlink r:id="rId9" w:history="1">
+              <w:r>
+                <w:rPr>
+                  <w:rStyle w:val="Hyperlink"/>
+                  <w:color w:val="000000" w:themeColor="text1"/>
+                </w:rPr>
+                <w:t>tmoline@slu.edu</w:t>
+              </w:r>
+            </w:hyperlink>
           </w:p>
         </w:tc>
         <w:tc>
@@ -946,7 +936,7 @@
                 <w:color w:val="000000" w:themeColor="text1"/>
               </w:rPr>
             </w:pPr>
-            <w:hyperlink r:id="rId9" w:history="1">
+            <w:hyperlink r:id="rId10" w:history="1">
               <w:r>
                 <w:rPr>
                   <w:rStyle w:val="Hyperlink"/>
@@ -1048,7 +1038,7 @@
                 <w:color w:val="000000" w:themeColor="text1"/>
               </w:rPr>
             </w:pPr>
-            <w:hyperlink r:id="rId10" w:history="1">
+            <w:hyperlink r:id="rId11" w:history="1">
               <w:r>
                 <w:rPr>
                   <w:rStyle w:val="Hyperlink"/>
@@ -1155,7 +1145,7 @@
                 <w:color w:val="000000" w:themeColor="text1"/>
               </w:rPr>
             </w:pPr>
-            <w:hyperlink r:id="rId11" w:history="1">
+            <w:hyperlink r:id="rId12" w:history="1">
               <w:r>
                 <w:rPr>
                   <w:rStyle w:val="Hyperlink"/>
@@ -1250,7 +1240,7 @@
                 <w:color w:val="000000" w:themeColor="text1"/>
               </w:rPr>
             </w:pPr>
-            <w:hyperlink r:id="rId12" w:history="1">
+            <w:hyperlink r:id="rId13" w:history="1">
               <w:r>
                 <w:rPr>
                   <w:rStyle w:val="Hyperlink"/>
@@ -3692,7 +3682,10 @@
               <w:jc w:val="center"/>
             </w:pPr>
             <w:r>
-              <w:t>500 km</w:t>
+              <w:t>200</w:t>
+            </w:r>
+            <w:r>
+              <w:t xml:space="preserve"> km</w:t>
             </w:r>
           </w:p>
         </w:tc>
@@ -3930,8 +3923,8 @@
       </w:r>
     </w:p>
     <w:sectPr>
-      <w:headerReference w:type="default" r:id="rId13"/>
-      <w:footerReference w:type="default" r:id="rId14"/>
+      <w:headerReference w:type="default" r:id="rId14"/>
+      <w:footerReference w:type="default" r:id="rId15"/>
       <w:pgSz w:w="12240" w:h="15840"/>
       <w:pgMar w:top="1440" w:right="1440" w:bottom="1440" w:left="1440" w:header="996" w:footer="996" w:gutter="0"/>
       <w:cols w:space="720"/>
@@ -4034,7 +4027,7 @@
         <w:b/>
         <w:noProof/>
       </w:rPr>
-      <w:t>1</w:t>
+      <w:t>4</w:t>
     </w:r>
     <w:r>
       <w:rPr>
@@ -10605,6 +10598,7 @@
     <w:rsid w:val="009A4C60"/>
     <w:rsid w:val="00A554A1"/>
     <w:rsid w:val="00A72198"/>
+    <w:rsid w:val="00B77624"/>
     <w:rsid w:val="00CD5544"/>
     <w:rsid w:val="00DE0155"/>
     <w:rsid w:val="00FB5770"/>
@@ -35439,7 +35433,7 @@
 </file>
 
 <file path=customXml/itemProps1.xml><?xml version="1.0" encoding="utf-8"?>
-<ds:datastoreItem xmlns:ds="http://schemas.openxmlformats.org/officeDocument/2006/customXml" ds:itemID="{8D5C4AF3-D8B1-4A70-8AB2-79C44790E1E3}">
+<ds:datastoreItem xmlns:ds="http://schemas.openxmlformats.org/officeDocument/2006/customXml" ds:itemID="{862B0E97-EFFD-484C-A82F-0309CC74877C}">
   <ds:schemaRefs>
     <ds:schemaRef ds:uri="http://schemas.openxmlformats.org/officeDocument/2006/bibliography"/>
   </ds:schemaRefs>

</xml_diff>

<commit_message>
Added last paragraph to introduction
</commit_message>
<xml_diff>
--- a/RCL-P-CMQA2-Rascal-RFP.docx
+++ b/RCL-P-CMQA2-Rascal-RFP.docx
@@ -3834,7 +3834,84 @@
     <w:p>
       <w:pPr>
         <w:spacing w:after="120"/>
-        <w:jc w:val="center"/>
+        <w:jc w:val="both"/>
+        <w:rPr>
+          <w:sz w:val="22"/>
+        </w:rPr>
+      </w:pPr>
+    </w:p>
+    <w:p>
+      <w:pPr>
+        <w:spacing w:after="120"/>
+        <w:jc w:val="both"/>
+        <w:rPr>
+          <w:sz w:val="22"/>
+        </w:rPr>
+      </w:pPr>
+      <w:r>
+        <w:rPr>
+          <w:sz w:val="22"/>
+        </w:rPr>
+        <w:t xml:space="preserve">Based on these parameters, and the time that has been allotted for work to be done on this mission, the focus of this senior design project will rest in two key areas: the structural configuration of the satellite itself and the propulsive unit used to achieve the mission goals. The actual payload design and navigation protocols are beyond the scope of this particular project and are more suited for </w:t>
+      </w:r>
+      <w:proofErr w:type="gramStart"/>
+      <w:r>
+        <w:rPr>
+          <w:sz w:val="22"/>
+        </w:rPr>
+        <w:t>a</w:t>
+      </w:r>
+      <w:proofErr w:type="gramEnd"/>
+      <w:r>
+        <w:rPr>
+          <w:sz w:val="22"/>
+        </w:rPr>
+        <w:t xml:space="preserve"> electrical engineering or computer science design project.</w:t>
+      </w:r>
+    </w:p>
+    <w:p>
+      <w:pPr>
+        <w:tabs>
+          <w:tab w:val="left" w:pos="2244"/>
+        </w:tabs>
+        <w:spacing w:after="120"/>
+        <w:jc w:val="both"/>
+        <w:rPr>
+          <w:sz w:val="22"/>
+        </w:rPr>
+      </w:pPr>
+    </w:p>
+    <w:p>
+      <w:pPr>
+        <w:tabs>
+          <w:tab w:val="left" w:pos="2244"/>
+        </w:tabs>
+        <w:spacing w:after="120"/>
+        <w:jc w:val="both"/>
+        <w:rPr>
+          <w:sz w:val="22"/>
+        </w:rPr>
+      </w:pPr>
+    </w:p>
+    <w:p>
+      <w:pPr>
+        <w:tabs>
+          <w:tab w:val="left" w:pos="2244"/>
+        </w:tabs>
+        <w:spacing w:after="120"/>
+        <w:jc w:val="both"/>
+        <w:rPr>
+          <w:sz w:val="22"/>
+        </w:rPr>
+      </w:pPr>
+    </w:p>
+    <w:p>
+      <w:pPr>
+        <w:tabs>
+          <w:tab w:val="left" w:pos="2244"/>
+        </w:tabs>
+        <w:spacing w:after="120"/>
+        <w:jc w:val="both"/>
         <w:rPr>
           <w:sz w:val="22"/>
         </w:rPr>
@@ -3851,6 +3928,7 @@
       </w:pPr>
       <w:bookmarkStart w:id="3" w:name="_Toc366229612"/>
       <w:r>
+        <w:lastRenderedPageBreak/>
         <w:t>Mission Overview</w:t>
       </w:r>
       <w:bookmarkStart w:id="4" w:name="_Toc366229613"/>
@@ -4027,7 +4105,7 @@
         <w:b/>
         <w:noProof/>
       </w:rPr>
-      <w:t>4</w:t>
+      <w:t>5</w:t>
     </w:r>
     <w:r>
       <w:rPr>
@@ -4064,7 +4142,7 @@
         <w:b/>
         <w:noProof/>
       </w:rPr>
-      <w:t>4</w:t>
+      <w:t>5</w:t>
     </w:r>
     <w:r>
       <w:rPr>
@@ -35433,7 +35511,7 @@
 </file>
 
 <file path=customXml/itemProps1.xml><?xml version="1.0" encoding="utf-8"?>
-<ds:datastoreItem xmlns:ds="http://schemas.openxmlformats.org/officeDocument/2006/customXml" ds:itemID="{862B0E97-EFFD-484C-A82F-0309CC74877C}">
+<ds:datastoreItem xmlns:ds="http://schemas.openxmlformats.org/officeDocument/2006/customXml" ds:itemID="{BC5467B3-26DE-48A4-98BB-3B3DD87DAADA}">
   <ds:schemaRefs>
     <ds:schemaRef ds:uri="http://schemas.openxmlformats.org/officeDocument/2006/bibliography"/>
   </ds:schemaRefs>

</xml_diff>

<commit_message>
Added paragraph to introduction
</commit_message>
<xml_diff>
--- a/RCL-P-CMQA2-Rascal-RFP.docx
+++ b/RCL-P-CMQA2-Rascal-RFP.docx
@@ -3952,7 +3952,7 @@
         <w:spacing w:after="120"/>
       </w:pPr>
       <w:r>
-        <w:t>Minimum Success Criteria</w:t>
+        <w:t>Concept of Operations</w:t>
       </w:r>
     </w:p>
     <w:p>
@@ -3971,20 +3971,44 @@
         </w:rPr>
       </w:pPr>
     </w:p>
-    <w:bookmarkEnd w:id="4"/>
     <w:p>
       <w:pPr>
         <w:pStyle w:val="Heading1"/>
-      </w:pPr>
-      <w:r>
-        <w:t xml:space="preserve">4. </w:t>
-      </w:r>
+        <w:numPr>
+          <w:ilvl w:val="0"/>
+          <w:numId w:val="40"/>
+        </w:numPr>
+        <w:ind w:left="360"/>
+      </w:pPr>
       <w:bookmarkStart w:id="5" w:name="_Toc366229614"/>
+      <w:bookmarkEnd w:id="4"/>
       <w:r>
         <w:t>Team Organization</w:t>
       </w:r>
       <w:bookmarkEnd w:id="5"/>
     </w:p>
+    <w:p>
+      <w:r>
+        <w:t>-Propulsion/ADC (2-3)</w:t>
+      </w:r>
+    </w:p>
+    <w:p>
+      <w:r>
+        <w:t>-Structure</w:t>
+      </w:r>
+      <w:r>
+        <w:t xml:space="preserve">s/Integration </w:t>
+      </w:r>
+      <w:r>
+        <w:t>(1-2)</w:t>
+      </w:r>
+    </w:p>
+    <w:p>
+      <w:r>
+        <w:t>-Program Manager</w:t>
+      </w:r>
+    </w:p>
+    <w:p/>
     <w:p>
       <w:pPr>
         <w:pStyle w:val="Heading1"/>
@@ -35511,7 +35535,7 @@
 </file>
 
 <file path=customXml/itemProps1.xml><?xml version="1.0" encoding="utf-8"?>
-<ds:datastoreItem xmlns:ds="http://schemas.openxmlformats.org/officeDocument/2006/customXml" ds:itemID="{BC5467B3-26DE-48A4-98BB-3B3DD87DAADA}">
+<ds:datastoreItem xmlns:ds="http://schemas.openxmlformats.org/officeDocument/2006/customXml" ds:itemID="{2D6DC6C2-2454-4B5F-9EE8-461F0FED119B}">
   <ds:schemaRefs>
     <ds:schemaRef ds:uri="http://schemas.openxmlformats.org/officeDocument/2006/bibliography"/>
   </ds:schemaRefs>

</xml_diff>

<commit_message>
Added Phase 1 in Con Ops section
</commit_message>
<xml_diff>
--- a/RCL-P-CMQA2-Rascal-RFP.docx
+++ b/RCL-P-CMQA2-Rascal-RFP.docx
@@ -1,6 +1,6 @@
 
 <file path=word/document.xml><?xml version="1.0" encoding="utf-8"?>
-<w:document xmlns:ve="http://schemas.openxmlformats.org/markup-compatibility/2006" xmlns:o="urn:schemas-microsoft-com:office:office" xmlns:r="http://schemas.openxmlformats.org/officeDocument/2006/relationships" xmlns:m="http://schemas.openxmlformats.org/officeDocument/2006/math" xmlns:v="urn:schemas-microsoft-com:vml" xmlns:wp="http://schemas.openxmlformats.org/drawingml/2006/wordprocessingDrawing" xmlns:w10="urn:schemas-microsoft-com:office:word" xmlns:w="http://schemas.openxmlformats.org/wordprocessingml/2006/main" xmlns:wne="http://schemas.microsoft.com/office/word/2006/wordml">
+<w:document xmlns:wpc="http://schemas.microsoft.com/office/word/2010/wordprocessingCanvas" xmlns:mc="http://schemas.openxmlformats.org/markup-compatibility/2006" xmlns:o="urn:schemas-microsoft-com:office:office" xmlns:r="http://schemas.openxmlformats.org/officeDocument/2006/relationships" xmlns:m="http://schemas.openxmlformats.org/officeDocument/2006/math" xmlns:v="urn:schemas-microsoft-com:vml" xmlns:wp14="http://schemas.microsoft.com/office/word/2010/wordprocessingDrawing" xmlns:wp="http://schemas.openxmlformats.org/drawingml/2006/wordprocessingDrawing" xmlns:w10="urn:schemas-microsoft-com:office:word" xmlns:w="http://schemas.openxmlformats.org/wordprocessingml/2006/main" xmlns:w14="http://schemas.microsoft.com/office/word/2010/wordml" xmlns:wpg="http://schemas.microsoft.com/office/word/2010/wordprocessingGroup" xmlns:wpi="http://schemas.microsoft.com/office/word/2010/wordprocessingInk" xmlns:wne="http://schemas.microsoft.com/office/word/2006/wordml" xmlns:wps="http://schemas.microsoft.com/office/word/2010/wordprocessingShape" mc:Ignorable="w14 wp14">
   <w:body>
     <w:p>
       <w:pPr>
@@ -116,6 +116,7 @@
                     <w:id w:val="442658929"/>
                     <w:text/>
                   </w:sdtPr>
+                  <w:sdtEndPr/>
                   <w:sdtContent>
                     <w:p>
                       <w:pPr>
@@ -173,6 +174,7 @@
                     <w:id w:val="-210656509"/>
                     <w:text/>
                   </w:sdtPr>
+                  <w:sdtEndPr/>
                   <w:sdtContent>
                     <w:p>
                       <w:pPr>
@@ -199,6 +201,7 @@
                     <w:id w:val="-1992858161"/>
                     <w:picture/>
                   </w:sdtPr>
+                  <w:sdtEndPr/>
                   <w:sdtContent>
                     <w:p>
                       <w:pPr>
@@ -229,10 +232,10 @@
                                     <pic:cNvPicPr/>
                                   </pic:nvPicPr>
                                   <pic:blipFill>
-                                    <a:blip r:embed="rId8">
+                                    <a:blip r:embed="rId9">
                                       <a:extLst>
                                         <a:ext uri="{28A0092B-C50C-407E-A947-70E740481C1C}">
-                                          <a14:useLocalDpi xmlns="" xmlns:wpc="http://schemas.microsoft.com/office/word/2010/wordprocessingCanvas" xmlns:mc="http://schemas.openxmlformats.org/markup-compatibility/2006" xmlns:o="urn:schemas-microsoft-com:office:office" xmlns:v="urn:schemas-microsoft-com:vml" xmlns:wp14="http://schemas.microsoft.com/office/word/2010/wordprocessingDrawing" xmlns:w10="urn:schemas-microsoft-com:office:word" xmlns:w="http://schemas.openxmlformats.org/wordprocessingml/2006/main" xmlns:w14="http://schemas.microsoft.com/office/word/2010/wordml" xmlns:wpg="http://schemas.microsoft.com/office/word/2010/wordprocessingGroup" xmlns:wpi="http://schemas.microsoft.com/office/word/2010/wordprocessingInk" xmlns:wps="http://schemas.microsoft.com/office/word/2010/wordprocessingShape" xmlns:a14="http://schemas.microsoft.com/office/drawing/2010/main" val="0"/>
+                                          <a14:useLocalDpi xmlns:a14="http://schemas.microsoft.com/office/drawing/2010/main" val="0"/>
                                         </a:ext>
                                       </a:extLst>
                                     </a:blip>
@@ -288,7 +291,7 @@
                     <w:rPr>
                       <w:noProof/>
                     </w:rPr>
-                    <w:t>9/9/13</w:t>
+                    <w:t>9/11/13</w:t>
                   </w:r>
                   <w:r>
                     <w:rPr>
@@ -309,6 +312,7 @@
                       <w:id w:val="1880516279"/>
                       <w:text/>
                     </w:sdtPr>
+                    <w:sdtEndPr/>
                     <w:sdtContent>
                       <w:r>
                         <w:t>RCL</w:t>
@@ -660,7 +664,7 @@
       <w:tblPr>
         <w:tblStyle w:val="TableGrid"/>
         <w:tblW w:w="0" w:type="auto"/>
-        <w:tblLook w:val="04A0"/>
+        <w:tblLook w:val="04A0" w:firstRow="1" w:lastRow="0" w:firstColumn="1" w:lastColumn="0" w:noHBand="0" w:noVBand="1"/>
       </w:tblPr>
       <w:tblGrid>
         <w:gridCol w:w="2394"/>
@@ -835,7 +839,7 @@
                 <w:color w:val="000000" w:themeColor="text1"/>
               </w:rPr>
             </w:pPr>
-            <w:hyperlink r:id="rId9" w:history="1">
+            <w:hyperlink r:id="rId10" w:history="1">
               <w:r>
                 <w:rPr>
                   <w:rStyle w:val="Hyperlink"/>
@@ -936,7 +940,7 @@
                 <w:color w:val="000000" w:themeColor="text1"/>
               </w:rPr>
             </w:pPr>
-            <w:hyperlink r:id="rId10" w:history="1">
+            <w:hyperlink r:id="rId11" w:history="1">
               <w:r>
                 <w:rPr>
                   <w:rStyle w:val="Hyperlink"/>
@@ -1038,7 +1042,7 @@
                 <w:color w:val="000000" w:themeColor="text1"/>
               </w:rPr>
             </w:pPr>
-            <w:hyperlink r:id="rId11" w:history="1">
+            <w:hyperlink r:id="rId12" w:history="1">
               <w:r>
                 <w:rPr>
                   <w:rStyle w:val="Hyperlink"/>
@@ -1145,7 +1149,7 @@
                 <w:color w:val="000000" w:themeColor="text1"/>
               </w:rPr>
             </w:pPr>
-            <w:hyperlink r:id="rId12" w:history="1">
+            <w:hyperlink r:id="rId13" w:history="1">
               <w:r>
                 <w:rPr>
                   <w:rStyle w:val="Hyperlink"/>
@@ -1240,7 +1244,7 @@
                 <w:color w:val="000000" w:themeColor="text1"/>
               </w:rPr>
             </w:pPr>
-            <w:hyperlink r:id="rId13" w:history="1">
+            <w:hyperlink r:id="rId14" w:history="1">
               <w:r>
                 <w:rPr>
                   <w:rStyle w:val="Hyperlink"/>
@@ -1329,7 +1333,7 @@
         <w:tblW w:w="10205" w:type="dxa"/>
         <w:tblInd w:w="-35" w:type="dxa"/>
         <w:tblLayout w:type="fixed"/>
-        <w:tblLook w:val="0000"/>
+        <w:tblLook w:val="0000" w:firstRow="0" w:lastRow="0" w:firstColumn="0" w:lastColumn="0" w:noHBand="0" w:noVBand="0"/>
       </w:tblPr>
       <w:tblGrid>
         <w:gridCol w:w="1673"/>
@@ -1547,6 +1551,7 @@
             </w:placeholder>
             <w:text/>
           </w:sdtPr>
+          <w:sdtEndPr/>
           <w:sdtContent>
             <w:tc>
               <w:tcPr>
@@ -1597,6 +1602,7 @@
               <w:calendar w:val="gregorian"/>
             </w:date>
           </w:sdtPr>
+          <w:sdtEndPr/>
           <w:sdtContent>
             <w:tc>
               <w:tcPr>
@@ -1641,6 +1647,7 @@
             </w:placeholder>
             <w:text/>
           </w:sdtPr>
+          <w:sdtEndPr/>
           <w:sdtContent>
             <w:tc>
               <w:tcPr>
@@ -3389,15 +3396,7 @@
         <w:rPr>
           <w:sz w:val="22"/>
         </w:rPr>
-        <w:t>from 6 or more thrusters, image processing capabilities for navigation, Commercial of the Shelf (COTS) power, command and data h</w:t>
-      </w:r>
-      <w:bookmarkStart w:id="2" w:name="_GoBack"/>
-      <w:bookmarkEnd w:id="2"/>
-      <w:r>
-        <w:rPr>
-          <w:sz w:val="22"/>
-        </w:rPr>
-        <w:t xml:space="preserve">andling, radio, and solar cell systems, and satellite-to-satellite GPS communication. </w:t>
+        <w:t xml:space="preserve">from 6 or more thrusters, image processing capabilities for navigation, Commercial of the Shelf (COTS) power, command and data handling, radio, and solar cell systems, and satellite-to-satellite GPS communication. </w:t>
       </w:r>
     </w:p>
     <w:p>
@@ -3469,7 +3468,7 @@
       <w:tblPr>
         <w:tblStyle w:val="TableGrid"/>
         <w:tblW w:w="0" w:type="auto"/>
-        <w:tblLook w:val="04A0"/>
+        <w:tblLook w:val="04A0" w:firstRow="1" w:lastRow="0" w:firstColumn="1" w:lastColumn="0" w:noHBand="0" w:noVBand="1"/>
       </w:tblPr>
       <w:tblGrid>
         <w:gridCol w:w="1865"/>
@@ -3926,13 +3925,13 @@
         </w:numPr>
         <w:ind w:left="360"/>
       </w:pPr>
-      <w:bookmarkStart w:id="3" w:name="_Toc366229612"/>
+      <w:bookmarkStart w:id="2" w:name="_Toc366229612"/>
       <w:r>
         <w:lastRenderedPageBreak/>
         <w:t>Mission Overview</w:t>
       </w:r>
-      <w:bookmarkStart w:id="4" w:name="_Toc366229613"/>
-      <w:bookmarkEnd w:id="3"/>
+      <w:bookmarkStart w:id="3" w:name="_Toc366229613"/>
+      <w:bookmarkEnd w:id="2"/>
     </w:p>
     <w:p>
       <w:pPr>
@@ -3959,9 +3958,104 @@
       <w:pPr>
         <w:pStyle w:val="BodyText"/>
         <w:rPr>
+          <w:sz w:val="22"/>
+          <w:szCs w:val="22"/>
           <w:lang w:eastAsia="en-US" w:bidi="ar-SA"/>
         </w:rPr>
       </w:pPr>
+      <w:r>
+        <w:rPr>
+          <w:sz w:val="22"/>
+          <w:szCs w:val="22"/>
+          <w:lang w:eastAsia="en-US" w:bidi="ar-SA"/>
+        </w:rPr>
+        <w:t>The Rascal mission can be broken down into four discrete stages, as discussed in the following paragraphs.</w:t>
+      </w:r>
+    </w:p>
+    <w:p>
+      <w:pPr>
+        <w:pStyle w:val="BodyText"/>
+        <w:rPr>
+          <w:b/>
+          <w:sz w:val="22"/>
+          <w:szCs w:val="22"/>
+          <w:u w:val="single"/>
+          <w:lang w:eastAsia="en-US" w:bidi="ar-SA"/>
+        </w:rPr>
+      </w:pPr>
+      <w:r>
+        <w:rPr>
+          <w:b/>
+          <w:sz w:val="22"/>
+          <w:szCs w:val="22"/>
+          <w:u w:val="single"/>
+          <w:lang w:eastAsia="en-US" w:bidi="ar-SA"/>
+        </w:rPr>
+        <w:t xml:space="preserve">Phase 1: Launch Vehicle Ejection/Checkout </w:t>
+      </w:r>
+    </w:p>
+    <w:p>
+      <w:pPr>
+        <w:pStyle w:val="BodyText"/>
+        <w:jc w:val="both"/>
+        <w:rPr>
+          <w:sz w:val="22"/>
+          <w:szCs w:val="22"/>
+          <w:lang w:eastAsia="en-US" w:bidi="ar-SA"/>
+        </w:rPr>
+      </w:pPr>
+      <w:r>
+        <w:rPr>
+          <w:sz w:val="22"/>
+          <w:szCs w:val="22"/>
+          <w:lang w:eastAsia="en-US" w:bidi="ar-SA"/>
+        </w:rPr>
+        <w:t xml:space="preserve">This </w:t>
+      </w:r>
+      <w:r>
+        <w:rPr>
+          <w:sz w:val="22"/>
+          <w:szCs w:val="22"/>
+          <w:lang w:eastAsia="en-US" w:bidi="ar-SA"/>
+        </w:rPr>
+        <w:t>phase will commence upon ejection of Rascal from its rocket. After forty-five minutes has passed, any deployables that rocket has on board (such as antennas, solar panels, etc.) will be deployed, and radio beacons down to the ground will commence. Once radio communication has been made with Rascal, a ground crew will perform a full checkout of each subsystem of the spacecraft, as to ensure that Rascal survived launch and ejection. This process will likely take 2 to 4 weeks, depending on how long it takes to initially make contact with the spacecraft. Once this full functional checkout has been completed, Phase 2 can commence.</w:t>
+      </w:r>
+    </w:p>
+    <w:p>
+      <w:pPr>
+        <w:pStyle w:val="BodyText"/>
+        <w:jc w:val="both"/>
+        <w:rPr>
+          <w:b/>
+          <w:sz w:val="22"/>
+          <w:szCs w:val="22"/>
+          <w:u w:val="single"/>
+          <w:lang w:eastAsia="en-US" w:bidi="ar-SA"/>
+        </w:rPr>
+      </w:pPr>
+      <w:r>
+        <w:rPr>
+          <w:b/>
+          <w:sz w:val="22"/>
+          <w:szCs w:val="22"/>
+          <w:u w:val="single"/>
+          <w:lang w:eastAsia="en-US" w:bidi="ar-SA"/>
+        </w:rPr>
+        <w:t>Phase 2: Controlled Separation/Minimum Mission Success</w:t>
+      </w:r>
+    </w:p>
+    <w:p>
+      <w:pPr>
+        <w:pStyle w:val="BodyText"/>
+        <w:jc w:val="both"/>
+        <w:rPr>
+          <w:sz w:val="22"/>
+          <w:szCs w:val="22"/>
+          <w:lang w:eastAsia="en-US" w:bidi="ar-SA"/>
+        </w:rPr>
+      </w:pPr>
+      <w:bookmarkStart w:id="4" w:name="_GoBack"/>
+      <w:bookmarkEnd w:id="4"/>
     </w:p>
     <w:p>
       <w:pPr>
@@ -3981,7 +4075,7 @@
         <w:ind w:left="360"/>
       </w:pPr>
       <w:bookmarkStart w:id="5" w:name="_Toc366229614"/>
-      <w:bookmarkEnd w:id="4"/>
+      <w:bookmarkEnd w:id="3"/>
       <w:r>
         <w:t>Team Organization</w:t>
       </w:r>
@@ -4025,8 +4119,8 @@
       </w:r>
     </w:p>
     <w:sectPr>
-      <w:headerReference w:type="default" r:id="rId14"/>
-      <w:footerReference w:type="default" r:id="rId15"/>
+      <w:headerReference w:type="default" r:id="rId15"/>
+      <w:footerReference w:type="default" r:id="rId16"/>
       <w:pgSz w:w="12240" w:h="15840"/>
       <w:pgMar w:top="1440" w:right="1440" w:bottom="1440" w:left="1440" w:header="996" w:footer="996" w:gutter="0"/>
       <w:cols w:space="720"/>
@@ -4037,7 +4131,7 @@
 </file>
 
 <file path=word/endnotes.xml><?xml version="1.0" encoding="utf-8"?>
-<w:endnotes xmlns:ve="http://schemas.openxmlformats.org/markup-compatibility/2006" xmlns:o="urn:schemas-microsoft-com:office:office" xmlns:r="http://schemas.openxmlformats.org/officeDocument/2006/relationships" xmlns:m="http://schemas.openxmlformats.org/officeDocument/2006/math" xmlns:v="urn:schemas-microsoft-com:vml" xmlns:wp="http://schemas.openxmlformats.org/drawingml/2006/wordprocessingDrawing" xmlns:w10="urn:schemas-microsoft-com:office:word" xmlns:w="http://schemas.openxmlformats.org/wordprocessingml/2006/main" xmlns:wne="http://schemas.microsoft.com/office/word/2006/wordml">
+<w:endnotes xmlns:wpc="http://schemas.microsoft.com/office/word/2010/wordprocessingCanvas" xmlns:mc="http://schemas.openxmlformats.org/markup-compatibility/2006" xmlns:o="urn:schemas-microsoft-com:office:office" xmlns:r="http://schemas.openxmlformats.org/officeDocument/2006/relationships" xmlns:m="http://schemas.openxmlformats.org/officeDocument/2006/math" xmlns:v="urn:schemas-microsoft-com:vml" xmlns:wp14="http://schemas.microsoft.com/office/word/2010/wordprocessingDrawing" xmlns:wp="http://schemas.openxmlformats.org/drawingml/2006/wordprocessingDrawing" xmlns:w10="urn:schemas-microsoft-com:office:word" xmlns:w="http://schemas.openxmlformats.org/wordprocessingml/2006/main" xmlns:w14="http://schemas.microsoft.com/office/word/2010/wordml" xmlns:wpg="http://schemas.microsoft.com/office/word/2010/wordprocessingGroup" xmlns:wpi="http://schemas.microsoft.com/office/word/2010/wordprocessingInk" xmlns:wne="http://schemas.microsoft.com/office/word/2006/wordml" xmlns:wps="http://schemas.microsoft.com/office/word/2010/wordprocessingShape" mc:Ignorable="w14 wp14">
   <w:endnote w:type="separator" w:id="-1">
     <w:p>
       <w:r>
@@ -4056,7 +4150,7 @@
 </file>
 
 <file path=word/footer1.xml><?xml version="1.0" encoding="utf-8"?>
-<w:ftr xmlns:ve="http://schemas.openxmlformats.org/markup-compatibility/2006" xmlns:o="urn:schemas-microsoft-com:office:office" xmlns:r="http://schemas.openxmlformats.org/officeDocument/2006/relationships" xmlns:m="http://schemas.openxmlformats.org/officeDocument/2006/math" xmlns:v="urn:schemas-microsoft-com:vml" xmlns:wp="http://schemas.openxmlformats.org/drawingml/2006/wordprocessingDrawing" xmlns:w10="urn:schemas-microsoft-com:office:word" xmlns:w="http://schemas.openxmlformats.org/wordprocessingml/2006/main" xmlns:wne="http://schemas.microsoft.com/office/word/2006/wordml">
+<w:ftr xmlns:wpc="http://schemas.microsoft.com/office/word/2010/wordprocessingCanvas" xmlns:mc="http://schemas.openxmlformats.org/markup-compatibility/2006" xmlns:o="urn:schemas-microsoft-com:office:office" xmlns:r="http://schemas.openxmlformats.org/officeDocument/2006/relationships" xmlns:m="http://schemas.openxmlformats.org/officeDocument/2006/math" xmlns:v="urn:schemas-microsoft-com:vml" xmlns:wp14="http://schemas.microsoft.com/office/word/2010/wordprocessingDrawing" xmlns:wp="http://schemas.openxmlformats.org/drawingml/2006/wordprocessingDrawing" xmlns:w10="urn:schemas-microsoft-com:office:word" xmlns:w="http://schemas.openxmlformats.org/wordprocessingml/2006/main" xmlns:w14="http://schemas.microsoft.com/office/word/2010/wordml" xmlns:wpg="http://schemas.microsoft.com/office/word/2010/wordprocessingGroup" xmlns:wpi="http://schemas.microsoft.com/office/word/2010/wordprocessingInk" xmlns:wne="http://schemas.microsoft.com/office/word/2006/wordml" xmlns:wps="http://schemas.microsoft.com/office/word/2010/wordprocessingShape" mc:Ignorable="w14 wp14">
   <w:p>
     <w:pPr>
       <w:pStyle w:val="Header"/>
@@ -4072,6 +4166,7 @@
         <w:id w:val="-2134693748"/>
         <w:text/>
       </w:sdtPr>
+      <w:sdtEndPr/>
       <w:sdtContent>
         <w:r>
           <w:rPr>
@@ -4211,7 +4306,7 @@
         <w:b/>
         <w:noProof/>
       </w:rPr>
-      <w:t>9 September 2013</w:t>
+      <w:t>11 September 2013</w:t>
     </w:r>
     <w:r>
       <w:rPr>
@@ -4224,7 +4319,7 @@
 </file>
 
 <file path=word/footnotes.xml><?xml version="1.0" encoding="utf-8"?>
-<w:footnotes xmlns:ve="http://schemas.openxmlformats.org/markup-compatibility/2006" xmlns:o="urn:schemas-microsoft-com:office:office" xmlns:r="http://schemas.openxmlformats.org/officeDocument/2006/relationships" xmlns:m="http://schemas.openxmlformats.org/officeDocument/2006/math" xmlns:v="urn:schemas-microsoft-com:vml" xmlns:wp="http://schemas.openxmlformats.org/drawingml/2006/wordprocessingDrawing" xmlns:w10="urn:schemas-microsoft-com:office:word" xmlns:w="http://schemas.openxmlformats.org/wordprocessingml/2006/main" xmlns:wne="http://schemas.microsoft.com/office/word/2006/wordml">
+<w:footnotes xmlns:wpc="http://schemas.microsoft.com/office/word/2010/wordprocessingCanvas" xmlns:mc="http://schemas.openxmlformats.org/markup-compatibility/2006" xmlns:o="urn:schemas-microsoft-com:office:office" xmlns:r="http://schemas.openxmlformats.org/officeDocument/2006/relationships" xmlns:m="http://schemas.openxmlformats.org/officeDocument/2006/math" xmlns:v="urn:schemas-microsoft-com:vml" xmlns:wp14="http://schemas.microsoft.com/office/word/2010/wordprocessingDrawing" xmlns:wp="http://schemas.openxmlformats.org/drawingml/2006/wordprocessingDrawing" xmlns:w10="urn:schemas-microsoft-com:office:word" xmlns:w="http://schemas.openxmlformats.org/wordprocessingml/2006/main" xmlns:w14="http://schemas.microsoft.com/office/word/2010/wordml" xmlns:wpg="http://schemas.microsoft.com/office/word/2010/wordprocessingGroup" xmlns:wpi="http://schemas.microsoft.com/office/word/2010/wordprocessingInk" xmlns:wne="http://schemas.microsoft.com/office/word/2006/wordml" xmlns:wps="http://schemas.microsoft.com/office/word/2010/wordprocessingShape" mc:Ignorable="w14 wp14">
   <w:footnote w:type="separator" w:id="-1">
     <w:p>
       <w:r>
@@ -4243,7 +4338,7 @@
 </file>
 
 <file path=word/header1.xml><?xml version="1.0" encoding="utf-8"?>
-<w:hdr xmlns:ve="http://schemas.openxmlformats.org/markup-compatibility/2006" xmlns:o="urn:schemas-microsoft-com:office:office" xmlns:r="http://schemas.openxmlformats.org/officeDocument/2006/relationships" xmlns:m="http://schemas.openxmlformats.org/officeDocument/2006/math" xmlns:v="urn:schemas-microsoft-com:vml" xmlns:wp="http://schemas.openxmlformats.org/drawingml/2006/wordprocessingDrawing" xmlns:w10="urn:schemas-microsoft-com:office:word" xmlns:w="http://schemas.openxmlformats.org/wordprocessingml/2006/main" xmlns:wne="http://schemas.microsoft.com/office/word/2006/wordml">
+<w:hdr xmlns:wpc="http://schemas.microsoft.com/office/word/2010/wordprocessingCanvas" xmlns:mc="http://schemas.openxmlformats.org/markup-compatibility/2006" xmlns:o="urn:schemas-microsoft-com:office:office" xmlns:r="http://schemas.openxmlformats.org/officeDocument/2006/relationships" xmlns:m="http://schemas.openxmlformats.org/officeDocument/2006/math" xmlns:v="urn:schemas-microsoft-com:vml" xmlns:wp14="http://schemas.microsoft.com/office/word/2010/wordprocessingDrawing" xmlns:wp="http://schemas.openxmlformats.org/drawingml/2006/wordprocessingDrawing" xmlns:w10="urn:schemas-microsoft-com:office:word" xmlns:w="http://schemas.openxmlformats.org/wordprocessingml/2006/main" xmlns:w14="http://schemas.microsoft.com/office/word/2010/wordml" xmlns:wpg="http://schemas.microsoft.com/office/word/2010/wordprocessingGroup" xmlns:wpi="http://schemas.microsoft.com/office/word/2010/wordprocessingInk" xmlns:wne="http://schemas.microsoft.com/office/word/2006/wordml" xmlns:wps="http://schemas.microsoft.com/office/word/2010/wordprocessingShape" mc:Ignorable="w14 wp14">
   <w:p>
     <w:pPr>
       <w:pStyle w:val="Header"/>
@@ -4267,7 +4362,7 @@
 </file>
 
 <file path=word/numbering.xml><?xml version="1.0" encoding="utf-8"?>
-<w:numbering xmlns:ve="http://schemas.openxmlformats.org/markup-compatibility/2006" xmlns:o="urn:schemas-microsoft-com:office:office" xmlns:r="http://schemas.openxmlformats.org/officeDocument/2006/relationships" xmlns:m="http://schemas.openxmlformats.org/officeDocument/2006/math" xmlns:v="urn:schemas-microsoft-com:vml" xmlns:wp="http://schemas.openxmlformats.org/drawingml/2006/wordprocessingDrawing" xmlns:w10="urn:schemas-microsoft-com:office:word" xmlns:w="http://schemas.openxmlformats.org/wordprocessingml/2006/main" xmlns:wne="http://schemas.microsoft.com/office/word/2006/wordml">
+<w:numbering xmlns:wpc="http://schemas.microsoft.com/office/word/2010/wordprocessingCanvas" xmlns:mc="http://schemas.openxmlformats.org/markup-compatibility/2006" xmlns:o="urn:schemas-microsoft-com:office:office" xmlns:r="http://schemas.openxmlformats.org/officeDocument/2006/relationships" xmlns:m="http://schemas.openxmlformats.org/officeDocument/2006/math" xmlns:v="urn:schemas-microsoft-com:vml" xmlns:wp14="http://schemas.microsoft.com/office/word/2010/wordprocessingDrawing" xmlns:wp="http://schemas.openxmlformats.org/drawingml/2006/wordprocessingDrawing" xmlns:w10="urn:schemas-microsoft-com:office:word" xmlns:w="http://schemas.openxmlformats.org/wordprocessingml/2006/main" xmlns:w14="http://schemas.microsoft.com/office/word/2010/wordml" xmlns:wpg="http://schemas.microsoft.com/office/word/2010/wordprocessingGroup" xmlns:wpi="http://schemas.microsoft.com/office/word/2010/wordprocessingInk" xmlns:wne="http://schemas.microsoft.com/office/word/2006/wordml" xmlns:wps="http://schemas.microsoft.com/office/word/2010/wordprocessingShape" mc:Ignorable="w14 wp14">
   <w:abstractNum w:abstractNumId="0">
     <w:nsid w:val="00000001"/>
     <w:multiLevelType w:val="multilevel"/>
@@ -8767,7 +8862,7 @@
 </file>
 
 <file path=word/styles.xml><?xml version="1.0" encoding="utf-8"?>
-<w:styles xmlns:r="http://schemas.openxmlformats.org/officeDocument/2006/relationships" xmlns:w="http://schemas.openxmlformats.org/wordprocessingml/2006/main">
+<w:styles xmlns:mc="http://schemas.openxmlformats.org/markup-compatibility/2006" xmlns:r="http://schemas.openxmlformats.org/officeDocument/2006/relationships" xmlns:w="http://schemas.openxmlformats.org/wordprocessingml/2006/main" xmlns:w14="http://schemas.microsoft.com/office/word/2010/wordml" mc:Ignorable="w14">
   <w:docDefaults>
     <w:rPrDefault>
       <w:rPr>
@@ -9003,7 +9098,6 @@
     <w:uiPriority w:val="99"/>
     <w:semiHidden/>
     <w:unhideWhenUsed/>
-    <w:qFormat/>
     <w:tblPr>
       <w:tblInd w:w="0" w:type="dxa"/>
       <w:tblCellMar>
@@ -10492,7 +10586,7 @@
 </file>
 
 <file path=word/glossary/document.xml><?xml version="1.0" encoding="utf-8"?>
-<w:glossaryDocument xmlns:ve="http://schemas.openxmlformats.org/markup-compatibility/2006" xmlns:o="urn:schemas-microsoft-com:office:office" xmlns:r="http://schemas.openxmlformats.org/officeDocument/2006/relationships" xmlns:m="http://schemas.openxmlformats.org/officeDocument/2006/math" xmlns:v="urn:schemas-microsoft-com:vml" xmlns:wp="http://schemas.openxmlformats.org/drawingml/2006/wordprocessingDrawing" xmlns:w10="urn:schemas-microsoft-com:office:word" xmlns:w="http://schemas.openxmlformats.org/wordprocessingml/2006/main" xmlns:wne="http://schemas.microsoft.com/office/word/2006/wordml">
+<w:glossaryDocument xmlns:wpc="http://schemas.microsoft.com/office/word/2010/wordprocessingCanvas" xmlns:mc="http://schemas.openxmlformats.org/markup-compatibility/2006" xmlns:o="urn:schemas-microsoft-com:office:office" xmlns:r="http://schemas.openxmlformats.org/officeDocument/2006/relationships" xmlns:m="http://schemas.openxmlformats.org/officeDocument/2006/math" xmlns:v="urn:schemas-microsoft-com:vml" xmlns:wp14="http://schemas.microsoft.com/office/word/2010/wordprocessingDrawing" xmlns:wp="http://schemas.openxmlformats.org/drawingml/2006/wordprocessingDrawing" xmlns:w10="urn:schemas-microsoft-com:office:word" xmlns:w="http://schemas.openxmlformats.org/wordprocessingml/2006/main" xmlns:w14="http://schemas.microsoft.com/office/word/2010/wordml" xmlns:wpg="http://schemas.microsoft.com/office/word/2010/wordprocessingGroup" xmlns:wpi="http://schemas.microsoft.com/office/word/2010/wordprocessingInk" xmlns:wne="http://schemas.microsoft.com/office/word/2006/wordml" xmlns:wps="http://schemas.microsoft.com/office/word/2010/wordprocessingShape" mc:Ignorable="w14 wp14">
   <w:docParts>
     <w:docPart>
       <w:docPartPr>
@@ -10593,7 +10687,7 @@
 </file>
 
 <file path=word/glossary/fontTable.xml><?xml version="1.0" encoding="utf-8"?>
-<w:fonts xmlns:r="http://schemas.openxmlformats.org/officeDocument/2006/relationships" xmlns:w="http://schemas.openxmlformats.org/wordprocessingml/2006/main">
+<w:fonts xmlns:mc="http://schemas.openxmlformats.org/markup-compatibility/2006" xmlns:r="http://schemas.openxmlformats.org/officeDocument/2006/relationships" xmlns:w="http://schemas.openxmlformats.org/wordprocessingml/2006/main" xmlns:w14="http://schemas.microsoft.com/office/word/2010/wordml" mc:Ignorable="w14">
   <w:font w:name="Times New Roman">
     <w:panose1 w:val="02020603050405020304"/>
     <w:charset w:val="00"/>
@@ -10628,7 +10722,7 @@
     <w:charset w:val="00"/>
     <w:family w:val="modern"/>
     <w:pitch w:val="fixed"/>
-    <w:sig w:usb0="E0002AFF" w:usb1="C0007843" w:usb2="00000009" w:usb3="00000000" w:csb0="000001FF" w:csb1="00000000"/>
+    <w:sig w:usb0="20002A87" w:usb1="00000000" w:usb2="00000000" w:usb3="00000000" w:csb0="000001FF" w:csb1="00000000"/>
   </w:font>
   <w:font w:name="Wingdings">
     <w:panose1 w:val="05000000000000000000"/>
@@ -10676,12 +10770,13 @@
 </file>
 
 <file path=word/glossary/settings.xml><?xml version="1.0" encoding="utf-8"?>
-<w:settings xmlns:o="urn:schemas-microsoft-com:office:office" xmlns:r="http://schemas.openxmlformats.org/officeDocument/2006/relationships" xmlns:m="http://schemas.openxmlformats.org/officeDocument/2006/math" xmlns:v="urn:schemas-microsoft-com:vml" xmlns:w10="urn:schemas-microsoft-com:office:word" xmlns:w="http://schemas.openxmlformats.org/wordprocessingml/2006/main" xmlns:sl="http://schemas.openxmlformats.org/schemaLibrary/2006/main">
+<w:settings xmlns:mc="http://schemas.openxmlformats.org/markup-compatibility/2006" xmlns:o="urn:schemas-microsoft-com:office:office" xmlns:r="http://schemas.openxmlformats.org/officeDocument/2006/relationships" xmlns:m="http://schemas.openxmlformats.org/officeDocument/2006/math" xmlns:v="urn:schemas-microsoft-com:vml" xmlns:w10="urn:schemas-microsoft-com:office:word" xmlns:w="http://schemas.openxmlformats.org/wordprocessingml/2006/main" xmlns:w14="http://schemas.microsoft.com/office/word/2010/wordml" xmlns:sl="http://schemas.openxmlformats.org/schemaLibrary/2006/main" mc:Ignorable="w14">
   <w:view w:val="normal"/>
   <w:defaultTabStop w:val="720"/>
   <w:characterSpacingControl w:val="doNotCompress"/>
   <w:compat>
     <w:useFELayout/>
+    <w:compatSetting w:name="compatibilityMode" w:uri="http://schemas.microsoft.com/office/word" w:val="12"/>
   </w:compat>
   <w:rsids>
     <w:rsidRoot w:val="006F10D3"/>
@@ -10696,6 +10791,7 @@
     <w:rsid w:val="007C57BD"/>
     <w:rsid w:val="008C7B43"/>
     <w:rsid w:val="008D3E82"/>
+    <w:rsid w:val="009340B9"/>
     <w:rsid w:val="009A205D"/>
     <w:rsid w:val="009A4C60"/>
     <w:rsid w:val="00A554A1"/>
@@ -10711,7 +10807,7 @@
     <m:mathFont m:val="Cambria Math"/>
     <m:brkBin m:val="before"/>
     <m:brkBinSub m:val="--"/>
-    <m:smallFrac m:val="off"/>
+    <m:smallFrac m:val="0"/>
     <m:dispDef/>
     <m:lMargin m:val="0"/>
     <m:rMargin m:val="0"/>
@@ -10728,7 +10824,7 @@
 </file>
 
 <file path=word/glossary/styles.xml><?xml version="1.0" encoding="utf-8"?>
-<w:styles xmlns:r="http://schemas.openxmlformats.org/officeDocument/2006/relationships" xmlns:w="http://schemas.openxmlformats.org/wordprocessingml/2006/main">
+<w:styles xmlns:mc="http://schemas.openxmlformats.org/markup-compatibility/2006" xmlns:r="http://schemas.openxmlformats.org/officeDocument/2006/relationships" xmlns:w="http://schemas.openxmlformats.org/wordprocessingml/2006/main" xmlns:w14="http://schemas.microsoft.com/office/word/2010/wordml" mc:Ignorable="w14">
   <w:docDefaults>
     <w:rPrDefault>
       <w:rPr>
@@ -10899,7 +10995,6 @@
     <w:uiPriority w:val="99"/>
     <w:semiHidden/>
     <w:unhideWhenUsed/>
-    <w:qFormat/>
     <w:tblPr>
       <w:tblInd w:w="0" w:type="dxa"/>
       <w:tblCellMar>
@@ -35240,8 +35335,198 @@
 </w:styles>
 </file>
 
+<file path=word/glossary/stylesWithEffects.xml><?xml version="1.0" encoding="utf-8"?>
+<w:styles xmlns:wpc="http://schemas.microsoft.com/office/word/2010/wordprocessingCanvas" xmlns:mc="http://schemas.openxmlformats.org/markup-compatibility/2006" xmlns:o="urn:schemas-microsoft-com:office:office" xmlns:r="http://schemas.openxmlformats.org/officeDocument/2006/relationships" xmlns:m="http://schemas.openxmlformats.org/officeDocument/2006/math" xmlns:v="urn:schemas-microsoft-com:vml" xmlns:wp14="http://schemas.microsoft.com/office/word/2010/wordprocessingDrawing" xmlns:wp="http://schemas.openxmlformats.org/drawingml/2006/wordprocessingDrawing" xmlns:w10="urn:schemas-microsoft-com:office:word" xmlns:w="http://schemas.openxmlformats.org/wordprocessingml/2006/main" xmlns:w14="http://schemas.microsoft.com/office/word/2010/wordml" xmlns:wpg="http://schemas.microsoft.com/office/word/2010/wordprocessingGroup" xmlns:wpi="http://schemas.microsoft.com/office/word/2010/wordprocessingInk" xmlns:wne="http://schemas.microsoft.com/office/word/2006/wordml" xmlns:wps="http://schemas.microsoft.com/office/word/2010/wordprocessingShape" mc:Ignorable="w14 wp14">
+  <w:docDefaults>
+    <w:rPrDefault>
+      <w:rPr>
+        <w:rFonts w:asciiTheme="minorHAnsi" w:eastAsiaTheme="minorEastAsia" w:hAnsiTheme="minorHAnsi" w:cstheme="minorBidi"/>
+        <w:sz w:val="22"/>
+        <w:szCs w:val="22"/>
+        <w:lang w:val="en-US" w:eastAsia="en-US" w:bidi="ar-SA"/>
+      </w:rPr>
+    </w:rPrDefault>
+    <w:pPrDefault>
+      <w:pPr>
+        <w:spacing w:after="200" w:line="276" w:lineRule="auto"/>
+      </w:pPr>
+    </w:pPrDefault>
+  </w:docDefaults>
+  <w:latentStyles w:defLockedState="0" w:defUIPriority="99" w:defSemiHidden="1" w:defUnhideWhenUsed="1" w:defQFormat="0" w:count="267">
+    <w:lsdException w:name="Normal" w:semiHidden="0" w:uiPriority="0" w:unhideWhenUsed="0" w:qFormat="1"/>
+    <w:lsdException w:name="heading 1" w:semiHidden="0" w:uiPriority="9" w:unhideWhenUsed="0" w:qFormat="1"/>
+    <w:lsdException w:name="heading 2" w:uiPriority="9" w:qFormat="1"/>
+    <w:lsdException w:name="heading 3" w:uiPriority="9" w:qFormat="1"/>
+    <w:lsdException w:name="heading 4" w:uiPriority="9" w:qFormat="1"/>
+    <w:lsdException w:name="heading 5" w:uiPriority="9" w:qFormat="1"/>
+    <w:lsdException w:name="heading 6" w:uiPriority="9" w:qFormat="1"/>
+    <w:lsdException w:name="heading 7" w:uiPriority="9" w:qFormat="1"/>
+    <w:lsdException w:name="heading 8" w:uiPriority="9" w:qFormat="1"/>
+    <w:lsdException w:name="heading 9" w:uiPriority="9" w:qFormat="1"/>
+    <w:lsdException w:name="toc 1" w:uiPriority="39"/>
+    <w:lsdException w:name="toc 2" w:uiPriority="39"/>
+    <w:lsdException w:name="toc 3" w:uiPriority="39"/>
+    <w:lsdException w:name="toc 4" w:uiPriority="39"/>
+    <w:lsdException w:name="toc 5" w:uiPriority="39"/>
+    <w:lsdException w:name="toc 6" w:uiPriority="39"/>
+    <w:lsdException w:name="toc 7" w:uiPriority="39"/>
+    <w:lsdException w:name="toc 8" w:uiPriority="39"/>
+    <w:lsdException w:name="toc 9" w:uiPriority="39"/>
+    <w:lsdException w:name="caption" w:uiPriority="35" w:qFormat="1"/>
+    <w:lsdException w:name="Title" w:semiHidden="0" w:uiPriority="10" w:unhideWhenUsed="0" w:qFormat="1"/>
+    <w:lsdException w:name="Default Paragraph Font" w:uiPriority="1"/>
+    <w:lsdException w:name="Subtitle" w:semiHidden="0" w:uiPriority="11" w:unhideWhenUsed="0" w:qFormat="1"/>
+    <w:lsdException w:name="Strong" w:semiHidden="0" w:uiPriority="22" w:unhideWhenUsed="0" w:qFormat="1"/>
+    <w:lsdException w:name="Emphasis" w:semiHidden="0" w:uiPriority="20" w:unhideWhenUsed="0" w:qFormat="1"/>
+    <w:lsdException w:name="Table Grid" w:semiHidden="0" w:uiPriority="59" w:unhideWhenUsed="0"/>
+    <w:lsdException w:name="Placeholder Text" w:unhideWhenUsed="0"/>
+    <w:lsdException w:name="No Spacing" w:semiHidden="0" w:uiPriority="1" w:unhideWhenUsed="0" w:qFormat="1"/>
+    <w:lsdException w:name="Light Shading" w:semiHidden="0" w:uiPriority="60" w:unhideWhenUsed="0"/>
+    <w:lsdException w:name="Light List" w:semiHidden="0" w:uiPriority="61" w:unhideWhenUsed="0"/>
+    <w:lsdException w:name="Light Grid" w:semiHidden="0" w:uiPriority="62" w:unhideWhenUsed="0"/>
+    <w:lsdException w:name="Medium Shading 1" w:semiHidden="0" w:uiPriority="63" w:unhideWhenUsed="0"/>
+    <w:lsdException w:name="Medium Shading 2" w:semiHidden="0" w:uiPriority="64" w:unhideWhenUsed="0"/>
+    <w:lsdException w:name="Medium List 1" w:semiHidden="0" w:uiPriority="65" w:unhideWhenUsed="0"/>
+    <w:lsdException w:name="Medium List 2" w:semiHidden="0" w:uiPriority="66" w:unhideWhenUsed="0"/>
+    <w:lsdException w:name="Medium Grid 1" w:semiHidden="0" w:uiPriority="67" w:unhideWhenUsed="0"/>
+    <w:lsdException w:name="Medium Grid 2" w:semiHidden="0" w:uiPriority="68" w:unhideWhenUsed="0"/>
+    <w:lsdException w:name="Medium Grid 3" w:semiHidden="0" w:uiPriority="69" w:unhideWhenUsed="0"/>
+    <w:lsdException w:name="Dark List" w:semiHidden="0" w:uiPriority="70" w:unhideWhenUsed="0"/>
+    <w:lsdException w:name="Colorful Shading" w:semiHidden="0" w:uiPriority="71" w:unhideWhenUsed="0"/>
+    <w:lsdException w:name="Colorful List" w:semiHidden="0" w:uiPriority="72" w:unhideWhenUsed="0"/>
+    <w:lsdException w:name="Colorful Grid" w:semiHidden="0" w:uiPriority="73" w:unhideWhenUsed="0"/>
+    <w:lsdException w:name="Light Shading Accent 1" w:semiHidden="0" w:uiPriority="60" w:unhideWhenUsed="0"/>
+    <w:lsdException w:name="Light List Accent 1" w:semiHidden="0" w:uiPriority="61" w:unhideWhenUsed="0"/>
+    <w:lsdException w:name="Light Grid Accent 1" w:semiHidden="0" w:uiPriority="62" w:unhideWhenUsed="0"/>
+    <w:lsdException w:name="Medium Shading 1 Accent 1" w:semiHidden="0" w:uiPriority="63" w:unhideWhenUsed="0"/>
+    <w:lsdException w:name="Medium Shading 2 Accent 1" w:semiHidden="0" w:uiPriority="64" w:unhideWhenUsed="0"/>
+    <w:lsdException w:name="Medium List 1 Accent 1" w:semiHidden="0" w:uiPriority="65" w:unhideWhenUsed="0"/>
+    <w:lsdException w:name="Revision" w:unhideWhenUsed="0"/>
+    <w:lsdException w:name="List Paragraph" w:semiHidden="0" w:uiPriority="34" w:unhideWhenUsed="0" w:qFormat="1"/>
+    <w:lsdException w:name="Quote" w:semiHidden="0" w:uiPriority="29" w:unhideWhenUsed="0" w:qFormat="1"/>
+    <w:lsdException w:name="Intense Quote" w:semiHidden="0" w:uiPriority="30" w:unhideWhenUsed="0" w:qFormat="1"/>
+    <w:lsdException w:name="Medium List 2 Accent 1" w:semiHidden="0" w:uiPriority="66" w:unhideWhenUsed="0"/>
+    <w:lsdException w:name="Medium Grid 1 Accent 1" w:semiHidden="0" w:uiPriority="67" w:unhideWhenUsed="0"/>
+    <w:lsdException w:name="Medium Grid 2 Accent 1" w:semiHidden="0" w:uiPriority="68" w:unhideWhenUsed="0"/>
+    <w:lsdException w:name="Medium Grid 3 Accent 1" w:semiHidden="0" w:uiPriority="69" w:unhideWhenUsed="0"/>
+    <w:lsdException w:name="Dark List Accent 1" w:semiHidden="0" w:uiPriority="70" w:unhideWhenUsed="0"/>
+    <w:lsdException w:name="Colorful Shading Accent 1" w:semiHidden="0" w:uiPriority="71" w:unhideWhenUsed="0"/>
+    <w:lsdException w:name="Colorful List Accent 1" w:semiHidden="0" w:uiPriority="72" w:unhideWhenUsed="0"/>
+    <w:lsdException w:name="Colorful Grid Accent 1" w:semiHidden="0" w:uiPriority="73" w:unhideWhenUsed="0"/>
+    <w:lsdException w:name="Light Shading Accent 2" w:semiHidden="0" w:uiPriority="60" w:unhideWhenUsed="0"/>
+    <w:lsdException w:name="Light List Accent 2" w:semiHidden="0" w:uiPriority="61" w:unhideWhenUsed="0"/>
+    <w:lsdException w:name="Light Grid Accent 2" w:semiHidden="0" w:uiPriority="62" w:unhideWhenUsed="0"/>
+    <w:lsdException w:name="Medium Shading 1 Accent 2" w:semiHidden="0" w:uiPriority="63" w:unhideWhenUsed="0"/>
+    <w:lsdException w:name="Medium Shading 2 Accent 2" w:semiHidden="0" w:uiPriority="64" w:unhideWhenUsed="0"/>
+    <w:lsdException w:name="Medium List 1 Accent 2" w:semiHidden="0" w:uiPriority="65" w:unhideWhenUsed="0"/>
+    <w:lsdException w:name="Medium List 2 Accent 2" w:semiHidden="0" w:uiPriority="66" w:unhideWhenUsed="0"/>
+    <w:lsdException w:name="Medium Grid 1 Accent 2" w:semiHidden="0" w:uiPriority="67" w:unhideWhenUsed="0"/>
+    <w:lsdException w:name="Medium Grid 2 Accent 2" w:semiHidden="0" w:uiPriority="68" w:unhideWhenUsed="0"/>
+    <w:lsdException w:name="Medium Grid 3 Accent 2" w:semiHidden="0" w:uiPriority="69" w:unhideWhenUsed="0"/>
+    <w:lsdException w:name="Dark List Accent 2" w:semiHidden="0" w:uiPriority="70" w:unhideWhenUsed="0"/>
+    <w:lsdException w:name="Colorful Shading Accent 2" w:semiHidden="0" w:uiPriority="71" w:unhideWhenUsed="0"/>
+    <w:lsdException w:name="Colorful List Accent 2" w:semiHidden="0" w:uiPriority="72" w:unhideWhenUsed="0"/>
+    <w:lsdException w:name="Colorful Grid Accent 2" w:semiHidden="0" w:uiPriority="73" w:unhideWhenUsed="0"/>
+    <w:lsdException w:name="Light Shading Accent 3" w:semiHidden="0" w:uiPriority="60" w:unhideWhenUsed="0"/>
+    <w:lsdException w:name="Light List Accent 3" w:semiHidden="0" w:uiPriority="61" w:unhideWhenUsed="0"/>
+    <w:lsdException w:name="Light Grid Accent 3" w:semiHidden="0" w:uiPriority="62" w:unhideWhenUsed="0"/>
+    <w:lsdException w:name="Medium Shading 1 Accent 3" w:semiHidden="0" w:uiPriority="63" w:unhideWhenUsed="0"/>
+    <w:lsdException w:name="Medium Shading 2 Accent 3" w:semiHidden="0" w:uiPriority="64" w:unhideWhenUsed="0"/>
+    <w:lsdException w:name="Medium List 1 Accent 3" w:semiHidden="0" w:uiPriority="65" w:unhideWhenUsed="0"/>
+    <w:lsdException w:name="Medium List 2 Accent 3" w:semiHidden="0" w:uiPriority="66" w:unhideWhenUsed="0"/>
+    <w:lsdException w:name="Medium Grid 1 Accent 3" w:semiHidden="0" w:uiPriority="67" w:unhideWhenUsed="0"/>
+    <w:lsdException w:name="Medium Grid 2 Accent 3" w:semiHidden="0" w:uiPriority="68" w:unhideWhenUsed="0"/>
+    <w:lsdException w:name="Medium Grid 3 Accent 3" w:semiHidden="0" w:uiPriority="69" w:unhideWhenUsed="0"/>
+    <w:lsdException w:name="Dark List Accent 3" w:semiHidden="0" w:uiPriority="70" w:unhideWhenUsed="0"/>
+    <w:lsdException w:name="Colorful Shading Accent 3" w:semiHidden="0" w:uiPriority="71" w:unhideWhenUsed="0"/>
+    <w:lsdException w:name="Colorful List Accent 3" w:semiHidden="0" w:uiPriority="72" w:unhideWhenUsed="0"/>
+    <w:lsdException w:name="Colorful Grid Accent 3" w:semiHidden="0" w:uiPriority="73" w:unhideWhenUsed="0"/>
+    <w:lsdException w:name="Light Shading Accent 4" w:semiHidden="0" w:uiPriority="60" w:unhideWhenUsed="0"/>
+    <w:lsdException w:name="Light List Accent 4" w:semiHidden="0" w:uiPriority="61" w:unhideWhenUsed="0"/>
+    <w:lsdException w:name="Light Grid Accent 4" w:semiHidden="0" w:uiPriority="62" w:unhideWhenUsed="0"/>
+    <w:lsdException w:name="Medium Shading 1 Accent 4" w:semiHidden="0" w:uiPriority="63" w:unhideWhenUsed="0"/>
+    <w:lsdException w:name="Medium Shading 2 Accent 4" w:semiHidden="0" w:uiPriority="64" w:unhideWhenUsed="0"/>
+    <w:lsdException w:name="Medium List 1 Accent 4" w:semiHidden="0" w:uiPriority="65" w:unhideWhenUsed="0"/>
+    <w:lsdException w:name="Medium List 2 Accent 4" w:semiHidden="0" w:uiPriority="66" w:unhideWhenUsed="0"/>
+    <w:lsdException w:name="Medium Grid 1 Accent 4" w:semiHidden="0" w:uiPriority="67" w:unhideWhenUsed="0"/>
+    <w:lsdException w:name="Medium Grid 2 Accent 4" w:semiHidden="0" w:uiPriority="68" w:unhideWhenUsed="0"/>
+    <w:lsdException w:name="Medium Grid 3 Accent 4" w:semiHidden="0" w:uiPriority="69" w:unhideWhenUsed="0"/>
+    <w:lsdException w:name="Dark List Accent 4" w:semiHidden="0" w:uiPriority="70" w:unhideWhenUsed="0"/>
+    <w:lsdException w:name="Colorful Shading Accent 4" w:semiHidden="0" w:uiPriority="71" w:unhideWhenUsed="0"/>
+    <w:lsdException w:name="Colorful List Accent 4" w:semiHidden="0" w:uiPriority="72" w:unhideWhenUsed="0"/>
+    <w:lsdException w:name="Colorful Grid Accent 4" w:semiHidden="0" w:uiPriority="73" w:unhideWhenUsed="0"/>
+    <w:lsdException w:name="Light Shading Accent 5" w:semiHidden="0" w:uiPriority="60" w:unhideWhenUsed="0"/>
+    <w:lsdException w:name="Light List Accent 5" w:semiHidden="0" w:uiPriority="61" w:unhideWhenUsed="0"/>
+    <w:lsdException w:name="Light Grid Accent 5" w:semiHidden="0" w:uiPriority="62" w:unhideWhenUsed="0"/>
+    <w:lsdException w:name="Medium Shading 1 Accent 5" w:semiHidden="0" w:uiPriority="63" w:unhideWhenUsed="0"/>
+    <w:lsdException w:name="Medium Shading 2 Accent 5" w:semiHidden="0" w:uiPriority="64" w:unhideWhenUsed="0"/>
+    <w:lsdException w:name="Medium List 1 Accent 5" w:semiHidden="0" w:uiPriority="65" w:unhideWhenUsed="0"/>
+    <w:lsdException w:name="Medium List 2 Accent 5" w:semiHidden="0" w:uiPriority="66" w:unhideWhenUsed="0"/>
+    <w:lsdException w:name="Medium Grid 1 Accent 5" w:semiHidden="0" w:uiPriority="67" w:unhideWhenUsed="0"/>
+    <w:lsdException w:name="Medium Grid 2 Accent 5" w:semiHidden="0" w:uiPriority="68" w:unhideWhenUsed="0"/>
+    <w:lsdException w:name="Medium Grid 3 Accent 5" w:semiHidden="0" w:uiPriority="69" w:unhideWhenUsed="0"/>
+    <w:lsdException w:name="Dark List Accent 5" w:semiHidden="0" w:uiPriority="70" w:unhideWhenUsed="0"/>
+    <w:lsdException w:name="Colorful Shading Accent 5" w:semiHidden="0" w:uiPriority="71" w:unhideWhenUsed="0"/>
+    <w:lsdException w:name="Colorful List Accent 5" w:semiHidden="0" w:uiPriority="72" w:unhideWhenUsed="0"/>
+    <w:lsdException w:name="Colorful Grid Accent 5" w:semiHidden="0" w:uiPriority="73" w:unhideWhenUsed="0"/>
+    <w:lsdException w:name="Light Shading Accent 6" w:semiHidden="0" w:uiPriority="60" w:unhideWhenUsed="0"/>
+    <w:lsdException w:name="Light List Accent 6" w:semiHidden="0" w:uiPriority="61" w:unhideWhenUsed="0"/>
+    <w:lsdException w:name="Light Grid Accent 6" w:semiHidden="0" w:uiPriority="62" w:unhideWhenUsed="0"/>
+    <w:lsdException w:name="Medium Shading 1 Accent 6" w:semiHidden="0" w:uiPriority="63" w:unhideWhenUsed="0"/>
+    <w:lsdException w:name="Medium Shading 2 Accent 6" w:semiHidden="0" w:uiPriority="64" w:unhideWhenUsed="0"/>
+    <w:lsdException w:name="Medium List 1 Accent 6" w:semiHidden="0" w:uiPriority="65" w:unhideWhenUsed="0"/>
+    <w:lsdException w:name="Medium List 2 Accent 6" w:semiHidden="0" w:uiPriority="66" w:unhideWhenUsed="0"/>
+    <w:lsdException w:name="Medium Grid 1 Accent 6" w:semiHidden="0" w:uiPriority="67" w:unhideWhenUsed="0"/>
+    <w:lsdException w:name="Medium Grid 2 Accent 6" w:semiHidden="0" w:uiPriority="68" w:unhideWhenUsed="0"/>
+    <w:lsdException w:name="Medium Grid 3 Accent 6" w:semiHidden="0" w:uiPriority="69" w:unhideWhenUsed="0"/>
+    <w:lsdException w:name="Dark List Accent 6" w:semiHidden="0" w:uiPriority="70" w:unhideWhenUsed="0"/>
+    <w:lsdException w:name="Colorful Shading Accent 6" w:semiHidden="0" w:uiPriority="71" w:unhideWhenUsed="0"/>
+    <w:lsdException w:name="Colorful List Accent 6" w:semiHidden="0" w:uiPriority="72" w:unhideWhenUsed="0"/>
+    <w:lsdException w:name="Colorful Grid Accent 6" w:semiHidden="0" w:uiPriority="73" w:unhideWhenUsed="0"/>
+    <w:lsdException w:name="Subtle Emphasis" w:semiHidden="0" w:uiPriority="19" w:unhideWhenUsed="0" w:qFormat="1"/>
+    <w:lsdException w:name="Intense Emphasis" w:semiHidden="0" w:uiPriority="21" w:unhideWhenUsed="0" w:qFormat="1"/>
+    <w:lsdException w:name="Subtle Reference" w:semiHidden="0" w:uiPriority="31" w:unhideWhenUsed="0" w:qFormat="1"/>
+    <w:lsdException w:name="Intense Reference" w:semiHidden="0" w:uiPriority="32" w:unhideWhenUsed="0" w:qFormat="1"/>
+    <w:lsdException w:name="Book Title" w:semiHidden="0" w:uiPriority="33" w:unhideWhenUsed="0" w:qFormat="1"/>
+    <w:lsdException w:name="Bibliography" w:uiPriority="37"/>
+    <w:lsdException w:name="TOC Heading" w:uiPriority="39" w:qFormat="1"/>
+  </w:latentStyles>
+  <w:style w:type="paragraph" w:default="1" w:styleId="Normal">
+    <w:name w:val="Normal"/>
+    <w:qFormat/>
+  </w:style>
+  <w:style w:type="character" w:default="1" w:styleId="DefaultParagraphFont">
+    <w:name w:val="Default Paragraph Font"/>
+    <w:uiPriority w:val="1"/>
+    <w:semiHidden/>
+    <w:unhideWhenUsed/>
+  </w:style>
+  <w:style w:type="table" w:default="1" w:styleId="TableNormal">
+    <w:name w:val="Normal Table"/>
+    <w:uiPriority w:val="99"/>
+    <w:semiHidden/>
+    <w:unhideWhenUsed/>
+    <w:tblPr>
+      <w:tblInd w:w="0" w:type="dxa"/>
+      <w:tblCellMar>
+        <w:top w:w="0" w:type="dxa"/>
+        <w:left w:w="108" w:type="dxa"/>
+        <w:bottom w:w="0" w:type="dxa"/>
+        <w:right w:w="108" w:type="dxa"/>
+      </w:tblCellMar>
+    </w:tblPr>
+  </w:style>
+  <w:style w:type="numbering" w:default="1" w:styleId="NoList">
+    <w:name w:val="No List"/>
+    <w:uiPriority w:val="99"/>
+    <w:semiHidden/>
+    <w:unhideWhenUsed/>
+  </w:style>
+</w:styles>
+</file>
+
 <file path=word/glossary/webSettings.xml><?xml version="1.0" encoding="utf-8"?>
-<w:webSettings xmlns:r="http://schemas.openxmlformats.org/officeDocument/2006/relationships" xmlns:w="http://schemas.openxmlformats.org/wordprocessingml/2006/main">
+<w:webSettings xmlns:mc="http://schemas.openxmlformats.org/markup-compatibility/2006" xmlns:r="http://schemas.openxmlformats.org/officeDocument/2006/relationships" xmlns:w="http://schemas.openxmlformats.org/wordprocessingml/2006/main" xmlns:w14="http://schemas.microsoft.com/office/word/2010/wordml" mc:Ignorable="w14">
   <w:optimizeForBrowser/>
   <w:allowPNG/>
 </w:webSettings>
@@ -35535,7 +35820,7 @@
 </file>
 
 <file path=customXml/itemProps1.xml><?xml version="1.0" encoding="utf-8"?>
-<ds:datastoreItem xmlns:ds="http://schemas.openxmlformats.org/officeDocument/2006/customXml" ds:itemID="{2D6DC6C2-2454-4B5F-9EE8-461F0FED119B}">
+<ds:datastoreItem xmlns:ds="http://schemas.openxmlformats.org/officeDocument/2006/customXml" ds:itemID="{96BA21F8-FCF2-4145-9ED3-31DE342009E9}">
   <ds:schemaRefs>
     <ds:schemaRef ds:uri="http://schemas.openxmlformats.org/officeDocument/2006/bibliography"/>
   </ds:schemaRefs>

</xml_diff>

<commit_message>
Added phases 2 and 3 to CONOPS
</commit_message>
<xml_diff>
--- a/RCL-P-CMQA2-Rascal-RFP.docx
+++ b/RCL-P-CMQA2-Rascal-RFP.docx
@@ -4054,8 +4054,133 @@
           <w:lang w:eastAsia="en-US" w:bidi="ar-SA"/>
         </w:rPr>
       </w:pPr>
-      <w:bookmarkStart w:id="4" w:name="_GoBack"/>
-      <w:bookmarkEnd w:id="4"/>
+      <w:r>
+        <w:rPr>
+          <w:sz w:val="22"/>
+          <w:szCs w:val="22"/>
+          <w:lang w:eastAsia="en-US" w:bidi="ar-SA"/>
+        </w:rPr>
+        <w:t>This phase is initiated by the release of one of the two separate 3U spacecraft from their common baseplate. Upon release, said spacecraft will drift away from the secured spacecraft at a controlled rate (a few centimeters a second). During this process, each spacecraft will orient itself such that their image navigation tools are pointed in the other’s general direction. Eac</w:t>
+      </w:r>
+      <w:r>
+        <w:rPr>
+          <w:sz w:val="22"/>
+          <w:szCs w:val="22"/>
+          <w:lang w:eastAsia="en-US" w:bidi="ar-SA"/>
+        </w:rPr>
+        <w:t xml:space="preserve">h spacecraft will continue to point at the other </w:t>
+      </w:r>
+      <w:r>
+        <w:rPr>
+          <w:sz w:val="22"/>
+          <w:szCs w:val="22"/>
+          <w:lang w:eastAsia="en-US" w:bidi="ar-SA"/>
+        </w:rPr>
+        <w:t xml:space="preserve">until a separation gap of 100 meters </w:t>
+      </w:r>
+      <w:r>
+        <w:rPr>
+          <w:sz w:val="22"/>
+          <w:szCs w:val="22"/>
+          <w:lang w:eastAsia="en-US" w:bidi="ar-SA"/>
+        </w:rPr>
+        <w:t xml:space="preserve">has been attained. This process will likely take 3-4 orbits and will occur autonomously. </w:t>
+      </w:r>
+      <w:r>
+        <w:rPr>
+          <w:sz w:val="22"/>
+          <w:szCs w:val="22"/>
+          <w:lang w:eastAsia="en-US" w:bidi="ar-SA"/>
+        </w:rPr>
+        <w:t>Also during this process, zero-net thrust bursts will be issued by each spacecraft for observation by the other.</w:t>
+      </w:r>
+    </w:p>
+    <w:p>
+      <w:pPr>
+        <w:pStyle w:val="BodyText"/>
+        <w:jc w:val="both"/>
+        <w:rPr>
+          <w:sz w:val="22"/>
+          <w:szCs w:val="22"/>
+          <w:lang w:eastAsia="en-US" w:bidi="ar-SA"/>
+        </w:rPr>
+      </w:pPr>
+      <w:r>
+        <w:rPr>
+          <w:b/>
+          <w:sz w:val="22"/>
+          <w:szCs w:val="22"/>
+          <w:u w:val="single"/>
+          <w:lang w:eastAsia="en-US" w:bidi="ar-SA"/>
+        </w:rPr>
+        <w:t>Phase 3: Rendezvous/Complete Mission Success</w:t>
+      </w:r>
+    </w:p>
+    <w:p>
+      <w:pPr>
+        <w:pStyle w:val="BodyText"/>
+        <w:jc w:val="both"/>
+        <w:rPr>
+          <w:sz w:val="22"/>
+          <w:szCs w:val="22"/>
+          <w:lang w:eastAsia="en-US" w:bidi="ar-SA"/>
+        </w:rPr>
+      </w:pPr>
+      <w:r>
+        <w:rPr>
+          <w:sz w:val="22"/>
+          <w:szCs w:val="22"/>
+          <w:lang w:eastAsia="en-US" w:bidi="ar-SA"/>
+        </w:rPr>
+        <w:t>Once this 100 m</w:t>
+      </w:r>
+      <w:r>
+        <w:rPr>
+          <w:sz w:val="22"/>
+          <w:szCs w:val="22"/>
+          <w:lang w:eastAsia="en-US" w:bidi="ar-SA"/>
+        </w:rPr>
+        <w:t>eter</w:t>
+      </w:r>
+      <w:r>
+        <w:rPr>
+          <w:sz w:val="22"/>
+          <w:szCs w:val="22"/>
+          <w:lang w:eastAsia="en-US" w:bidi="ar-SA"/>
+        </w:rPr>
+        <w:t xml:space="preserve"> gap has been reached, a command will be sent to the released satellite to begin the process </w:t>
+      </w:r>
+      <w:r>
+        <w:rPr>
+          <w:sz w:val="22"/>
+          <w:szCs w:val="22"/>
+          <w:lang w:eastAsia="en-US" w:bidi="ar-SA"/>
+        </w:rPr>
+        <w:t>of returning within 10 meters of the secured spacecraft. The same processes that took place during separation will also occur during this phase. Once a less than 10 meter separation has been attained for at least one orbit, the process will be repeated with the secured spacecraft. As a note, in order to mitigate the risk of one satellite losing the other in orbit, GPS receivers and communications crosslinks will be included on each spacecraft, as to keep track of each satellite if too large a separation was attained or in the event of a failure of the propulsion or navigation systems of either spacecraft. This entire process will likely take 2-4 weeks.</w:t>
+      </w:r>
+    </w:p>
+    <w:p>
+      <w:pPr>
+        <w:pStyle w:val="BodyText"/>
+        <w:jc w:val="both"/>
+        <w:rPr>
+          <w:b/>
+          <w:sz w:val="22"/>
+          <w:szCs w:val="22"/>
+          <w:u w:val="single"/>
+          <w:lang w:eastAsia="en-US" w:bidi="ar-SA"/>
+        </w:rPr>
+      </w:pPr>
+      <w:r>
+        <w:rPr>
+          <w:b/>
+          <w:sz w:val="22"/>
+          <w:szCs w:val="22"/>
+          <w:u w:val="single"/>
+          <w:lang w:eastAsia="en-US" w:bidi="ar-SA"/>
+        </w:rPr>
+        <w:t>Phase 4: Extended Operations</w:t>
+      </w:r>
     </w:p>
     <w:p>
       <w:pPr>
@@ -4064,6 +4189,8 @@
           <w:lang w:eastAsia="en-US" w:bidi="ar-SA"/>
         </w:rPr>
       </w:pPr>
+      <w:bookmarkStart w:id="4" w:name="_GoBack"/>
+      <w:bookmarkEnd w:id="4"/>
     </w:p>
     <w:p>
       <w:pPr>
@@ -10787,11 +10914,11 @@
     <w:rsid w:val="00383DB6"/>
     <w:rsid w:val="003C72D6"/>
     <w:rsid w:val="005C1E0B"/>
+    <w:rsid w:val="006E1DE5"/>
     <w:rsid w:val="006F10D3"/>
     <w:rsid w:val="007C57BD"/>
     <w:rsid w:val="008C7B43"/>
     <w:rsid w:val="008D3E82"/>
-    <w:rsid w:val="009340B9"/>
     <w:rsid w:val="009A205D"/>
     <w:rsid w:val="009A4C60"/>
     <w:rsid w:val="00A554A1"/>
@@ -35820,7 +35947,7 @@
 </file>
 
 <file path=customXml/itemProps1.xml><?xml version="1.0" encoding="utf-8"?>
-<ds:datastoreItem xmlns:ds="http://schemas.openxmlformats.org/officeDocument/2006/customXml" ds:itemID="{96BA21F8-FCF2-4145-9ED3-31DE342009E9}">
+<ds:datastoreItem xmlns:ds="http://schemas.openxmlformats.org/officeDocument/2006/customXml" ds:itemID="{F12953ED-FD2E-4DD1-98D5-E64AFB2CBC08}">
   <ds:schemaRefs>
     <ds:schemaRef ds:uri="http://schemas.openxmlformats.org/officeDocument/2006/bibliography"/>
   </ds:schemaRefs>

</xml_diff>

<commit_message>
Added spacecraft components section
</commit_message>
<xml_diff>
--- a/RCL-P-CMQA2-Rascal-RFP.docx
+++ b/RCL-P-CMQA2-Rascal-RFP.docx
@@ -3948,7 +3948,6 @@
     <w:p>
       <w:pPr>
         <w:pStyle w:val="Heading2"/>
-        <w:spacing w:after="120"/>
       </w:pPr>
       <w:r>
         <w:t>Concept of Operations</w:t>
@@ -4185,12 +4184,682 @@
     <w:p>
       <w:pPr>
         <w:pStyle w:val="BodyText"/>
+        <w:jc w:val="both"/>
         <w:rPr>
           <w:lang w:eastAsia="en-US" w:bidi="ar-SA"/>
         </w:rPr>
       </w:pPr>
+      <w:r>
+        <w:rPr>
+          <w:lang w:eastAsia="en-US" w:bidi="ar-SA"/>
+        </w:rPr>
+        <w:t xml:space="preserve">After the completion of Phase 3, the secured spacecraft will be released from the common baseplate. After achieving stability, it will begin to drift away from the other spacecraft and the baseplate itself. After achieving a distance of 10-50 meters, each spacecraft will attempt to rendezvous with each other, as well as the baseplate. If possible, each satellite will dock with the other, by means of Velcro, electromagnets, or some other means, as determined by analyses that will be conducted in the upcoming semesters. This phase of the mission is not the ultimate focus of this project, but merely an objective to be attempted after the successful completion of the mission parameters, as </w:t>
+      </w:r>
+      <w:proofErr w:type="gramStart"/>
+      <w:r>
+        <w:rPr>
+          <w:lang w:eastAsia="en-US" w:bidi="ar-SA"/>
+        </w:rPr>
+        <w:t>laid</w:t>
+      </w:r>
+      <w:proofErr w:type="gramEnd"/>
+      <w:r>
+        <w:rPr>
+          <w:lang w:eastAsia="en-US" w:bidi="ar-SA"/>
+        </w:rPr>
+        <w:t xml:space="preserve"> out in the previous 3 phases.</w:t>
+      </w:r>
+    </w:p>
+    <w:p>
+      <w:pPr>
+        <w:pStyle w:val="BodyText"/>
+        <w:jc w:val="both"/>
+        <w:rPr>
+          <w:lang w:eastAsia="en-US" w:bidi="ar-SA"/>
+        </w:rPr>
+      </w:pPr>
+    </w:p>
+    <w:p>
+      <w:pPr>
+        <w:pStyle w:val="BodyText"/>
+        <w:jc w:val="both"/>
+        <w:rPr>
+          <w:lang w:eastAsia="en-US" w:bidi="ar-SA"/>
+        </w:rPr>
+      </w:pPr>
+    </w:p>
+    <w:p>
+      <w:pPr>
+        <w:pStyle w:val="BodyText"/>
+        <w:jc w:val="both"/>
+        <w:rPr>
+          <w:lang w:eastAsia="en-US" w:bidi="ar-SA"/>
+        </w:rPr>
+      </w:pPr>
+    </w:p>
+    <w:p>
+      <w:pPr>
+        <w:pStyle w:val="BodyText"/>
+        <w:jc w:val="both"/>
+        <w:rPr>
+          <w:lang w:eastAsia="en-US" w:bidi="ar-SA"/>
+        </w:rPr>
+      </w:pPr>
+    </w:p>
+    <w:p>
+      <w:pPr>
+        <w:pStyle w:val="Heading2"/>
+      </w:pPr>
+      <w:r>
+        <w:lastRenderedPageBreak/>
+        <w:t>Spacecraft Components</w:t>
+      </w:r>
+    </w:p>
+    <w:p>
+      <w:pPr>
+        <w:pStyle w:val="BodyText"/>
+        <w:jc w:val="both"/>
+        <w:rPr>
+          <w:sz w:val="22"/>
+          <w:szCs w:val="22"/>
+          <w:lang w:eastAsia="en-US" w:bidi="ar-SA"/>
+        </w:rPr>
+      </w:pPr>
+      <w:r>
+        <w:rPr>
+          <w:sz w:val="22"/>
+          <w:szCs w:val="22"/>
+          <w:lang w:eastAsia="en-US" w:bidi="ar-SA"/>
+        </w:rPr>
+        <w:t xml:space="preserve">The total 6U spacecraft consists of two separate 3U spacecraft, each of which contain the </w:t>
+      </w:r>
+      <w:r>
+        <w:rPr>
+          <w:sz w:val="22"/>
+          <w:szCs w:val="22"/>
+          <w:lang w:eastAsia="en-US" w:bidi="ar-SA"/>
+        </w:rPr>
+        <w:t xml:space="preserve">exact same subsystems and payloads. All </w:t>
+      </w:r>
+      <w:r>
+        <w:rPr>
+          <w:sz w:val="22"/>
+          <w:szCs w:val="22"/>
+          <w:lang w:eastAsia="en-US" w:bidi="ar-SA"/>
+        </w:rPr>
+        <w:t>of the core bus elements (such as the communications, command and data handling, and power subsystems) have flown or will have been flown on previous missions at Saint Louis University. This will allow for greater attention to the design and fabrication of the structures associated with each satellite (such as the skeletons and baseplate) and of the propulsion units themselves, each of which will be the main focus of the upcoming semesters. Table-2 below lists each of the components that will be incorporated into each satellite.</w:t>
+      </w:r>
       <w:bookmarkStart w:id="4" w:name="_GoBack"/>
       <w:bookmarkEnd w:id="4"/>
+    </w:p>
+    <w:p>
+      <w:pPr>
+        <w:pStyle w:val="BodyText"/>
+        <w:jc w:val="center"/>
+        <w:rPr>
+          <w:sz w:val="22"/>
+          <w:szCs w:val="22"/>
+          <w:lang w:eastAsia="en-US" w:bidi="ar-SA"/>
+        </w:rPr>
+      </w:pPr>
+      <w:proofErr w:type="gramStart"/>
+      <w:r>
+        <w:rPr>
+          <w:b/>
+          <w:sz w:val="22"/>
+          <w:szCs w:val="22"/>
+          <w:lang w:eastAsia="en-US" w:bidi="ar-SA"/>
+        </w:rPr>
+        <w:t>Table-4.</w:t>
+      </w:r>
+      <w:proofErr w:type="gramEnd"/>
+      <w:r>
+        <w:rPr>
+          <w:b/>
+          <w:sz w:val="22"/>
+          <w:szCs w:val="22"/>
+          <w:lang w:eastAsia="en-US" w:bidi="ar-SA"/>
+        </w:rPr>
+        <w:t xml:space="preserve"> Spacecraft Components for Rascal 3U</w:t>
+      </w:r>
+    </w:p>
+    <w:tbl>
+      <w:tblPr>
+        <w:tblStyle w:val="TableGrid"/>
+        <w:tblW w:w="0" w:type="auto"/>
+        <w:tblLook w:val="04A0" w:firstRow="1" w:lastRow="0" w:firstColumn="1" w:lastColumn="0" w:noHBand="0" w:noVBand="1"/>
+      </w:tblPr>
+      <w:tblGrid>
+        <w:gridCol w:w="3528"/>
+        <w:gridCol w:w="6048"/>
+      </w:tblGrid>
+      <w:tr>
+        <w:tc>
+          <w:tcPr>
+            <w:tcW w:w="3528" w:type="dxa"/>
+            <w:tcBorders>
+              <w:bottom w:val="threeDEmboss" w:sz="24" w:space="0" w:color="auto"/>
+            </w:tcBorders>
+            <w:shd w:val="clear" w:color="auto" w:fill="17365D" w:themeFill="text2" w:themeFillShade="BF"/>
+          </w:tcPr>
+          <w:p>
+            <w:pPr>
+              <w:pStyle w:val="BodyText"/>
+              <w:spacing w:after="0"/>
+              <w:jc w:val="center"/>
+              <w:rPr>
+                <w:b/>
+                <w:color w:val="FFFFFF" w:themeColor="background1"/>
+                <w:lang w:eastAsia="en-US" w:bidi="ar-SA"/>
+              </w:rPr>
+            </w:pPr>
+            <w:r>
+              <w:rPr>
+                <w:b/>
+                <w:color w:val="FFFFFF" w:themeColor="background1"/>
+                <w:lang w:eastAsia="en-US" w:bidi="ar-SA"/>
+              </w:rPr>
+              <w:t>Subsystem</w:t>
+            </w:r>
+          </w:p>
+        </w:tc>
+        <w:tc>
+          <w:tcPr>
+            <w:tcW w:w="6048" w:type="dxa"/>
+            <w:tcBorders>
+              <w:bottom w:val="threeDEmboss" w:sz="24" w:space="0" w:color="auto"/>
+            </w:tcBorders>
+            <w:shd w:val="clear" w:color="auto" w:fill="17365D" w:themeFill="text2" w:themeFillShade="BF"/>
+          </w:tcPr>
+          <w:p>
+            <w:pPr>
+              <w:pStyle w:val="BodyText"/>
+              <w:spacing w:after="0"/>
+              <w:jc w:val="center"/>
+              <w:rPr>
+                <w:b/>
+                <w:color w:val="FFFFFF" w:themeColor="background1"/>
+                <w:lang w:eastAsia="en-US" w:bidi="ar-SA"/>
+              </w:rPr>
+            </w:pPr>
+            <w:r>
+              <w:rPr>
+                <w:b/>
+                <w:color w:val="FFFFFF" w:themeColor="background1"/>
+                <w:lang w:eastAsia="en-US" w:bidi="ar-SA"/>
+              </w:rPr>
+              <w:t>Components</w:t>
+            </w:r>
+          </w:p>
+        </w:tc>
+      </w:tr>
+      <w:tr>
+        <w:tc>
+          <w:tcPr>
+            <w:tcW w:w="3528" w:type="dxa"/>
+            <w:tcBorders>
+              <w:top w:val="threeDEmboss" w:sz="24" w:space="0" w:color="auto"/>
+            </w:tcBorders>
+            <w:vAlign w:val="center"/>
+          </w:tcPr>
+          <w:p>
+            <w:pPr>
+              <w:pStyle w:val="BodyText"/>
+              <w:spacing w:after="0"/>
+              <w:jc w:val="center"/>
+              <w:rPr>
+                <w:lang w:eastAsia="en-US" w:bidi="ar-SA"/>
+              </w:rPr>
+            </w:pPr>
+            <w:r>
+              <w:rPr>
+                <w:lang w:eastAsia="en-US" w:bidi="ar-SA"/>
+              </w:rPr>
+              <w:t>Attitude Determination and Control (ADCS)/Navigation</w:t>
+            </w:r>
+          </w:p>
+        </w:tc>
+        <w:tc>
+          <w:tcPr>
+            <w:tcW w:w="6048" w:type="dxa"/>
+            <w:tcBorders>
+              <w:top w:val="threeDEmboss" w:sz="24" w:space="0" w:color="auto"/>
+            </w:tcBorders>
+            <w:vAlign w:val="center"/>
+          </w:tcPr>
+          <w:p>
+            <w:pPr>
+              <w:pStyle w:val="BodyText"/>
+              <w:spacing w:after="20"/>
+              <w:jc w:val="center"/>
+              <w:rPr>
+                <w:lang w:eastAsia="en-US" w:bidi="ar-SA"/>
+              </w:rPr>
+            </w:pPr>
+            <w:r>
+              <w:rPr>
+                <w:lang w:eastAsia="en-US" w:bidi="ar-SA"/>
+              </w:rPr>
+              <w:t>Reaction Wheels</w:t>
+            </w:r>
+          </w:p>
+          <w:p>
+            <w:pPr>
+              <w:pStyle w:val="BodyText"/>
+              <w:spacing w:after="20"/>
+              <w:jc w:val="center"/>
+              <w:rPr>
+                <w:lang w:eastAsia="en-US" w:bidi="ar-SA"/>
+              </w:rPr>
+            </w:pPr>
+            <w:r>
+              <w:rPr>
+                <w:lang w:eastAsia="en-US" w:bidi="ar-SA"/>
+              </w:rPr>
+              <w:t>GPS Unit</w:t>
+            </w:r>
+          </w:p>
+          <w:p>
+            <w:pPr>
+              <w:pStyle w:val="BodyText"/>
+              <w:spacing w:after="20"/>
+              <w:jc w:val="center"/>
+              <w:rPr>
+                <w:lang w:eastAsia="en-US" w:bidi="ar-SA"/>
+              </w:rPr>
+            </w:pPr>
+            <w:r>
+              <w:rPr>
+                <w:lang w:eastAsia="en-US" w:bidi="ar-SA"/>
+              </w:rPr>
+              <w:t>Rate Gyroscopes</w:t>
+            </w:r>
+          </w:p>
+        </w:tc>
+      </w:tr>
+      <w:tr>
+        <w:tc>
+          <w:tcPr>
+            <w:tcW w:w="3528" w:type="dxa"/>
+            <w:vAlign w:val="center"/>
+          </w:tcPr>
+          <w:p>
+            <w:pPr>
+              <w:pStyle w:val="BodyText"/>
+              <w:spacing w:after="0"/>
+              <w:jc w:val="center"/>
+              <w:rPr>
+                <w:lang w:eastAsia="en-US" w:bidi="ar-SA"/>
+              </w:rPr>
+            </w:pPr>
+            <w:r>
+              <w:rPr>
+                <w:lang w:eastAsia="en-US" w:bidi="ar-SA"/>
+              </w:rPr>
+              <w:t>Command and Data Handling</w:t>
+            </w:r>
+          </w:p>
+        </w:tc>
+        <w:tc>
+          <w:tcPr>
+            <w:tcW w:w="6048" w:type="dxa"/>
+            <w:vAlign w:val="center"/>
+          </w:tcPr>
+          <w:p>
+            <w:pPr>
+              <w:pStyle w:val="BodyText"/>
+              <w:spacing w:after="20"/>
+              <w:jc w:val="center"/>
+              <w:rPr>
+                <w:lang w:eastAsia="en-US" w:bidi="ar-SA"/>
+              </w:rPr>
+            </w:pPr>
+            <w:r>
+              <w:rPr>
+                <w:lang w:eastAsia="en-US" w:bidi="ar-SA"/>
+              </w:rPr>
+              <w:t>CubeSat Kit PIC24-based system</w:t>
+            </w:r>
+          </w:p>
+          <w:p>
+            <w:pPr>
+              <w:pStyle w:val="BodyText"/>
+              <w:spacing w:after="20"/>
+              <w:jc w:val="center"/>
+              <w:rPr>
+                <w:lang w:eastAsia="en-US" w:bidi="ar-SA"/>
+              </w:rPr>
+            </w:pPr>
+            <w:r>
+              <w:rPr>
+                <w:lang w:eastAsia="en-US" w:bidi="ar-SA"/>
+              </w:rPr>
+              <w:t>Salvo Real Time Operating System</w:t>
+            </w:r>
+          </w:p>
+        </w:tc>
+      </w:tr>
+      <w:tr>
+        <w:tc>
+          <w:tcPr>
+            <w:tcW w:w="3528" w:type="dxa"/>
+            <w:vAlign w:val="center"/>
+          </w:tcPr>
+          <w:p>
+            <w:pPr>
+              <w:pStyle w:val="BodyText"/>
+              <w:spacing w:after="0"/>
+              <w:jc w:val="center"/>
+              <w:rPr>
+                <w:lang w:eastAsia="en-US" w:bidi="ar-SA"/>
+              </w:rPr>
+            </w:pPr>
+            <w:r>
+              <w:rPr>
+                <w:lang w:eastAsia="en-US" w:bidi="ar-SA"/>
+              </w:rPr>
+              <w:t>Power</w:t>
+            </w:r>
+          </w:p>
+        </w:tc>
+        <w:tc>
+          <w:tcPr>
+            <w:tcW w:w="6048" w:type="dxa"/>
+            <w:vAlign w:val="center"/>
+          </w:tcPr>
+          <w:p>
+            <w:pPr>
+              <w:pStyle w:val="BodyText"/>
+              <w:spacing w:after="20"/>
+              <w:jc w:val="center"/>
+              <w:rPr>
+                <w:lang w:eastAsia="en-US" w:bidi="ar-SA"/>
+              </w:rPr>
+            </w:pPr>
+            <w:r>
+              <w:rPr>
+                <w:lang w:eastAsia="en-US" w:bidi="ar-SA"/>
+              </w:rPr>
+              <w:t>Clyde Space 3U Electrical Power System</w:t>
+            </w:r>
+          </w:p>
+          <w:p>
+            <w:pPr>
+              <w:pStyle w:val="BodyText"/>
+              <w:spacing w:after="20"/>
+              <w:jc w:val="center"/>
+              <w:rPr>
+                <w:lang w:eastAsia="en-US" w:bidi="ar-SA"/>
+              </w:rPr>
+            </w:pPr>
+            <w:r>
+              <w:rPr>
+                <w:lang w:eastAsia="en-US" w:bidi="ar-SA"/>
+              </w:rPr>
+              <w:t>Clyde Space Lithium Battery</w:t>
+            </w:r>
+          </w:p>
+          <w:p>
+            <w:pPr>
+              <w:pStyle w:val="BodyText"/>
+              <w:spacing w:after="20"/>
+              <w:jc w:val="center"/>
+              <w:rPr>
+                <w:lang w:eastAsia="en-US" w:bidi="ar-SA"/>
+              </w:rPr>
+            </w:pPr>
+            <w:proofErr w:type="spellStart"/>
+            <w:r>
+              <w:rPr>
+                <w:lang w:eastAsia="en-US" w:bidi="ar-SA"/>
+              </w:rPr>
+              <w:t>Spectrolab</w:t>
+            </w:r>
+            <w:proofErr w:type="spellEnd"/>
+            <w:r>
+              <w:rPr>
+                <w:lang w:eastAsia="en-US" w:bidi="ar-SA"/>
+              </w:rPr>
+              <w:t xml:space="preserve"> UTJ Body-Mounted Solar Cells</w:t>
+            </w:r>
+          </w:p>
+        </w:tc>
+      </w:tr>
+      <w:tr>
+        <w:tc>
+          <w:tcPr>
+            <w:tcW w:w="3528" w:type="dxa"/>
+            <w:vAlign w:val="center"/>
+          </w:tcPr>
+          <w:p>
+            <w:pPr>
+              <w:pStyle w:val="BodyText"/>
+              <w:spacing w:after="0"/>
+              <w:jc w:val="center"/>
+              <w:rPr>
+                <w:lang w:eastAsia="en-US" w:bidi="ar-SA"/>
+              </w:rPr>
+            </w:pPr>
+            <w:r>
+              <w:rPr>
+                <w:lang w:eastAsia="en-US" w:bidi="ar-SA"/>
+              </w:rPr>
+              <w:t>Structure/Mechanisms</w:t>
+            </w:r>
+          </w:p>
+        </w:tc>
+        <w:tc>
+          <w:tcPr>
+            <w:tcW w:w="6048" w:type="dxa"/>
+            <w:vAlign w:val="center"/>
+          </w:tcPr>
+          <w:p>
+            <w:pPr>
+              <w:pStyle w:val="BodyText"/>
+              <w:spacing w:after="20"/>
+              <w:jc w:val="center"/>
+              <w:rPr>
+                <w:lang w:eastAsia="en-US" w:bidi="ar-SA"/>
+              </w:rPr>
+            </w:pPr>
+            <w:proofErr w:type="spellStart"/>
+            <w:r>
+              <w:rPr>
+                <w:lang w:eastAsia="en-US" w:bidi="ar-SA"/>
+              </w:rPr>
+              <w:t>Cubesat</w:t>
+            </w:r>
+            <w:proofErr w:type="spellEnd"/>
+            <w:r>
+              <w:rPr>
+                <w:lang w:eastAsia="en-US" w:bidi="ar-SA"/>
+              </w:rPr>
+              <w:t xml:space="preserve"> Kit 3U Structure </w:t>
+            </w:r>
+            <w:r>
+              <w:rPr>
+                <w:b/>
+                <w:lang w:eastAsia="en-US" w:bidi="ar-SA"/>
+              </w:rPr>
+              <w:t>OR</w:t>
+            </w:r>
+            <w:r>
+              <w:rPr>
+                <w:lang w:eastAsia="en-US" w:bidi="ar-SA"/>
+              </w:rPr>
+              <w:t xml:space="preserve"> Custom 3-D Printed Structure</w:t>
+            </w:r>
+          </w:p>
+          <w:p>
+            <w:pPr>
+              <w:pStyle w:val="BodyText"/>
+              <w:spacing w:after="20"/>
+              <w:jc w:val="center"/>
+              <w:rPr>
+                <w:lang w:eastAsia="en-US" w:bidi="ar-SA"/>
+              </w:rPr>
+            </w:pPr>
+            <w:proofErr w:type="spellStart"/>
+            <w:r>
+              <w:rPr>
+                <w:lang w:eastAsia="en-US" w:bidi="ar-SA"/>
+              </w:rPr>
+              <w:t>TiNi</w:t>
+            </w:r>
+            <w:proofErr w:type="spellEnd"/>
+            <w:r>
+              <w:rPr>
+                <w:lang w:eastAsia="en-US" w:bidi="ar-SA"/>
+              </w:rPr>
+              <w:t xml:space="preserve"> ERM-500 Release Mechanism</w:t>
+            </w:r>
+          </w:p>
+        </w:tc>
+      </w:tr>
+      <w:tr>
+        <w:tc>
+          <w:tcPr>
+            <w:tcW w:w="3528" w:type="dxa"/>
+            <w:vAlign w:val="center"/>
+          </w:tcPr>
+          <w:p>
+            <w:pPr>
+              <w:pStyle w:val="BodyText"/>
+              <w:spacing w:after="0"/>
+              <w:jc w:val="center"/>
+              <w:rPr>
+                <w:lang w:eastAsia="en-US" w:bidi="ar-SA"/>
+              </w:rPr>
+            </w:pPr>
+            <w:r>
+              <w:rPr>
+                <w:lang w:eastAsia="en-US" w:bidi="ar-SA"/>
+              </w:rPr>
+              <w:t>Propulsion</w:t>
+            </w:r>
+          </w:p>
+        </w:tc>
+        <w:tc>
+          <w:tcPr>
+            <w:tcW w:w="6048" w:type="dxa"/>
+            <w:vAlign w:val="center"/>
+          </w:tcPr>
+          <w:p>
+            <w:pPr>
+              <w:pStyle w:val="BodyText"/>
+              <w:spacing w:after="20"/>
+              <w:jc w:val="center"/>
+              <w:rPr>
+                <w:lang w:eastAsia="en-US" w:bidi="ar-SA"/>
+              </w:rPr>
+            </w:pPr>
+            <w:r>
+              <w:rPr>
+                <w:lang w:eastAsia="en-US" w:bidi="ar-SA"/>
+              </w:rPr>
+              <w:t>134a-based 6-8 Axis Propulsion System</w:t>
+            </w:r>
+          </w:p>
+          <w:p>
+            <w:pPr>
+              <w:pStyle w:val="BodyText"/>
+              <w:spacing w:after="20"/>
+              <w:jc w:val="center"/>
+              <w:rPr>
+                <w:lang w:eastAsia="en-US" w:bidi="ar-SA"/>
+              </w:rPr>
+            </w:pPr>
+            <w:r>
+              <w:rPr>
+                <w:lang w:eastAsia="en-US" w:bidi="ar-SA"/>
+              </w:rPr>
+              <w:t>Additive-Manufacturing Propellant Tank/Plumbing</w:t>
+            </w:r>
+          </w:p>
+        </w:tc>
+      </w:tr>
+      <w:tr>
+        <w:tc>
+          <w:tcPr>
+            <w:tcW w:w="3528" w:type="dxa"/>
+            <w:vAlign w:val="center"/>
+          </w:tcPr>
+          <w:p>
+            <w:pPr>
+              <w:pStyle w:val="BodyText"/>
+              <w:spacing w:after="0"/>
+              <w:jc w:val="center"/>
+              <w:rPr>
+                <w:lang w:eastAsia="en-US" w:bidi="ar-SA"/>
+              </w:rPr>
+            </w:pPr>
+            <w:r>
+              <w:rPr>
+                <w:lang w:eastAsia="en-US" w:bidi="ar-SA"/>
+              </w:rPr>
+              <w:t>Imaging</w:t>
+            </w:r>
+          </w:p>
+        </w:tc>
+        <w:tc>
+          <w:tcPr>
+            <w:tcW w:w="6048" w:type="dxa"/>
+            <w:vAlign w:val="center"/>
+          </w:tcPr>
+          <w:p>
+            <w:pPr>
+              <w:pStyle w:val="BodyText"/>
+              <w:spacing w:after="20"/>
+              <w:jc w:val="center"/>
+              <w:rPr>
+                <w:lang w:eastAsia="en-US" w:bidi="ar-SA"/>
+              </w:rPr>
+            </w:pPr>
+            <w:proofErr w:type="spellStart"/>
+            <w:r>
+              <w:rPr>
+                <w:lang w:eastAsia="en-US" w:bidi="ar-SA"/>
+              </w:rPr>
+              <w:t>Flir</w:t>
+            </w:r>
+            <w:proofErr w:type="spellEnd"/>
+            <w:r>
+              <w:rPr>
+                <w:lang w:eastAsia="en-US" w:bidi="ar-SA"/>
+              </w:rPr>
+              <w:t xml:space="preserve"> Tau 320 Long Wave Infrared Radiation Imager</w:t>
+            </w:r>
+          </w:p>
+          <w:p>
+            <w:pPr>
+              <w:pStyle w:val="BodyText"/>
+              <w:spacing w:after="20"/>
+              <w:jc w:val="center"/>
+              <w:rPr>
+                <w:lang w:eastAsia="en-US" w:bidi="ar-SA"/>
+              </w:rPr>
+            </w:pPr>
+            <w:r>
+              <w:rPr>
+                <w:lang w:eastAsia="en-US" w:bidi="ar-SA"/>
+              </w:rPr>
+              <w:t>Commercial Off the Shelf Visible Camera</w:t>
+            </w:r>
+          </w:p>
+        </w:tc>
+      </w:tr>
+    </w:tbl>
+    <w:p>
+      <w:pPr>
+        <w:pStyle w:val="BodyText"/>
+        <w:spacing w:after="0"/>
+        <w:jc w:val="center"/>
+        <w:rPr>
+          <w:sz w:val="22"/>
+          <w:szCs w:val="22"/>
+          <w:lang w:eastAsia="en-US" w:bidi="ar-SA"/>
+        </w:rPr>
+      </w:pPr>
     </w:p>
     <w:p>
       <w:pPr>
@@ -4351,7 +5020,7 @@
         <w:b/>
         <w:noProof/>
       </w:rPr>
-      <w:t>5</w:t>
+      <w:t>6</w:t>
     </w:r>
     <w:r>
       <w:rPr>
@@ -4388,7 +5057,7 @@
         <w:b/>
         <w:noProof/>
       </w:rPr>
-      <w:t>5</w:t>
+      <w:t>6</w:t>
     </w:r>
     <w:r>
       <w:rPr>
@@ -8272,11 +8941,10 @@
   <w:abstractNum w:abstractNumId="35">
     <w:nsid w:val="67711CDB"/>
     <w:multiLevelType w:val="hybridMultilevel"/>
-    <w:tmpl w:val="C2DE3432"/>
-    <w:lvl w:ilvl="0" w:tplc="B20ADA7A">
+    <w:tmpl w:val="112E9932"/>
+    <w:lvl w:ilvl="0" w:tplc="7FB6FAE0">
       <w:start w:val="1"/>
       <w:numFmt w:val="decimal"/>
-      <w:pStyle w:val="Heading2"/>
       <w:lvlText w:val="%1.1"/>
       <w:lvlJc w:val="left"/>
       <w:pPr>
@@ -8287,6 +8955,7 @@
         <w:b/>
         <w:sz w:val="24"/>
         <w:szCs w:val="24"/>
+        <w:vertAlign w:val="baseline"/>
       </w:rPr>
     </w:lvl>
     <w:lvl w:ilvl="1" w:tplc="04090019" w:tentative="1">
@@ -8364,9 +9033,9 @@
   </w:abstractNum>
   <w:abstractNum w:abstractNumId="36">
     <w:nsid w:val="68815FB7"/>
-    <w:multiLevelType w:val="hybridMultilevel"/>
-    <w:tmpl w:val="D8F02CB8"/>
-    <w:lvl w:ilvl="0" w:tplc="0409000F">
+    <w:multiLevelType w:val="multilevel"/>
+    <w:tmpl w:val="CBE0ED14"/>
+    <w:lvl w:ilvl="0">
       <w:start w:val="1"/>
       <w:numFmt w:val="decimal"/>
       <w:lvlText w:val="%1."/>
@@ -8378,77 +9047,110 @@
         <w:rFonts w:hint="default"/>
       </w:rPr>
     </w:lvl>
-    <w:lvl w:ilvl="1" w:tplc="04090019" w:tentative="1">
-      <w:start w:val="1"/>
-      <w:numFmt w:val="lowerLetter"/>
-      <w:lvlText w:val="%2."/>
-      <w:lvlJc w:val="left"/>
-      <w:pPr>
-        <w:ind w:left="1440" w:hanging="360"/>
-      </w:pPr>
-    </w:lvl>
-    <w:lvl w:ilvl="2" w:tplc="0409001B" w:tentative="1">
-      <w:start w:val="1"/>
-      <w:numFmt w:val="lowerRoman"/>
-      <w:lvlText w:val="%3."/>
-      <w:lvlJc w:val="right"/>
-      <w:pPr>
-        <w:ind w:left="2160" w:hanging="180"/>
-      </w:pPr>
-    </w:lvl>
-    <w:lvl w:ilvl="3" w:tplc="0409000F" w:tentative="1">
+    <w:lvl w:ilvl="1">
       <w:start w:val="1"/>
       <w:numFmt w:val="decimal"/>
-      <w:lvlText w:val="%4."/>
+      <w:pStyle w:val="Heading2"/>
+      <w:isLgl/>
+      <w:lvlText w:val="%1.%2."/>
       <w:lvlJc w:val="left"/>
       <w:pPr>
-        <w:ind w:left="2880" w:hanging="360"/>
-      </w:pPr>
+        <w:ind w:left="720" w:hanging="360"/>
+      </w:pPr>
+      <w:rPr>
+        <w:rFonts w:hint="default"/>
+      </w:rPr>
     </w:lvl>
-    <w:lvl w:ilvl="4" w:tplc="04090019" w:tentative="1">
-      <w:start w:val="1"/>
-      <w:numFmt w:val="lowerLetter"/>
-      <w:lvlText w:val="%5."/>
-      <w:lvlJc w:val="left"/>
-      <w:pPr>
-        <w:ind w:left="3600" w:hanging="360"/>
-      </w:pPr>
-    </w:lvl>
-    <w:lvl w:ilvl="5" w:tplc="0409001B" w:tentative="1">
-      <w:start w:val="1"/>
-      <w:numFmt w:val="lowerRoman"/>
-      <w:lvlText w:val="%6."/>
-      <w:lvlJc w:val="right"/>
-      <w:pPr>
-        <w:ind w:left="4320" w:hanging="180"/>
-      </w:pPr>
-    </w:lvl>
-    <w:lvl w:ilvl="6" w:tplc="0409000F" w:tentative="1">
+    <w:lvl w:ilvl="2">
       <w:start w:val="1"/>
       <w:numFmt w:val="decimal"/>
-      <w:lvlText w:val="%7."/>
+      <w:isLgl/>
+      <w:lvlText w:val="%1.%2.%3."/>
       <w:lvlJc w:val="left"/>
       <w:pPr>
-        <w:ind w:left="5040" w:hanging="360"/>
-      </w:pPr>
+        <w:ind w:left="1080" w:hanging="720"/>
+      </w:pPr>
+      <w:rPr>
+        <w:rFonts w:hint="default"/>
+      </w:rPr>
     </w:lvl>
-    <w:lvl w:ilvl="7" w:tplc="04090019" w:tentative="1">
+    <w:lvl w:ilvl="3">
       <w:start w:val="1"/>
-      <w:numFmt w:val="lowerLetter"/>
-      <w:lvlText w:val="%8."/>
+      <w:numFmt w:val="decimal"/>
+      <w:isLgl/>
+      <w:lvlText w:val="%1.%2.%3.%4."/>
       <w:lvlJc w:val="left"/>
       <w:pPr>
-        <w:ind w:left="5760" w:hanging="360"/>
-      </w:pPr>
+        <w:ind w:left="1080" w:hanging="720"/>
+      </w:pPr>
+      <w:rPr>
+        <w:rFonts w:hint="default"/>
+      </w:rPr>
     </w:lvl>
-    <w:lvl w:ilvl="8" w:tplc="0409001B" w:tentative="1">
+    <w:lvl w:ilvl="4">
       <w:start w:val="1"/>
-      <w:numFmt w:val="lowerRoman"/>
-      <w:lvlText w:val="%9."/>
-      <w:lvlJc w:val="right"/>
-      <w:pPr>
-        <w:ind w:left="6480" w:hanging="180"/>
-      </w:pPr>
+      <w:numFmt w:val="decimal"/>
+      <w:isLgl/>
+      <w:lvlText w:val="%1.%2.%3.%4.%5."/>
+      <w:lvlJc w:val="left"/>
+      <w:pPr>
+        <w:ind w:left="1440" w:hanging="1080"/>
+      </w:pPr>
+      <w:rPr>
+        <w:rFonts w:hint="default"/>
+      </w:rPr>
+    </w:lvl>
+    <w:lvl w:ilvl="5">
+      <w:start w:val="1"/>
+      <w:numFmt w:val="decimal"/>
+      <w:isLgl/>
+      <w:lvlText w:val="%1.%2.%3.%4.%5.%6."/>
+      <w:lvlJc w:val="left"/>
+      <w:pPr>
+        <w:ind w:left="1440" w:hanging="1080"/>
+      </w:pPr>
+      <w:rPr>
+        <w:rFonts w:hint="default"/>
+      </w:rPr>
+    </w:lvl>
+    <w:lvl w:ilvl="6">
+      <w:start w:val="1"/>
+      <w:numFmt w:val="decimal"/>
+      <w:isLgl/>
+      <w:lvlText w:val="%1.%2.%3.%4.%5.%6.%7."/>
+      <w:lvlJc w:val="left"/>
+      <w:pPr>
+        <w:ind w:left="1800" w:hanging="1440"/>
+      </w:pPr>
+      <w:rPr>
+        <w:rFonts w:hint="default"/>
+      </w:rPr>
+    </w:lvl>
+    <w:lvl w:ilvl="7">
+      <w:start w:val="1"/>
+      <w:numFmt w:val="decimal"/>
+      <w:isLgl/>
+      <w:lvlText w:val="%1.%2.%3.%4.%5.%6.%7.%8."/>
+      <w:lvlJc w:val="left"/>
+      <w:pPr>
+        <w:ind w:left="1800" w:hanging="1440"/>
+      </w:pPr>
+      <w:rPr>
+        <w:rFonts w:hint="default"/>
+      </w:rPr>
+    </w:lvl>
+    <w:lvl w:ilvl="8">
+      <w:start w:val="1"/>
+      <w:numFmt w:val="decimal"/>
+      <w:isLgl/>
+      <w:lvlText w:val="%1.%2.%3.%4.%5.%6.%7.%8.%9."/>
+      <w:lvlJc w:val="left"/>
+      <w:pPr>
+        <w:ind w:left="2160" w:hanging="1800"/>
+      </w:pPr>
+      <w:rPr>
+        <w:rFonts w:hint="default"/>
+      </w:rPr>
     </w:lvl>
   </w:abstractNum>
   <w:abstractNum w:abstractNumId="37">
@@ -9198,16 +9900,17 @@
     <w:next w:val="BodyText"/>
     <w:link w:val="Heading2Char"/>
     <w:qFormat/>
-    <w:rsid w:val="001E16F0"/>
+    <w:rsid w:val="008F4C8D"/>
     <w:pPr>
       <w:numPr>
-        <w:numId w:val="41"/>
+        <w:ilvl w:val="1"/>
+        <w:numId w:val="40"/>
       </w:numPr>
+      <w:spacing w:after="120"/>
       <w:ind w:left="360"/>
       <w:outlineLvl w:val="1"/>
     </w:pPr>
     <w:rPr>
-      <w:rFonts w:ascii="Arial" w:hAnsi="Arial" w:cs="Arial"/>
       <w:b/>
       <w:i/>
       <w:sz w:val="24"/>
@@ -9260,9 +9963,9 @@
     <w:name w:val="Heading 2 Char"/>
     <w:basedOn w:val="DefaultParagraphFont"/>
     <w:link w:val="Heading2"/>
-    <w:rsid w:val="001E16F0"/>
-    <w:rPr>
-      <w:rFonts w:ascii="Arial" w:eastAsia="Times New Roman" w:hAnsi="Arial" w:cs="Arial"/>
+    <w:rsid w:val="008F4C8D"/>
+    <w:rPr>
+      <w:rFonts w:ascii="Calibri" w:eastAsia="Times New Roman" w:hAnsi="Calibri" w:cs="Calibri"/>
       <w:b/>
       <w:i/>
       <w:sz w:val="24"/>
@@ -10910,11 +11613,11 @@
     <w:rsid w:val="000B7620"/>
     <w:rsid w:val="000E00F8"/>
     <w:rsid w:val="002836C3"/>
+    <w:rsid w:val="00330623"/>
     <w:rsid w:val="00383D41"/>
     <w:rsid w:val="00383DB6"/>
     <w:rsid w:val="003C72D6"/>
     <w:rsid w:val="005C1E0B"/>
-    <w:rsid w:val="006E1DE5"/>
     <w:rsid w:val="006F10D3"/>
     <w:rsid w:val="007C57BD"/>
     <w:rsid w:val="008C7B43"/>
@@ -35947,7 +36650,7 @@
 </file>
 
 <file path=customXml/itemProps1.xml><?xml version="1.0" encoding="utf-8"?>
-<ds:datastoreItem xmlns:ds="http://schemas.openxmlformats.org/officeDocument/2006/customXml" ds:itemID="{F12953ED-FD2E-4DD1-98D5-E64AFB2CBC08}">
+<ds:datastoreItem xmlns:ds="http://schemas.openxmlformats.org/officeDocument/2006/customXml" ds:itemID="{B327A014-AC5E-44F1-B5BF-0F09254B0E01}">
   <ds:schemaRefs>
     <ds:schemaRef ds:uri="http://schemas.openxmlformats.org/officeDocument/2006/bibliography"/>
   </ds:schemaRefs>

</xml_diff>

<commit_message>
Finished team organization section
</commit_message>
<xml_diff>
--- a/RCL-P-CMQA2-Rascal-RFP.docx
+++ b/RCL-P-CMQA2-Rascal-RFP.docx
@@ -2582,6 +2582,9 @@
         <w:p>
           <w:pPr>
             <w:pStyle w:val="TOC1"/>
+            <w:tabs>
+              <w:tab w:val="left" w:pos="475"/>
+            </w:tabs>
             <w:rPr>
               <w:rFonts w:asciiTheme="minorHAnsi" w:eastAsiaTheme="minorEastAsia" w:hAnsiTheme="minorHAnsi" w:cstheme="minorBidi"/>
               <w:noProof/>
@@ -2600,13 +2603,31 @@
           <w:r>
             <w:fldChar w:fldCharType="separate"/>
           </w:r>
-          <w:hyperlink w:anchor="_Toc366229611" w:history="1">
+          <w:hyperlink w:anchor="_Toc366699114" w:history="1">
             <w:r>
               <w:rPr>
                 <w:rStyle w:val="Hyperlink"/>
                 <w:noProof/>
               </w:rPr>
-              <w:t>1. INTRODUCTION</w:t>
+              <w:t>1.</w:t>
+            </w:r>
+            <w:r>
+              <w:rPr>
+                <w:rFonts w:asciiTheme="minorHAnsi" w:eastAsiaTheme="minorEastAsia" w:hAnsiTheme="minorHAnsi" w:cstheme="minorBidi"/>
+                <w:noProof/>
+                <w:kern w:val="0"/>
+                <w:sz w:val="22"/>
+                <w:szCs w:val="22"/>
+                <w:lang w:eastAsia="en-US" w:bidi="ar-SA"/>
+              </w:rPr>
+              <w:tab/>
+            </w:r>
+            <w:r>
+              <w:rPr>
+                <w:rStyle w:val="Hyperlink"/>
+                <w:noProof/>
+              </w:rPr>
+              <w:t>Introduction</w:t>
             </w:r>
             <w:r>
               <w:rPr>
@@ -2627,7 +2648,7 @@
                 <w:noProof/>
                 <w:webHidden/>
               </w:rPr>
-              <w:instrText xml:space="preserve"> PAGEREF _Toc366229611 \h </w:instrText>
+              <w:instrText xml:space="preserve"> PAGEREF _Toc366699114 \h </w:instrText>
             </w:r>
             <w:r>
               <w:rPr>
@@ -2647,7 +2668,373 @@
                 <w:noProof/>
                 <w:webHidden/>
               </w:rPr>
-              <w:t>3</w:t>
+              <w:t>4</w:t>
+            </w:r>
+            <w:r>
+              <w:rPr>
+                <w:noProof/>
+                <w:webHidden/>
+              </w:rPr>
+              <w:fldChar w:fldCharType="end"/>
+            </w:r>
+          </w:hyperlink>
+        </w:p>
+        <w:p>
+          <w:pPr>
+            <w:pStyle w:val="TOC1"/>
+            <w:tabs>
+              <w:tab w:val="left" w:pos="475"/>
+            </w:tabs>
+            <w:rPr>
+              <w:rFonts w:asciiTheme="minorHAnsi" w:eastAsiaTheme="minorEastAsia" w:hAnsiTheme="minorHAnsi" w:cstheme="minorBidi"/>
+              <w:noProof/>
+              <w:kern w:val="0"/>
+              <w:sz w:val="22"/>
+              <w:szCs w:val="22"/>
+              <w:lang w:eastAsia="en-US" w:bidi="ar-SA"/>
+            </w:rPr>
+          </w:pPr>
+          <w:hyperlink w:anchor="_Toc366699115" w:history="1">
+            <w:r>
+              <w:rPr>
+                <w:rStyle w:val="Hyperlink"/>
+                <w:noProof/>
+              </w:rPr>
+              <w:t>2.</w:t>
+            </w:r>
+            <w:r>
+              <w:rPr>
+                <w:rFonts w:asciiTheme="minorHAnsi" w:eastAsiaTheme="minorEastAsia" w:hAnsiTheme="minorHAnsi" w:cstheme="minorBidi"/>
+                <w:noProof/>
+                <w:kern w:val="0"/>
+                <w:sz w:val="22"/>
+                <w:szCs w:val="22"/>
+                <w:lang w:eastAsia="en-US" w:bidi="ar-SA"/>
+              </w:rPr>
+              <w:tab/>
+            </w:r>
+            <w:r>
+              <w:rPr>
+                <w:rStyle w:val="Hyperlink"/>
+                <w:noProof/>
+              </w:rPr>
+              <w:t>Mission Overview</w:t>
+            </w:r>
+            <w:r>
+              <w:rPr>
+                <w:noProof/>
+                <w:webHidden/>
+              </w:rPr>
+              <w:tab/>
+            </w:r>
+            <w:r>
+              <w:rPr>
+                <w:noProof/>
+                <w:webHidden/>
+              </w:rPr>
+              <w:fldChar w:fldCharType="begin"/>
+            </w:r>
+            <w:r>
+              <w:rPr>
+                <w:noProof/>
+                <w:webHidden/>
+              </w:rPr>
+              <w:instrText xml:space="preserve"> PAGEREF _Toc366699115 \h </w:instrText>
+            </w:r>
+            <w:r>
+              <w:rPr>
+                <w:noProof/>
+                <w:webHidden/>
+              </w:rPr>
+            </w:r>
+            <w:r>
+              <w:rPr>
+                <w:noProof/>
+                <w:webHidden/>
+              </w:rPr>
+              <w:fldChar w:fldCharType="separate"/>
+            </w:r>
+            <w:r>
+              <w:rPr>
+                <w:noProof/>
+                <w:webHidden/>
+              </w:rPr>
+              <w:t>5</w:t>
+            </w:r>
+            <w:r>
+              <w:rPr>
+                <w:noProof/>
+                <w:webHidden/>
+              </w:rPr>
+              <w:fldChar w:fldCharType="end"/>
+            </w:r>
+          </w:hyperlink>
+        </w:p>
+        <w:p>
+          <w:pPr>
+            <w:pStyle w:val="TOC2"/>
+            <w:tabs>
+              <w:tab w:val="left" w:pos="880"/>
+              <w:tab w:val="right" w:leader="dot" w:pos="9350"/>
+            </w:tabs>
+            <w:rPr>
+              <w:rFonts w:asciiTheme="minorHAnsi" w:eastAsiaTheme="minorEastAsia" w:hAnsiTheme="minorHAnsi" w:cstheme="minorBidi"/>
+              <w:noProof/>
+              <w:kern w:val="0"/>
+              <w:sz w:val="22"/>
+              <w:szCs w:val="22"/>
+              <w:lang w:eastAsia="en-US" w:bidi="ar-SA"/>
+            </w:rPr>
+          </w:pPr>
+          <w:hyperlink w:anchor="_Toc366699116" w:history="1">
+            <w:r>
+              <w:rPr>
+                <w:rStyle w:val="Hyperlink"/>
+                <w:noProof/>
+              </w:rPr>
+              <w:t>2.1.</w:t>
+            </w:r>
+            <w:r>
+              <w:rPr>
+                <w:rFonts w:asciiTheme="minorHAnsi" w:eastAsiaTheme="minorEastAsia" w:hAnsiTheme="minorHAnsi" w:cstheme="minorBidi"/>
+                <w:noProof/>
+                <w:kern w:val="0"/>
+                <w:sz w:val="22"/>
+                <w:szCs w:val="22"/>
+                <w:lang w:eastAsia="en-US" w:bidi="ar-SA"/>
+              </w:rPr>
+              <w:tab/>
+            </w:r>
+            <w:r>
+              <w:rPr>
+                <w:rStyle w:val="Hyperlink"/>
+                <w:noProof/>
+              </w:rPr>
+              <w:t>Concept of Operations</w:t>
+            </w:r>
+            <w:r>
+              <w:rPr>
+                <w:noProof/>
+                <w:webHidden/>
+              </w:rPr>
+              <w:tab/>
+            </w:r>
+            <w:r>
+              <w:rPr>
+                <w:noProof/>
+                <w:webHidden/>
+              </w:rPr>
+              <w:fldChar w:fldCharType="begin"/>
+            </w:r>
+            <w:r>
+              <w:rPr>
+                <w:noProof/>
+                <w:webHidden/>
+              </w:rPr>
+              <w:instrText xml:space="preserve"> PAGEREF _Toc366699116 \h </w:instrText>
+            </w:r>
+            <w:r>
+              <w:rPr>
+                <w:noProof/>
+                <w:webHidden/>
+              </w:rPr>
+            </w:r>
+            <w:r>
+              <w:rPr>
+                <w:noProof/>
+                <w:webHidden/>
+              </w:rPr>
+              <w:fldChar w:fldCharType="separate"/>
+            </w:r>
+            <w:r>
+              <w:rPr>
+                <w:noProof/>
+                <w:webHidden/>
+              </w:rPr>
+              <w:t>5</w:t>
+            </w:r>
+            <w:r>
+              <w:rPr>
+                <w:noProof/>
+                <w:webHidden/>
+              </w:rPr>
+              <w:fldChar w:fldCharType="end"/>
+            </w:r>
+          </w:hyperlink>
+        </w:p>
+        <w:p>
+          <w:pPr>
+            <w:pStyle w:val="TOC2"/>
+            <w:tabs>
+              <w:tab w:val="left" w:pos="880"/>
+              <w:tab w:val="right" w:leader="dot" w:pos="9350"/>
+            </w:tabs>
+            <w:rPr>
+              <w:rFonts w:asciiTheme="minorHAnsi" w:eastAsiaTheme="minorEastAsia" w:hAnsiTheme="minorHAnsi" w:cstheme="minorBidi"/>
+              <w:noProof/>
+              <w:kern w:val="0"/>
+              <w:sz w:val="22"/>
+              <w:szCs w:val="22"/>
+              <w:lang w:eastAsia="en-US" w:bidi="ar-SA"/>
+            </w:rPr>
+          </w:pPr>
+          <w:hyperlink w:anchor="_Toc366699117" w:history="1">
+            <w:r>
+              <w:rPr>
+                <w:rStyle w:val="Hyperlink"/>
+                <w:noProof/>
+              </w:rPr>
+              <w:t>2.2.</w:t>
+            </w:r>
+            <w:r>
+              <w:rPr>
+                <w:rFonts w:asciiTheme="minorHAnsi" w:eastAsiaTheme="minorEastAsia" w:hAnsiTheme="minorHAnsi" w:cstheme="minorBidi"/>
+                <w:noProof/>
+                <w:kern w:val="0"/>
+                <w:sz w:val="22"/>
+                <w:szCs w:val="22"/>
+                <w:lang w:eastAsia="en-US" w:bidi="ar-SA"/>
+              </w:rPr>
+              <w:tab/>
+            </w:r>
+            <w:r>
+              <w:rPr>
+                <w:rStyle w:val="Hyperlink"/>
+                <w:noProof/>
+              </w:rPr>
+              <w:t>Spacecraft Components</w:t>
+            </w:r>
+            <w:r>
+              <w:rPr>
+                <w:noProof/>
+                <w:webHidden/>
+              </w:rPr>
+              <w:tab/>
+            </w:r>
+            <w:r>
+              <w:rPr>
+                <w:noProof/>
+                <w:webHidden/>
+              </w:rPr>
+              <w:fldChar w:fldCharType="begin"/>
+            </w:r>
+            <w:r>
+              <w:rPr>
+                <w:noProof/>
+                <w:webHidden/>
+              </w:rPr>
+              <w:instrText xml:space="preserve"> PAGEREF _Toc366699117 \h </w:instrText>
+            </w:r>
+            <w:r>
+              <w:rPr>
+                <w:noProof/>
+                <w:webHidden/>
+              </w:rPr>
+            </w:r>
+            <w:r>
+              <w:rPr>
+                <w:noProof/>
+                <w:webHidden/>
+              </w:rPr>
+              <w:fldChar w:fldCharType="separate"/>
+            </w:r>
+            <w:r>
+              <w:rPr>
+                <w:noProof/>
+                <w:webHidden/>
+              </w:rPr>
+              <w:t>6</w:t>
+            </w:r>
+            <w:r>
+              <w:rPr>
+                <w:noProof/>
+                <w:webHidden/>
+              </w:rPr>
+              <w:fldChar w:fldCharType="end"/>
+            </w:r>
+          </w:hyperlink>
+        </w:p>
+        <w:p>
+          <w:pPr>
+            <w:pStyle w:val="TOC1"/>
+            <w:tabs>
+              <w:tab w:val="left" w:pos="475"/>
+            </w:tabs>
+            <w:rPr>
+              <w:rFonts w:asciiTheme="minorHAnsi" w:eastAsiaTheme="minorEastAsia" w:hAnsiTheme="minorHAnsi" w:cstheme="minorBidi"/>
+              <w:noProof/>
+              <w:kern w:val="0"/>
+              <w:sz w:val="22"/>
+              <w:szCs w:val="22"/>
+              <w:lang w:eastAsia="en-US" w:bidi="ar-SA"/>
+            </w:rPr>
+          </w:pPr>
+          <w:hyperlink w:anchor="_Toc366699118" w:history="1">
+            <w:r>
+              <w:rPr>
+                <w:rStyle w:val="Hyperlink"/>
+                <w:noProof/>
+              </w:rPr>
+              <w:t>3.</w:t>
+            </w:r>
+            <w:r>
+              <w:rPr>
+                <w:rFonts w:asciiTheme="minorHAnsi" w:eastAsiaTheme="minorEastAsia" w:hAnsiTheme="minorHAnsi" w:cstheme="minorBidi"/>
+                <w:noProof/>
+                <w:kern w:val="0"/>
+                <w:sz w:val="22"/>
+                <w:szCs w:val="22"/>
+                <w:lang w:eastAsia="en-US" w:bidi="ar-SA"/>
+              </w:rPr>
+              <w:tab/>
+            </w:r>
+            <w:r>
+              <w:rPr>
+                <w:rStyle w:val="Hyperlink"/>
+                <w:noProof/>
+              </w:rPr>
+              <w:t>Team Organization</w:t>
+            </w:r>
+            <w:r>
+              <w:rPr>
+                <w:noProof/>
+                <w:webHidden/>
+              </w:rPr>
+              <w:tab/>
+            </w:r>
+            <w:r>
+              <w:rPr>
+                <w:noProof/>
+                <w:webHidden/>
+              </w:rPr>
+              <w:fldChar w:fldCharType="begin"/>
+            </w:r>
+            <w:r>
+              <w:rPr>
+                <w:noProof/>
+                <w:webHidden/>
+              </w:rPr>
+              <w:instrText xml:space="preserve"> PAGEREF _Toc366699118 \h </w:instrText>
+            </w:r>
+            <w:r>
+              <w:rPr>
+                <w:noProof/>
+                <w:webHidden/>
+              </w:rPr>
+            </w:r>
+            <w:r>
+              <w:rPr>
+                <w:noProof/>
+                <w:webHidden/>
+              </w:rPr>
+              <w:fldChar w:fldCharType="separate"/>
+            </w:r>
+            <w:r>
+              <w:rPr>
+                <w:noProof/>
+                <w:webHidden/>
+              </w:rPr>
+              <w:t>6</w:t>
             </w:r>
             <w:r>
               <w:rPr>
@@ -2670,13 +3057,13 @@
               <w:lang w:eastAsia="en-US" w:bidi="ar-SA"/>
             </w:rPr>
           </w:pPr>
-          <w:hyperlink w:anchor="_Toc366229612" w:history="1">
+          <w:hyperlink w:anchor="_Toc366699119" w:history="1">
             <w:r>
               <w:rPr>
                 <w:rStyle w:val="Hyperlink"/>
                 <w:noProof/>
               </w:rPr>
-              <w:t>2. Mission Overview</w:t>
+              <w:t>5. Schedule</w:t>
             </w:r>
             <w:r>
               <w:rPr>
@@ -2697,7 +3084,7 @@
                 <w:noProof/>
                 <w:webHidden/>
               </w:rPr>
-              <w:instrText xml:space="preserve"> PAGEREF _Toc366229612 \h </w:instrText>
+              <w:instrText xml:space="preserve"> PAGEREF _Toc366699119 \h </w:instrText>
             </w:r>
             <w:r>
               <w:rPr>
@@ -2717,217 +3104,7 @@
                 <w:noProof/>
                 <w:webHidden/>
               </w:rPr>
-              <w:t>3</w:t>
-            </w:r>
-            <w:r>
-              <w:rPr>
-                <w:noProof/>
-                <w:webHidden/>
-              </w:rPr>
-              <w:fldChar w:fldCharType="end"/>
-            </w:r>
-          </w:hyperlink>
-        </w:p>
-        <w:p>
-          <w:pPr>
-            <w:pStyle w:val="TOC1"/>
-            <w:rPr>
-              <w:rFonts w:asciiTheme="minorHAnsi" w:eastAsiaTheme="minorEastAsia" w:hAnsiTheme="minorHAnsi" w:cstheme="minorBidi"/>
-              <w:noProof/>
-              <w:kern w:val="0"/>
-              <w:sz w:val="22"/>
-              <w:szCs w:val="22"/>
-              <w:lang w:eastAsia="en-US" w:bidi="ar-SA"/>
-            </w:rPr>
-          </w:pPr>
-          <w:hyperlink w:anchor="_Toc366229613" w:history="1">
-            <w:r>
-              <w:rPr>
-                <w:rStyle w:val="Hyperlink"/>
-                <w:noProof/>
-              </w:rPr>
-              <w:t>3. Concept of Operations</w:t>
-            </w:r>
-            <w:r>
-              <w:rPr>
-                <w:noProof/>
-                <w:webHidden/>
-              </w:rPr>
-              <w:tab/>
-            </w:r>
-            <w:r>
-              <w:rPr>
-                <w:noProof/>
-                <w:webHidden/>
-              </w:rPr>
-              <w:fldChar w:fldCharType="begin"/>
-            </w:r>
-            <w:r>
-              <w:rPr>
-                <w:noProof/>
-                <w:webHidden/>
-              </w:rPr>
-              <w:instrText xml:space="preserve"> PAGEREF _Toc366229613 \h </w:instrText>
-            </w:r>
-            <w:r>
-              <w:rPr>
-                <w:noProof/>
-                <w:webHidden/>
-              </w:rPr>
-            </w:r>
-            <w:r>
-              <w:rPr>
-                <w:noProof/>
-                <w:webHidden/>
-              </w:rPr>
-              <w:fldChar w:fldCharType="separate"/>
-            </w:r>
-            <w:r>
-              <w:rPr>
-                <w:noProof/>
-                <w:webHidden/>
-              </w:rPr>
-              <w:t>3</w:t>
-            </w:r>
-            <w:r>
-              <w:rPr>
-                <w:noProof/>
-                <w:webHidden/>
-              </w:rPr>
-              <w:fldChar w:fldCharType="end"/>
-            </w:r>
-          </w:hyperlink>
-        </w:p>
-        <w:p>
-          <w:pPr>
-            <w:pStyle w:val="TOC1"/>
-            <w:rPr>
-              <w:rFonts w:asciiTheme="minorHAnsi" w:eastAsiaTheme="minorEastAsia" w:hAnsiTheme="minorHAnsi" w:cstheme="minorBidi"/>
-              <w:noProof/>
-              <w:kern w:val="0"/>
-              <w:sz w:val="22"/>
-              <w:szCs w:val="22"/>
-              <w:lang w:eastAsia="en-US" w:bidi="ar-SA"/>
-            </w:rPr>
-          </w:pPr>
-          <w:hyperlink w:anchor="_Toc366229614" w:history="1">
-            <w:r>
-              <w:rPr>
-                <w:rStyle w:val="Hyperlink"/>
-                <w:noProof/>
-              </w:rPr>
-              <w:t>4. Team Organization</w:t>
-            </w:r>
-            <w:r>
-              <w:rPr>
-                <w:noProof/>
-                <w:webHidden/>
-              </w:rPr>
-              <w:tab/>
-            </w:r>
-            <w:r>
-              <w:rPr>
-                <w:noProof/>
-                <w:webHidden/>
-              </w:rPr>
-              <w:fldChar w:fldCharType="begin"/>
-            </w:r>
-            <w:r>
-              <w:rPr>
-                <w:noProof/>
-                <w:webHidden/>
-              </w:rPr>
-              <w:instrText xml:space="preserve"> PAGEREF _Toc366229614 \h </w:instrText>
-            </w:r>
-            <w:r>
-              <w:rPr>
-                <w:noProof/>
-                <w:webHidden/>
-              </w:rPr>
-            </w:r>
-            <w:r>
-              <w:rPr>
-                <w:noProof/>
-                <w:webHidden/>
-              </w:rPr>
-              <w:fldChar w:fldCharType="separate"/>
-            </w:r>
-            <w:r>
-              <w:rPr>
-                <w:noProof/>
-                <w:webHidden/>
-              </w:rPr>
-              <w:t>3</w:t>
-            </w:r>
-            <w:r>
-              <w:rPr>
-                <w:noProof/>
-                <w:webHidden/>
-              </w:rPr>
-              <w:fldChar w:fldCharType="end"/>
-            </w:r>
-          </w:hyperlink>
-        </w:p>
-        <w:p>
-          <w:pPr>
-            <w:pStyle w:val="TOC1"/>
-            <w:rPr>
-              <w:rFonts w:asciiTheme="minorHAnsi" w:eastAsiaTheme="minorEastAsia" w:hAnsiTheme="minorHAnsi" w:cstheme="minorBidi"/>
-              <w:noProof/>
-              <w:kern w:val="0"/>
-              <w:sz w:val="22"/>
-              <w:szCs w:val="22"/>
-              <w:lang w:eastAsia="en-US" w:bidi="ar-SA"/>
-            </w:rPr>
-          </w:pPr>
-          <w:hyperlink w:anchor="_Toc366229615" w:history="1">
-            <w:r>
-              <w:rPr>
-                <w:rStyle w:val="Hyperlink"/>
-                <w:noProof/>
-              </w:rPr>
-              <w:t>5. Conclusion</w:t>
-            </w:r>
-            <w:r>
-              <w:rPr>
-                <w:noProof/>
-                <w:webHidden/>
-              </w:rPr>
-              <w:tab/>
-            </w:r>
-            <w:r>
-              <w:rPr>
-                <w:noProof/>
-                <w:webHidden/>
-              </w:rPr>
-              <w:fldChar w:fldCharType="begin"/>
-            </w:r>
-            <w:r>
-              <w:rPr>
-                <w:noProof/>
-                <w:webHidden/>
-              </w:rPr>
-              <w:instrText xml:space="preserve"> PAGEREF _Toc366229615 \h </w:instrText>
-            </w:r>
-            <w:r>
-              <w:rPr>
-                <w:noProof/>
-                <w:webHidden/>
-              </w:rPr>
-            </w:r>
-            <w:r>
-              <w:rPr>
-                <w:noProof/>
-                <w:webHidden/>
-              </w:rPr>
-              <w:fldChar w:fldCharType="separate"/>
-            </w:r>
-            <w:r>
-              <w:rPr>
-                <w:noProof/>
-                <w:webHidden/>
-              </w:rPr>
-              <w:t>3</w:t>
+              <w:t>6</w:t>
             </w:r>
             <w:r>
               <w:rPr>
@@ -3286,15 +3463,15 @@
         </w:numPr>
         <w:ind w:left="360"/>
       </w:pPr>
-      <w:bookmarkStart w:id="1" w:name="_Toc366229611"/>
+      <w:bookmarkStart w:id="1" w:name="_Toc366699114"/>
       <w:r>
         <w:lastRenderedPageBreak/>
         <w:t>I</w:t>
       </w:r>
-      <w:bookmarkEnd w:id="1"/>
       <w:r>
         <w:t>ntroduction</w:t>
       </w:r>
+      <w:bookmarkEnd w:id="1"/>
     </w:p>
     <w:p>
       <w:pPr>
@@ -3925,12 +4102,11 @@
         </w:numPr>
         <w:ind w:left="360"/>
       </w:pPr>
-      <w:bookmarkStart w:id="2" w:name="_Toc366229612"/>
+      <w:bookmarkStart w:id="2" w:name="_Toc366699115"/>
       <w:r>
         <w:lastRenderedPageBreak/>
         <w:t>Mission Overview</w:t>
       </w:r>
-      <w:bookmarkStart w:id="3" w:name="_Toc366229613"/>
       <w:bookmarkEnd w:id="2"/>
     </w:p>
     <w:p>
@@ -3949,9 +4125,11 @@
       <w:pPr>
         <w:pStyle w:val="Heading2"/>
       </w:pPr>
+      <w:bookmarkStart w:id="3" w:name="_Toc366699116"/>
       <w:r>
         <w:t>Concept of Operations</w:t>
       </w:r>
+      <w:bookmarkEnd w:id="3"/>
     </w:p>
     <w:p>
       <w:pPr>
@@ -4250,10 +4428,12 @@
       <w:pPr>
         <w:pStyle w:val="Heading2"/>
       </w:pPr>
+      <w:bookmarkStart w:id="4" w:name="_Toc366699117"/>
       <w:r>
         <w:lastRenderedPageBreak/>
         <w:t>Spacecraft Components</w:t>
       </w:r>
+      <w:bookmarkEnd w:id="4"/>
     </w:p>
     <w:p>
       <w:pPr>
@@ -4289,8 +4469,6 @@
         </w:rPr>
         <w:t>of the core bus elements (such as the communications, command and data handling, and power subsystems) have flown or will have been flown on previous missions at Saint Louis University. This will allow for greater attention to the design and fabrication of the structures associated with each satellite (such as the skeletons and baseplate) and of the propulsion units themselves, each of which will be the main focus of the upcoming semesters. Table-2 below lists each of the components that will be incorporated into each satellite.</w:t>
       </w:r>
-      <w:bookmarkStart w:id="4" w:name="_GoBack"/>
-      <w:bookmarkEnd w:id="4"/>
     </w:p>
     <w:p>
       <w:pPr>
@@ -4310,7 +4488,16 @@
           <w:szCs w:val="22"/>
           <w:lang w:eastAsia="en-US" w:bidi="ar-SA"/>
         </w:rPr>
-        <w:t>Table-4.</w:t>
+        <w:t>Table-2</w:t>
+      </w:r>
+      <w:r>
+        <w:rPr>
+          <w:b/>
+          <w:sz w:val="22"/>
+          <w:szCs w:val="22"/>
+          <w:lang w:eastAsia="en-US" w:bidi="ar-SA"/>
+        </w:rPr>
+        <w:t>.</w:t>
       </w:r>
       <w:proofErr w:type="gramEnd"/>
       <w:r>
@@ -4870,53 +5057,763 @@
         </w:numPr>
         <w:ind w:left="360"/>
       </w:pPr>
-      <w:bookmarkStart w:id="5" w:name="_Toc366229614"/>
-      <w:bookmarkEnd w:id="3"/>
+      <w:bookmarkStart w:id="5" w:name="_Toc366699118"/>
       <w:r>
         <w:t>Team Organization</w:t>
       </w:r>
       <w:bookmarkEnd w:id="5"/>
     </w:p>
     <w:p>
+      <w:pPr>
+        <w:jc w:val="both"/>
+      </w:pPr>
       <w:r>
-        <w:t>-Propulsion/ADC (2-3)</w:t>
+        <w:t xml:space="preserve">Work on the mission will be separated between two specific teams: one focusing on the development of the propulsion system for each spacecraft, and one focusing on the development of the external structures associated with each satellite. This strict dividing line will help prevent the overspreading of human resources and speed along the development of each separate system. </w:t>
       </w:r>
     </w:p>
     <w:p>
+      <w:pPr>
+        <w:jc w:val="both"/>
+      </w:pPr>
+    </w:p>
+    <w:p>
+      <w:pPr>
+        <w:jc w:val="both"/>
+      </w:pPr>
       <w:r>
-        <w:t>-Structure</w:t>
+        <w:t xml:space="preserve">Of the five members of this particular team, one will be designated as project manager, whose job it will be to oversee and participate in the development of both such systems, as well as determine the placement of all components within each satellite. The project manager will also be responsible for the adherence to schedules, the setting of weekly </w:t>
+      </w:r>
+      <w:proofErr w:type="spellStart"/>
+      <w:r>
+        <w:t>action</w:t>
+      </w:r>
+      <w:proofErr w:type="spellEnd"/>
+      <w:r>
+        <w:t xml:space="preserve"> items/deadlines, the maintenance of version control on all documentation, and the upkeep of the team’s project</w:t>
       </w:r>
       <w:r>
-        <w:t xml:space="preserve">s/Integration </w:t>
+        <w:t xml:space="preserve"> website, which will be running shortly. </w:t>
       </w:r>
       <w:r>
-        <w:t>(1-2)</w:t>
+        <w:t>Any other specific task associated with the project (such as minutes taking, document archival, quality assurance, etc.) will be filled by each member as needed.</w:t>
       </w:r>
     </w:p>
     <w:p>
+      <w:pPr>
+        <w:jc w:val="both"/>
+      </w:pPr>
+    </w:p>
+    <w:p>
+      <w:pPr>
+        <w:jc w:val="both"/>
+      </w:pPr>
       <w:r>
-        <w:t>-Program Manager</w:t>
+        <w:t>Table-2 on the following page lists out the names of each person on the project and the teams that he or she is associated with.</w:t>
+      </w:r>
+      <w:bookmarkStart w:id="6" w:name="_GoBack"/>
+      <w:bookmarkEnd w:id="6"/>
+    </w:p>
+    <w:p>
+      <w:pPr>
+        <w:jc w:val="both"/>
+      </w:pPr>
+    </w:p>
+    <w:p>
+      <w:pPr>
+        <w:jc w:val="center"/>
+        <w:rPr>
+          <w:b/>
+        </w:rPr>
+      </w:pPr>
+      <w:proofErr w:type="gramStart"/>
+      <w:r>
+        <w:rPr>
+          <w:b/>
+        </w:rPr>
+        <w:lastRenderedPageBreak/>
+        <w:t>Table-3.</w:t>
+      </w:r>
+      <w:proofErr w:type="gramEnd"/>
+      <w:r>
+        <w:rPr>
+          <w:b/>
+        </w:rPr>
+        <w:t xml:space="preserve"> Team Members and Positions</w:t>
       </w:r>
     </w:p>
-    <w:p/>
+    <w:tbl>
+      <w:tblPr>
+        <w:tblStyle w:val="TableGrid"/>
+        <w:tblW w:w="0" w:type="auto"/>
+        <w:tblLook w:val="04A0" w:firstRow="1" w:lastRow="0" w:firstColumn="1" w:lastColumn="0" w:noHBand="0" w:noVBand="1"/>
+      </w:tblPr>
+      <w:tblGrid>
+        <w:gridCol w:w="2394"/>
+        <w:gridCol w:w="2394"/>
+        <w:gridCol w:w="2394"/>
+        <w:gridCol w:w="2394"/>
+      </w:tblGrid>
+      <w:tr>
+        <w:trPr>
+          <w:trHeight w:val="305"/>
+        </w:trPr>
+        <w:tc>
+          <w:tcPr>
+            <w:tcW w:w="2394" w:type="dxa"/>
+            <w:tcBorders>
+              <w:bottom w:val="threeDEngrave" w:sz="24" w:space="0" w:color="auto"/>
+            </w:tcBorders>
+            <w:shd w:val="clear" w:color="auto" w:fill="17365D" w:themeFill="text2" w:themeFillShade="BF"/>
+          </w:tcPr>
+          <w:p>
+            <w:pPr>
+              <w:jc w:val="center"/>
+              <w:rPr>
+                <w:b/>
+                <w:color w:val="FFFFFF" w:themeColor="background1"/>
+              </w:rPr>
+            </w:pPr>
+            <w:r>
+              <w:rPr>
+                <w:b/>
+                <w:color w:val="FFFFFF" w:themeColor="background1"/>
+              </w:rPr>
+              <w:t>Team Member</w:t>
+            </w:r>
+          </w:p>
+        </w:tc>
+        <w:tc>
+          <w:tcPr>
+            <w:tcW w:w="2394" w:type="dxa"/>
+            <w:tcBorders>
+              <w:bottom w:val="threeDEngrave" w:sz="24" w:space="0" w:color="auto"/>
+            </w:tcBorders>
+            <w:shd w:val="clear" w:color="auto" w:fill="17365D" w:themeFill="text2" w:themeFillShade="BF"/>
+          </w:tcPr>
+          <w:p>
+            <w:pPr>
+              <w:jc w:val="center"/>
+              <w:rPr>
+                <w:b/>
+                <w:color w:val="FFFFFF" w:themeColor="background1"/>
+              </w:rPr>
+            </w:pPr>
+            <w:r>
+              <w:rPr>
+                <w:b/>
+                <w:color w:val="FFFFFF" w:themeColor="background1"/>
+              </w:rPr>
+              <w:t>Position</w:t>
+            </w:r>
+          </w:p>
+        </w:tc>
+        <w:tc>
+          <w:tcPr>
+            <w:tcW w:w="2394" w:type="dxa"/>
+            <w:tcBorders>
+              <w:bottom w:val="threeDEngrave" w:sz="24" w:space="0" w:color="auto"/>
+            </w:tcBorders>
+            <w:shd w:val="clear" w:color="auto" w:fill="17365D" w:themeFill="text2" w:themeFillShade="BF"/>
+          </w:tcPr>
+          <w:p>
+            <w:pPr>
+              <w:jc w:val="center"/>
+              <w:rPr>
+                <w:b/>
+                <w:color w:val="FFFFFF" w:themeColor="background1"/>
+              </w:rPr>
+            </w:pPr>
+            <w:r>
+              <w:rPr>
+                <w:b/>
+                <w:color w:val="FFFFFF" w:themeColor="background1"/>
+              </w:rPr>
+              <w:t>Email</w:t>
+            </w:r>
+          </w:p>
+        </w:tc>
+        <w:tc>
+          <w:tcPr>
+            <w:tcW w:w="2394" w:type="dxa"/>
+            <w:tcBorders>
+              <w:bottom w:val="threeDEngrave" w:sz="24" w:space="0" w:color="auto"/>
+            </w:tcBorders>
+            <w:shd w:val="clear" w:color="auto" w:fill="17365D" w:themeFill="text2" w:themeFillShade="BF"/>
+          </w:tcPr>
+          <w:p>
+            <w:pPr>
+              <w:jc w:val="center"/>
+              <w:rPr>
+                <w:b/>
+                <w:color w:val="FFFFFF" w:themeColor="background1"/>
+              </w:rPr>
+            </w:pPr>
+            <w:r>
+              <w:rPr>
+                <w:b/>
+                <w:color w:val="FFFFFF" w:themeColor="background1"/>
+              </w:rPr>
+              <w:t>Phone</w:t>
+            </w:r>
+          </w:p>
+        </w:tc>
+      </w:tr>
+      <w:tr>
+        <w:trPr>
+          <w:trHeight w:val="305"/>
+        </w:trPr>
+        <w:tc>
+          <w:tcPr>
+            <w:tcW w:w="2394" w:type="dxa"/>
+            <w:tcBorders>
+              <w:top w:val="threeDEngrave" w:sz="24" w:space="0" w:color="auto"/>
+              <w:bottom w:val="single" w:sz="4" w:space="0" w:color="auto"/>
+            </w:tcBorders>
+            <w:vAlign w:val="center"/>
+          </w:tcPr>
+          <w:p>
+            <w:pPr>
+              <w:jc w:val="center"/>
+              <w:rPr>
+                <w:color w:val="000000" w:themeColor="text1"/>
+              </w:rPr>
+            </w:pPr>
+            <w:r>
+              <w:rPr>
+                <w:color w:val="000000" w:themeColor="text1"/>
+              </w:rPr>
+              <w:t>Tom Moline</w:t>
+            </w:r>
+          </w:p>
+        </w:tc>
+        <w:tc>
+          <w:tcPr>
+            <w:tcW w:w="2394" w:type="dxa"/>
+            <w:tcBorders>
+              <w:top w:val="threeDEngrave" w:sz="24" w:space="0" w:color="auto"/>
+              <w:bottom w:val="single" w:sz="4" w:space="0" w:color="auto"/>
+            </w:tcBorders>
+            <w:vAlign w:val="center"/>
+          </w:tcPr>
+          <w:p>
+            <w:pPr>
+              <w:jc w:val="center"/>
+              <w:rPr>
+                <w:color w:val="000000" w:themeColor="text1"/>
+              </w:rPr>
+            </w:pPr>
+            <w:r>
+              <w:rPr>
+                <w:color w:val="000000" w:themeColor="text1"/>
+              </w:rPr>
+              <w:t>Program Manager</w:t>
+            </w:r>
+          </w:p>
+        </w:tc>
+        <w:tc>
+          <w:tcPr>
+            <w:tcW w:w="2394" w:type="dxa"/>
+            <w:tcBorders>
+              <w:top w:val="threeDEngrave" w:sz="24" w:space="0" w:color="auto"/>
+              <w:bottom w:val="single" w:sz="4" w:space="0" w:color="auto"/>
+            </w:tcBorders>
+            <w:vAlign w:val="center"/>
+          </w:tcPr>
+          <w:p>
+            <w:pPr>
+              <w:jc w:val="center"/>
+              <w:rPr>
+                <w:color w:val="000000" w:themeColor="text1"/>
+              </w:rPr>
+            </w:pPr>
+            <w:hyperlink r:id="rId15" w:history="1">
+              <w:r>
+                <w:rPr>
+                  <w:rStyle w:val="Hyperlink"/>
+                  <w:color w:val="000000" w:themeColor="text1"/>
+                </w:rPr>
+                <w:t>tmoline@slu.edu</w:t>
+              </w:r>
+            </w:hyperlink>
+          </w:p>
+        </w:tc>
+        <w:tc>
+          <w:tcPr>
+            <w:tcW w:w="2394" w:type="dxa"/>
+            <w:tcBorders>
+              <w:top w:val="threeDEngrave" w:sz="24" w:space="0" w:color="auto"/>
+              <w:bottom w:val="single" w:sz="4" w:space="0" w:color="auto"/>
+            </w:tcBorders>
+            <w:vAlign w:val="center"/>
+          </w:tcPr>
+          <w:p>
+            <w:pPr>
+              <w:jc w:val="center"/>
+              <w:rPr>
+                <w:color w:val="000000" w:themeColor="text1"/>
+              </w:rPr>
+            </w:pPr>
+            <w:r>
+              <w:rPr>
+                <w:color w:val="000000" w:themeColor="text1"/>
+              </w:rPr>
+              <w:t>630-401-0791</w:t>
+            </w:r>
+          </w:p>
+        </w:tc>
+      </w:tr>
+      <w:tr>
+        <w:trPr>
+          <w:trHeight w:val="360"/>
+        </w:trPr>
+        <w:tc>
+          <w:tcPr>
+            <w:tcW w:w="2394" w:type="dxa"/>
+            <w:tcBorders>
+              <w:top w:val="single" w:sz="4" w:space="0" w:color="auto"/>
+              <w:bottom w:val="single" w:sz="4" w:space="0" w:color="auto"/>
+            </w:tcBorders>
+            <w:shd w:val="clear" w:color="auto" w:fill="auto"/>
+            <w:vAlign w:val="center"/>
+          </w:tcPr>
+          <w:p>
+            <w:pPr>
+              <w:jc w:val="center"/>
+              <w:rPr>
+                <w:color w:val="000000" w:themeColor="text1"/>
+              </w:rPr>
+            </w:pPr>
+            <w:r>
+              <w:rPr>
+                <w:color w:val="000000" w:themeColor="text1"/>
+              </w:rPr>
+              <w:t>Nate Richard</w:t>
+            </w:r>
+          </w:p>
+        </w:tc>
+        <w:tc>
+          <w:tcPr>
+            <w:tcW w:w="2394" w:type="dxa"/>
+            <w:tcBorders>
+              <w:top w:val="single" w:sz="4" w:space="0" w:color="auto"/>
+              <w:bottom w:val="single" w:sz="4" w:space="0" w:color="auto"/>
+            </w:tcBorders>
+            <w:shd w:val="clear" w:color="auto" w:fill="auto"/>
+            <w:vAlign w:val="center"/>
+          </w:tcPr>
+          <w:p>
+            <w:pPr>
+              <w:jc w:val="center"/>
+              <w:rPr>
+                <w:color w:val="000000" w:themeColor="text1"/>
+              </w:rPr>
+            </w:pPr>
+            <w:r>
+              <w:rPr>
+                <w:color w:val="000000" w:themeColor="text1"/>
+              </w:rPr>
+              <w:t>Propulsion Team</w:t>
+            </w:r>
+          </w:p>
+        </w:tc>
+        <w:tc>
+          <w:tcPr>
+            <w:tcW w:w="2394" w:type="dxa"/>
+            <w:tcBorders>
+              <w:top w:val="single" w:sz="4" w:space="0" w:color="auto"/>
+              <w:bottom w:val="single" w:sz="4" w:space="0" w:color="auto"/>
+            </w:tcBorders>
+            <w:shd w:val="clear" w:color="auto" w:fill="auto"/>
+            <w:vAlign w:val="center"/>
+          </w:tcPr>
+          <w:p>
+            <w:pPr>
+              <w:jc w:val="center"/>
+              <w:rPr>
+                <w:color w:val="000000" w:themeColor="text1"/>
+              </w:rPr>
+            </w:pPr>
+            <w:hyperlink r:id="rId16" w:history="1">
+              <w:r>
+                <w:rPr>
+                  <w:rStyle w:val="Hyperlink"/>
+                  <w:color w:val="000000" w:themeColor="text1"/>
+                </w:rPr>
+                <w:t>nrichar8@slu.edu</w:t>
+              </w:r>
+            </w:hyperlink>
+          </w:p>
+        </w:tc>
+        <w:tc>
+          <w:tcPr>
+            <w:tcW w:w="2394" w:type="dxa"/>
+            <w:tcBorders>
+              <w:top w:val="single" w:sz="4" w:space="0" w:color="auto"/>
+              <w:bottom w:val="single" w:sz="4" w:space="0" w:color="auto"/>
+            </w:tcBorders>
+            <w:shd w:val="clear" w:color="auto" w:fill="auto"/>
+            <w:vAlign w:val="center"/>
+          </w:tcPr>
+          <w:p>
+            <w:pPr>
+              <w:jc w:val="center"/>
+              <w:rPr>
+                <w:color w:val="000000" w:themeColor="text1"/>
+              </w:rPr>
+            </w:pPr>
+            <w:r>
+              <w:rPr>
+                <w:color w:val="000000" w:themeColor="text1"/>
+              </w:rPr>
+              <w:t>608-732-7147</w:t>
+            </w:r>
+          </w:p>
+        </w:tc>
+      </w:tr>
+      <w:tr>
+        <w:trPr>
+          <w:trHeight w:val="360"/>
+        </w:trPr>
+        <w:tc>
+          <w:tcPr>
+            <w:tcW w:w="2394" w:type="dxa"/>
+            <w:tcBorders>
+              <w:top w:val="single" w:sz="4" w:space="0" w:color="auto"/>
+              <w:bottom w:val="single" w:sz="4" w:space="0" w:color="auto"/>
+            </w:tcBorders>
+            <w:shd w:val="clear" w:color="auto" w:fill="auto"/>
+            <w:vAlign w:val="center"/>
+          </w:tcPr>
+          <w:p>
+            <w:pPr>
+              <w:jc w:val="center"/>
+              <w:rPr>
+                <w:color w:val="000000" w:themeColor="text1"/>
+              </w:rPr>
+            </w:pPr>
+            <w:r>
+              <w:rPr>
+                <w:color w:val="000000" w:themeColor="text1"/>
+              </w:rPr>
+              <w:t>Tyler Olson</w:t>
+            </w:r>
+          </w:p>
+        </w:tc>
+        <w:tc>
+          <w:tcPr>
+            <w:tcW w:w="2394" w:type="dxa"/>
+            <w:tcBorders>
+              <w:top w:val="single" w:sz="4" w:space="0" w:color="auto"/>
+              <w:bottom w:val="single" w:sz="4" w:space="0" w:color="auto"/>
+            </w:tcBorders>
+            <w:shd w:val="clear" w:color="auto" w:fill="auto"/>
+            <w:vAlign w:val="center"/>
+          </w:tcPr>
+          <w:p>
+            <w:pPr>
+              <w:jc w:val="center"/>
+              <w:rPr>
+                <w:color w:val="000000" w:themeColor="text1"/>
+              </w:rPr>
+            </w:pPr>
+            <w:r>
+              <w:rPr>
+                <w:color w:val="000000" w:themeColor="text1"/>
+              </w:rPr>
+              <w:t>Structures Team</w:t>
+            </w:r>
+          </w:p>
+        </w:tc>
+        <w:tc>
+          <w:tcPr>
+            <w:tcW w:w="2394" w:type="dxa"/>
+            <w:tcBorders>
+              <w:top w:val="single" w:sz="4" w:space="0" w:color="auto"/>
+              <w:bottom w:val="single" w:sz="4" w:space="0" w:color="auto"/>
+            </w:tcBorders>
+            <w:shd w:val="clear" w:color="auto" w:fill="auto"/>
+            <w:vAlign w:val="center"/>
+          </w:tcPr>
+          <w:p>
+            <w:pPr>
+              <w:jc w:val="center"/>
+              <w:rPr>
+                <w:color w:val="000000" w:themeColor="text1"/>
+              </w:rPr>
+            </w:pPr>
+            <w:hyperlink r:id="rId17" w:history="1">
+              <w:r>
+                <w:rPr>
+                  <w:rStyle w:val="Hyperlink"/>
+                  <w:color w:val="000000" w:themeColor="text1"/>
+                </w:rPr>
+                <w:t>tolson6@slu.edu</w:t>
+              </w:r>
+            </w:hyperlink>
+          </w:p>
+        </w:tc>
+        <w:tc>
+          <w:tcPr>
+            <w:tcW w:w="2394" w:type="dxa"/>
+            <w:tcBorders>
+              <w:top w:val="single" w:sz="4" w:space="0" w:color="auto"/>
+              <w:bottom w:val="single" w:sz="4" w:space="0" w:color="auto"/>
+            </w:tcBorders>
+            <w:shd w:val="clear" w:color="auto" w:fill="auto"/>
+            <w:vAlign w:val="center"/>
+          </w:tcPr>
+          <w:p>
+            <w:pPr>
+              <w:jc w:val="center"/>
+              <w:rPr>
+                <w:color w:val="000000" w:themeColor="text1"/>
+              </w:rPr>
+            </w:pPr>
+            <w:r>
+              <w:rPr>
+                <w:color w:val="000000" w:themeColor="text1"/>
+              </w:rPr>
+              <w:t>812-204-1098</w:t>
+            </w:r>
+          </w:p>
+        </w:tc>
+      </w:tr>
+      <w:tr>
+        <w:trPr>
+          <w:trHeight w:val="360"/>
+        </w:trPr>
+        <w:tc>
+          <w:tcPr>
+            <w:tcW w:w="2394" w:type="dxa"/>
+            <w:tcBorders>
+              <w:top w:val="single" w:sz="4" w:space="0" w:color="auto"/>
+            </w:tcBorders>
+            <w:shd w:val="clear" w:color="auto" w:fill="auto"/>
+            <w:vAlign w:val="center"/>
+          </w:tcPr>
+          <w:p>
+            <w:pPr>
+              <w:jc w:val="center"/>
+              <w:rPr>
+                <w:color w:val="000000" w:themeColor="text1"/>
+              </w:rPr>
+            </w:pPr>
+            <w:r>
+              <w:rPr>
+                <w:color w:val="000000" w:themeColor="text1"/>
+              </w:rPr>
+              <w:t xml:space="preserve">Bryant </w:t>
+            </w:r>
+            <w:proofErr w:type="spellStart"/>
+            <w:r>
+              <w:rPr>
+                <w:color w:val="000000" w:themeColor="text1"/>
+              </w:rPr>
+              <w:t>Gaume</w:t>
+            </w:r>
+            <w:proofErr w:type="spellEnd"/>
+          </w:p>
+        </w:tc>
+        <w:tc>
+          <w:tcPr>
+            <w:tcW w:w="2394" w:type="dxa"/>
+            <w:tcBorders>
+              <w:top w:val="single" w:sz="4" w:space="0" w:color="auto"/>
+            </w:tcBorders>
+            <w:shd w:val="clear" w:color="auto" w:fill="auto"/>
+            <w:vAlign w:val="center"/>
+          </w:tcPr>
+          <w:p>
+            <w:pPr>
+              <w:jc w:val="center"/>
+              <w:rPr>
+                <w:color w:val="000000" w:themeColor="text1"/>
+              </w:rPr>
+            </w:pPr>
+            <w:r>
+              <w:rPr>
+                <w:color w:val="000000" w:themeColor="text1"/>
+              </w:rPr>
+              <w:t>Propulsion Team</w:t>
+            </w:r>
+          </w:p>
+        </w:tc>
+        <w:tc>
+          <w:tcPr>
+            <w:tcW w:w="2394" w:type="dxa"/>
+            <w:tcBorders>
+              <w:top w:val="single" w:sz="4" w:space="0" w:color="auto"/>
+            </w:tcBorders>
+            <w:shd w:val="clear" w:color="auto" w:fill="auto"/>
+            <w:vAlign w:val="center"/>
+          </w:tcPr>
+          <w:p>
+            <w:pPr>
+              <w:jc w:val="center"/>
+              <w:rPr>
+                <w:color w:val="000000" w:themeColor="text1"/>
+              </w:rPr>
+            </w:pPr>
+            <w:hyperlink r:id="rId18" w:history="1">
+              <w:r>
+                <w:rPr>
+                  <w:rStyle w:val="Hyperlink"/>
+                  <w:color w:val="000000" w:themeColor="text1"/>
+                </w:rPr>
+                <w:t>gbryant1@slu.edu</w:t>
+              </w:r>
+            </w:hyperlink>
+          </w:p>
+        </w:tc>
+        <w:tc>
+          <w:tcPr>
+            <w:tcW w:w="2394" w:type="dxa"/>
+            <w:tcBorders>
+              <w:top w:val="single" w:sz="4" w:space="0" w:color="auto"/>
+            </w:tcBorders>
+            <w:shd w:val="clear" w:color="auto" w:fill="auto"/>
+            <w:vAlign w:val="center"/>
+          </w:tcPr>
+          <w:p>
+            <w:pPr>
+              <w:jc w:val="center"/>
+              <w:rPr>
+                <w:color w:val="000000" w:themeColor="text1"/>
+              </w:rPr>
+            </w:pPr>
+            <w:r>
+              <w:rPr>
+                <w:color w:val="000000" w:themeColor="text1"/>
+              </w:rPr>
+              <w:t>636-448-0378</w:t>
+            </w:r>
+          </w:p>
+        </w:tc>
+      </w:tr>
+      <w:tr>
+        <w:trPr>
+          <w:trHeight w:val="369"/>
+        </w:trPr>
+        <w:tc>
+          <w:tcPr>
+            <w:tcW w:w="2394" w:type="dxa"/>
+            <w:tcBorders>
+              <w:top w:val="single" w:sz="4" w:space="0" w:color="auto"/>
+            </w:tcBorders>
+            <w:vAlign w:val="center"/>
+          </w:tcPr>
+          <w:p>
+            <w:pPr>
+              <w:jc w:val="center"/>
+              <w:rPr>
+                <w:color w:val="000000" w:themeColor="text1"/>
+              </w:rPr>
+            </w:pPr>
+            <w:r>
+              <w:rPr>
+                <w:color w:val="000000" w:themeColor="text1"/>
+              </w:rPr>
+              <w:t>Jennifer Babb</w:t>
+            </w:r>
+          </w:p>
+        </w:tc>
+        <w:tc>
+          <w:tcPr>
+            <w:tcW w:w="2394" w:type="dxa"/>
+            <w:tcBorders>
+              <w:top w:val="single" w:sz="4" w:space="0" w:color="auto"/>
+            </w:tcBorders>
+            <w:vAlign w:val="center"/>
+          </w:tcPr>
+          <w:p>
+            <w:pPr>
+              <w:jc w:val="center"/>
+              <w:rPr>
+                <w:color w:val="000000" w:themeColor="text1"/>
+              </w:rPr>
+            </w:pPr>
+            <w:r>
+              <w:rPr>
+                <w:color w:val="000000" w:themeColor="text1"/>
+              </w:rPr>
+              <w:t>Propulsion Team</w:t>
+            </w:r>
+          </w:p>
+        </w:tc>
+        <w:tc>
+          <w:tcPr>
+            <w:tcW w:w="2394" w:type="dxa"/>
+            <w:tcBorders>
+              <w:top w:val="single" w:sz="4" w:space="0" w:color="auto"/>
+            </w:tcBorders>
+            <w:vAlign w:val="center"/>
+          </w:tcPr>
+          <w:p>
+            <w:pPr>
+              <w:jc w:val="center"/>
+              <w:rPr>
+                <w:color w:val="000000" w:themeColor="text1"/>
+              </w:rPr>
+            </w:pPr>
+            <w:hyperlink r:id="rId19" w:history="1">
+              <w:r>
+                <w:rPr>
+                  <w:rStyle w:val="Hyperlink"/>
+                  <w:color w:val="000000" w:themeColor="text1"/>
+                </w:rPr>
+                <w:t>jbabb1@slu.edu</w:t>
+              </w:r>
+            </w:hyperlink>
+          </w:p>
+        </w:tc>
+        <w:tc>
+          <w:tcPr>
+            <w:tcW w:w="2394" w:type="dxa"/>
+            <w:tcBorders>
+              <w:top w:val="single" w:sz="4" w:space="0" w:color="auto"/>
+            </w:tcBorders>
+            <w:vAlign w:val="center"/>
+          </w:tcPr>
+          <w:p>
+            <w:pPr>
+              <w:jc w:val="center"/>
+              <w:rPr>
+                <w:color w:val="000000" w:themeColor="text1"/>
+              </w:rPr>
+            </w:pPr>
+            <w:r>
+              <w:rPr>
+                <w:color w:val="000000" w:themeColor="text1"/>
+              </w:rPr>
+              <w:t>636-579-6816</w:t>
+            </w:r>
+          </w:p>
+        </w:tc>
+      </w:tr>
+    </w:tbl>
     <w:p>
       <w:pPr>
+        <w:jc w:val="both"/>
+      </w:pPr>
+    </w:p>
+    <w:p>
+      <w:pPr>
         <w:pStyle w:val="Heading1"/>
       </w:pPr>
-      <w:bookmarkStart w:id="6" w:name="Fig_C1"/>
-      <w:bookmarkStart w:id="7" w:name="_Toc366229615"/>
-      <w:bookmarkEnd w:id="6"/>
+      <w:bookmarkStart w:id="7" w:name="Fig_C1"/>
+      <w:bookmarkStart w:id="8" w:name="_Toc366699119"/>
+      <w:bookmarkEnd w:id="7"/>
       <w:r>
         <w:t xml:space="preserve">5. </w:t>
       </w:r>
-      <w:bookmarkEnd w:id="7"/>
       <w:r>
         <w:t>Schedule</w:t>
       </w:r>
+      <w:bookmarkEnd w:id="8"/>
     </w:p>
     <w:sectPr>
-      <w:headerReference w:type="default" r:id="rId15"/>
-      <w:footerReference w:type="default" r:id="rId16"/>
+      <w:headerReference w:type="default" r:id="rId20"/>
+      <w:footerReference w:type="default" r:id="rId21"/>
       <w:pgSz w:w="12240" w:h="15840"/>
       <w:pgMar w:top="1440" w:right="1440" w:bottom="1440" w:left="1440" w:header="996" w:footer="996" w:gutter="0"/>
       <w:cols w:space="720"/>
@@ -5057,7 +5954,7 @@
         <w:b/>
         <w:noProof/>
       </w:rPr>
-      <w:t>6</w:t>
+      <w:t>7</w:t>
     </w:r>
     <w:r>
       <w:rPr>
@@ -11613,7 +12510,6 @@
     <w:rsid w:val="000B7620"/>
     <w:rsid w:val="000E00F8"/>
     <w:rsid w:val="002836C3"/>
-    <w:rsid w:val="00330623"/>
     <w:rsid w:val="00383D41"/>
     <w:rsid w:val="00383DB6"/>
     <w:rsid w:val="003C72D6"/>
@@ -11624,6 +12520,7 @@
     <w:rsid w:val="008D3E82"/>
     <w:rsid w:val="009A205D"/>
     <w:rsid w:val="009A4C60"/>
+    <w:rsid w:val="009B4830"/>
     <w:rsid w:val="00A554A1"/>
     <w:rsid w:val="00A72198"/>
     <w:rsid w:val="00B77624"/>
@@ -36650,7 +37547,7 @@
 </file>
 
 <file path=customXml/itemProps1.xml><?xml version="1.0" encoding="utf-8"?>
-<ds:datastoreItem xmlns:ds="http://schemas.openxmlformats.org/officeDocument/2006/customXml" ds:itemID="{B327A014-AC5E-44F1-B5BF-0F09254B0E01}">
+<ds:datastoreItem xmlns:ds="http://schemas.openxmlformats.org/officeDocument/2006/customXml" ds:itemID="{2B7EF613-0256-43C3-9E0B-5FCF5B623F16}">
   <ds:schemaRefs>
     <ds:schemaRef ds:uri="http://schemas.openxmlformats.org/officeDocument/2006/bibliography"/>
   </ds:schemaRefs>

</xml_diff>